<commit_message>
math allows constants and multiples
</commit_message>
<xml_diff>
--- a/documentation/Návod.docx
+++ b/documentation/Návod.docx
@@ -146,7 +146,7 @@
                                   <w:sdtContent>
                                     <w:p>
                                       <w:pPr>
-                                        <w:pStyle w:val="NoSpacing"/>
+                                        <w:pStyle w:val="Bezmezer"/>
                                         <w:spacing w:before="120"/>
                                         <w:jc w:val="center"/>
                                         <w:rPr>
@@ -227,7 +227,7 @@
                                   <w:sdtContent>
                                     <w:p>
                                       <w:pPr>
-                                        <w:pStyle w:val="NoSpacing"/>
+                                        <w:pStyle w:val="Bezmezer"/>
                                         <w:jc w:val="center"/>
                                         <w:rPr>
                                           <w:rFonts w:ascii="Times New Roman" w:eastAsiaTheme="majorEastAsia" w:hAnsi="Times New Roman" w:cs="Times New Roman"/>
@@ -317,7 +317,7 @@
                             <w:sdtContent>
                               <w:p>
                                 <w:pPr>
-                                  <w:pStyle w:val="NoSpacing"/>
+                                  <w:pStyle w:val="Bezmezer"/>
                                   <w:spacing w:before="120"/>
                                   <w:jc w:val="center"/>
                                   <w:rPr>
@@ -364,7 +364,7 @@
                             <w:sdtContent>
                               <w:p>
                                 <w:pPr>
-                                  <w:pStyle w:val="NoSpacing"/>
+                                  <w:pStyle w:val="Bezmezer"/>
                                   <w:jc w:val="center"/>
                                   <w:rPr>
                                     <w:rFonts w:ascii="Times New Roman" w:eastAsiaTheme="majorEastAsia" w:hAnsi="Times New Roman" w:cs="Times New Roman"/>
@@ -459,7 +459,7 @@
       <w:sdtContent>
         <w:p>
           <w:pPr>
-            <w:pStyle w:val="TOCHeading"/>
+            <w:pStyle w:val="Nadpisobsahu"/>
             <w:jc w:val="both"/>
           </w:pPr>
           <w:r>
@@ -468,7 +468,7 @@
         </w:p>
         <w:p>
           <w:pPr>
-            <w:pStyle w:val="TOC1"/>
+            <w:pStyle w:val="Obsah1"/>
             <w:rPr>
               <w:rFonts w:asciiTheme="minorHAnsi" w:hAnsiTheme="minorHAnsi"/>
               <w:noProof/>
@@ -489,7 +489,7 @@
           <w:hyperlink w:anchor="_Toc66018069" w:history="1">
             <w:r>
               <w:rPr>
-                <w:rStyle w:val="Hyperlink"/>
+                <w:rStyle w:val="Hypertextovodkaz"/>
                 <w:noProof/>
               </w:rPr>
               <w:t>Propojení se zařízením</w:t>
@@ -546,7 +546,7 @@
         </w:p>
         <w:p>
           <w:pPr>
-            <w:pStyle w:val="TOC2"/>
+            <w:pStyle w:val="Obsah2"/>
             <w:rPr>
               <w:rFonts w:asciiTheme="minorHAnsi" w:hAnsiTheme="minorHAnsi"/>
               <w:noProof/>
@@ -558,7 +558,7 @@
           <w:hyperlink w:anchor="_Toc66018070" w:history="1">
             <w:r>
               <w:rPr>
-                <w:rStyle w:val="Hyperlink"/>
+                <w:rStyle w:val="Hypertextovodkaz"/>
                 <w:noProof/>
               </w:rPr>
               <w:t>Příjem data ze zařízení</w:t>
@@ -615,7 +615,7 @@
         </w:p>
         <w:p>
           <w:pPr>
-            <w:pStyle w:val="TOC2"/>
+            <w:pStyle w:val="Obsah2"/>
             <w:rPr>
               <w:rFonts w:asciiTheme="minorHAnsi" w:hAnsiTheme="minorHAnsi"/>
               <w:noProof/>
@@ -627,7 +627,7 @@
           <w:hyperlink w:anchor="_Toc66018071" w:history="1">
             <w:r>
               <w:rPr>
-                <w:rStyle w:val="Hyperlink"/>
+                <w:rStyle w:val="Hypertextovodkaz"/>
                 <w:noProof/>
               </w:rPr>
               <w:t>Odeslání do zařízení</w:t>
@@ -684,7 +684,7 @@
         </w:p>
         <w:p>
           <w:pPr>
-            <w:pStyle w:val="TOC2"/>
+            <w:pStyle w:val="Obsah2"/>
             <w:rPr>
               <w:rFonts w:asciiTheme="minorHAnsi" w:hAnsiTheme="minorHAnsi"/>
               <w:noProof/>
@@ -696,7 +696,7 @@
           <w:hyperlink w:anchor="_Toc66018072" w:history="1">
             <w:r>
               <w:rPr>
-                <w:rStyle w:val="Hyperlink"/>
+                <w:rStyle w:val="Hypertextovodkaz"/>
                 <w:noProof/>
               </w:rPr>
               <w:t>Manuální vstup pro testování</w:t>
@@ -753,7 +753,7 @@
         </w:p>
         <w:p>
           <w:pPr>
-            <w:pStyle w:val="TOC2"/>
+            <w:pStyle w:val="Obsah2"/>
             <w:rPr>
               <w:rFonts w:asciiTheme="minorHAnsi" w:hAnsiTheme="minorHAnsi"/>
               <w:noProof/>
@@ -765,7 +765,7 @@
           <w:hyperlink w:anchor="_Toc66018073" w:history="1">
             <w:r>
               <w:rPr>
-                <w:rStyle w:val="Hyperlink"/>
+                <w:rStyle w:val="Hypertextovodkaz"/>
                 <w:noProof/>
               </w:rPr>
               <w:t>Monitorování sériového portu</w:t>
@@ -822,7 +822,7 @@
         </w:p>
         <w:p>
           <w:pPr>
-            <w:pStyle w:val="TOC2"/>
+            <w:pStyle w:val="Obsah2"/>
             <w:rPr>
               <w:rFonts w:asciiTheme="minorHAnsi" w:hAnsiTheme="minorHAnsi"/>
               <w:noProof/>
@@ -834,7 +834,7 @@
           <w:hyperlink w:anchor="_Toc66018074" w:history="1">
             <w:r>
               <w:rPr>
-                <w:rStyle w:val="Hyperlink"/>
+                <w:rStyle w:val="Hypertextovodkaz"/>
                 <w:noProof/>
               </w:rPr>
               <w:t>Příkaz po připojení</w:t>
@@ -891,7 +891,7 @@
         </w:p>
         <w:p>
           <w:pPr>
-            <w:pStyle w:val="TOC1"/>
+            <w:pStyle w:val="Obsah1"/>
             <w:rPr>
               <w:rFonts w:asciiTheme="minorHAnsi" w:hAnsiTheme="minorHAnsi"/>
               <w:noProof/>
@@ -903,7 +903,7 @@
           <w:hyperlink w:anchor="_Toc66018075" w:history="1">
             <w:r>
               <w:rPr>
-                <w:rStyle w:val="Hyperlink"/>
+                <w:rStyle w:val="Hypertextovodkaz"/>
                 <w:noProof/>
               </w:rPr>
               <w:t>Protokol pro přenos dat</w:t>
@@ -960,7 +960,7 @@
         </w:p>
         <w:p>
           <w:pPr>
-            <w:pStyle w:val="TOC2"/>
+            <w:pStyle w:val="Obsah2"/>
             <w:rPr>
               <w:rFonts w:asciiTheme="minorHAnsi" w:hAnsiTheme="minorHAnsi"/>
               <w:noProof/>
@@ -972,7 +972,7 @@
           <w:hyperlink w:anchor="_Toc66018076" w:history="1">
             <w:r>
               <w:rPr>
-                <w:rStyle w:val="Hyperlink"/>
+                <w:rStyle w:val="Hypertextovodkaz"/>
                 <w:noProof/>
               </w:rPr>
               <w:t>Výpis do terminálu</w:t>
@@ -1029,7 +1029,7 @@
         </w:p>
         <w:p>
           <w:pPr>
-            <w:pStyle w:val="TOC2"/>
+            <w:pStyle w:val="Obsah2"/>
             <w:rPr>
               <w:rFonts w:asciiTheme="minorHAnsi" w:hAnsiTheme="minorHAnsi"/>
               <w:noProof/>
@@ -1041,7 +1041,7 @@
           <w:hyperlink w:anchor="_Toc66018077" w:history="1">
             <w:r>
               <w:rPr>
-                <w:rStyle w:val="Hyperlink"/>
+                <w:rStyle w:val="Hypertextovodkaz"/>
                 <w:noProof/>
               </w:rPr>
               <w:t>Vypsání informační nebo varovné zprávy</w:t>
@@ -1098,7 +1098,7 @@
         </w:p>
         <w:p>
           <w:pPr>
-            <w:pStyle w:val="TOC2"/>
+            <w:pStyle w:val="Obsah2"/>
             <w:rPr>
               <w:rFonts w:asciiTheme="minorHAnsi" w:hAnsiTheme="minorHAnsi"/>
               <w:noProof/>
@@ -1110,7 +1110,7 @@
           <w:hyperlink w:anchor="_Toc66018078" w:history="1">
             <w:r>
               <w:rPr>
-                <w:rStyle w:val="Hyperlink"/>
+                <w:rStyle w:val="Hypertextovodkaz"/>
                 <w:noProof/>
               </w:rPr>
               <w:t>Nastavení</w:t>
@@ -1167,7 +1167,7 @@
         </w:p>
         <w:p>
           <w:pPr>
-            <w:pStyle w:val="TOC2"/>
+            <w:pStyle w:val="Obsah2"/>
             <w:rPr>
               <w:rFonts w:asciiTheme="minorHAnsi" w:hAnsiTheme="minorHAnsi"/>
               <w:noProof/>
@@ -1179,7 +1179,7 @@
           <w:hyperlink w:anchor="_Toc66018079" w:history="1">
             <w:r>
               <w:rPr>
-                <w:rStyle w:val="Hyperlink"/>
+                <w:rStyle w:val="Hypertextovodkaz"/>
                 <w:noProof/>
               </w:rPr>
               <w:t>Bod</w:t>
@@ -1236,7 +1236,7 @@
         </w:p>
         <w:p>
           <w:pPr>
-            <w:pStyle w:val="TOC3"/>
+            <w:pStyle w:val="Obsah3"/>
             <w:rPr>
               <w:rFonts w:asciiTheme="minorHAnsi" w:hAnsiTheme="minorHAnsi"/>
               <w:noProof/>
@@ -1248,7 +1248,7 @@
           <w:hyperlink w:anchor="_Toc66018080" w:history="1">
             <w:r>
               <w:rPr>
-                <w:rStyle w:val="Hyperlink"/>
+                <w:rStyle w:val="Hypertextovodkaz"/>
                 <w:noProof/>
               </w:rPr>
               <w:t>Příklady</w:t>
@@ -1305,7 +1305,7 @@
         </w:p>
         <w:p>
           <w:pPr>
-            <w:pStyle w:val="TOC2"/>
+            <w:pStyle w:val="Obsah2"/>
             <w:rPr>
               <w:rFonts w:asciiTheme="minorHAnsi" w:hAnsiTheme="minorHAnsi"/>
               <w:noProof/>
@@ -1317,7 +1317,7 @@
           <w:hyperlink w:anchor="_Toc66018081" w:history="1">
             <w:r>
               <w:rPr>
-                <w:rStyle w:val="Hyperlink"/>
+                <w:rStyle w:val="Hypertextovodkaz"/>
                 <w:noProof/>
               </w:rPr>
               <w:t>Kanál</w:t>
@@ -1374,7 +1374,7 @@
         </w:p>
         <w:p>
           <w:pPr>
-            <w:pStyle w:val="TOC3"/>
+            <w:pStyle w:val="Obsah3"/>
             <w:rPr>
               <w:rFonts w:asciiTheme="minorHAnsi" w:hAnsiTheme="minorHAnsi"/>
               <w:noProof/>
@@ -1386,7 +1386,7 @@
           <w:hyperlink w:anchor="_Toc66018082" w:history="1">
             <w:r>
               <w:rPr>
-                <w:rStyle w:val="Hyperlink"/>
+                <w:rStyle w:val="Hypertextovodkaz"/>
                 <w:noProof/>
               </w:rPr>
               <w:t>Příklady</w:t>
@@ -1443,7 +1443,7 @@
         </w:p>
         <w:p>
           <w:pPr>
-            <w:pStyle w:val="TOC2"/>
+            <w:pStyle w:val="Obsah2"/>
             <w:rPr>
               <w:rFonts w:asciiTheme="minorHAnsi" w:hAnsiTheme="minorHAnsi"/>
               <w:noProof/>
@@ -1455,7 +1455,7 @@
           <w:hyperlink w:anchor="_Toc66018083" w:history="1">
             <w:r>
               <w:rPr>
-                <w:rStyle w:val="Hyperlink"/>
+                <w:rStyle w:val="Hypertextovodkaz"/>
                 <w:noProof/>
               </w:rPr>
               <w:t>Logický kanál</w:t>
@@ -1512,7 +1512,7 @@
         </w:p>
         <w:p>
           <w:pPr>
-            <w:pStyle w:val="TOC3"/>
+            <w:pStyle w:val="Obsah3"/>
             <w:rPr>
               <w:rFonts w:asciiTheme="minorHAnsi" w:hAnsiTheme="minorHAnsi"/>
               <w:noProof/>
@@ -1524,7 +1524,7 @@
           <w:hyperlink w:anchor="_Toc66018084" w:history="1">
             <w:r>
               <w:rPr>
-                <w:rStyle w:val="Hyperlink"/>
+                <w:rStyle w:val="Hypertextovodkaz"/>
                 <w:noProof/>
               </w:rPr>
               <w:t>Příklady</w:t>
@@ -1581,7 +1581,7 @@
         </w:p>
         <w:p>
           <w:pPr>
-            <w:pStyle w:val="TOC2"/>
+            <w:pStyle w:val="Obsah2"/>
             <w:rPr>
               <w:rFonts w:asciiTheme="minorHAnsi" w:hAnsiTheme="minorHAnsi"/>
               <w:noProof/>
@@ -1593,7 +1593,7 @@
           <w:hyperlink w:anchor="_Toc66018085" w:history="1">
             <w:r>
               <w:rPr>
-                <w:rStyle w:val="Hyperlink"/>
+                <w:rStyle w:val="Hypertextovodkaz"/>
                 <w:noProof/>
               </w:rPr>
               <w:t>Logický bod</w:t>
@@ -1650,7 +1650,7 @@
         </w:p>
         <w:p>
           <w:pPr>
-            <w:pStyle w:val="TOC3"/>
+            <w:pStyle w:val="Obsah3"/>
             <w:rPr>
               <w:rFonts w:asciiTheme="minorHAnsi" w:hAnsiTheme="minorHAnsi"/>
               <w:noProof/>
@@ -1662,7 +1662,7 @@
           <w:hyperlink w:anchor="_Toc66018086" w:history="1">
             <w:r>
               <w:rPr>
-                <w:rStyle w:val="Hyperlink"/>
+                <w:rStyle w:val="Hypertextovodkaz"/>
                 <w:noProof/>
               </w:rPr>
               <w:t>Příklady</w:t>
@@ -1719,7 +1719,7 @@
         </w:p>
         <w:p>
           <w:pPr>
-            <w:pStyle w:val="TOC2"/>
+            <w:pStyle w:val="Obsah2"/>
             <w:rPr>
               <w:rFonts w:asciiTheme="minorHAnsi" w:hAnsiTheme="minorHAnsi"/>
               <w:noProof/>
@@ -1731,7 +1731,7 @@
           <w:hyperlink w:anchor="_Toc66018087" w:history="1">
             <w:r>
               <w:rPr>
-                <w:rStyle w:val="Hyperlink"/>
+                <w:rStyle w:val="Hypertextovodkaz"/>
                 <w:noProof/>
               </w:rPr>
               <w:t>Číselné hodnoty</w:t>
@@ -1788,7 +1788,7 @@
         </w:p>
         <w:p>
           <w:pPr>
-            <w:pStyle w:val="TOC3"/>
+            <w:pStyle w:val="Obsah3"/>
             <w:rPr>
               <w:rFonts w:asciiTheme="minorHAnsi" w:hAnsiTheme="minorHAnsi"/>
               <w:noProof/>
@@ -1800,7 +1800,7 @@
           <w:hyperlink w:anchor="_Toc66018088" w:history="1">
             <w:r>
               <w:rPr>
-                <w:rStyle w:val="Hyperlink"/>
+                <w:rStyle w:val="Hypertextovodkaz"/>
                 <w:noProof/>
               </w:rPr>
               <w:t>Příklad odeslání číselné hodnoty</w:t>
@@ -1857,7 +1857,7 @@
         </w:p>
         <w:p>
           <w:pPr>
-            <w:pStyle w:val="TOC2"/>
+            <w:pStyle w:val="Obsah2"/>
             <w:rPr>
               <w:rFonts w:asciiTheme="minorHAnsi" w:hAnsiTheme="minorHAnsi"/>
               <w:noProof/>
@@ -1869,7 +1869,7 @@
           <w:hyperlink w:anchor="_Toc66018089" w:history="1">
             <w:r>
               <w:rPr>
-                <w:rStyle w:val="Hyperlink"/>
+                <w:rStyle w:val="Hypertextovodkaz"/>
                 <w:noProof/>
               </w:rPr>
               <w:t>Binární hodnoty</w:t>
@@ -1926,7 +1926,7 @@
         </w:p>
         <w:p>
           <w:pPr>
-            <w:pStyle w:val="TOC3"/>
+            <w:pStyle w:val="Obsah3"/>
             <w:rPr>
               <w:rFonts w:asciiTheme="minorHAnsi" w:hAnsiTheme="minorHAnsi"/>
               <w:noProof/>
@@ -1938,7 +1938,7 @@
           <w:hyperlink w:anchor="_Toc66018090" w:history="1">
             <w:r>
               <w:rPr>
-                <w:rStyle w:val="Hyperlink"/>
+                <w:rStyle w:val="Hypertextovodkaz"/>
                 <w:noProof/>
               </w:rPr>
               <w:t>Little-endian a big-endian</w:t>
@@ -1995,7 +1995,7 @@
         </w:p>
         <w:p>
           <w:pPr>
-            <w:pStyle w:val="TOC3"/>
+            <w:pStyle w:val="Obsah3"/>
             <w:rPr>
               <w:rFonts w:asciiTheme="minorHAnsi" w:hAnsiTheme="minorHAnsi"/>
               <w:noProof/>
@@ -2007,7 +2007,7 @@
           <w:hyperlink w:anchor="_Toc66018091" w:history="1">
             <w:r>
               <w:rPr>
-                <w:rStyle w:val="Hyperlink"/>
+                <w:rStyle w:val="Hypertextovodkaz"/>
                 <w:noProof/>
               </w:rPr>
               <w:t>Příklad odeslání hodnoty binárně</w:t>
@@ -2064,7 +2064,7 @@
         </w:p>
         <w:p>
           <w:pPr>
-            <w:pStyle w:val="TOC3"/>
+            <w:pStyle w:val="Obsah3"/>
             <w:rPr>
               <w:rFonts w:asciiTheme="minorHAnsi" w:hAnsiTheme="minorHAnsi"/>
               <w:noProof/>
@@ -2076,7 +2076,7 @@
           <w:hyperlink w:anchor="_Toc66018092" w:history="1">
             <w:r>
               <w:rPr>
-                <w:rStyle w:val="Hyperlink"/>
+                <w:rStyle w:val="Hypertextovodkaz"/>
                 <w:noProof/>
               </w:rPr>
               <w:t>Hodnoty s jednotkou</w:t>
@@ -2133,7 +2133,7 @@
         </w:p>
         <w:p>
           <w:pPr>
-            <w:pStyle w:val="TOC1"/>
+            <w:pStyle w:val="Obsah1"/>
             <w:rPr>
               <w:rFonts w:asciiTheme="minorHAnsi" w:hAnsiTheme="minorHAnsi"/>
               <w:noProof/>
@@ -2145,7 +2145,7 @@
           <w:hyperlink w:anchor="_Toc66018093" w:history="1">
             <w:r>
               <w:rPr>
-                <w:rStyle w:val="Hyperlink"/>
+                <w:rStyle w:val="Hypertextovodkaz"/>
                 <w:noProof/>
               </w:rPr>
               <w:t>Graf</w:t>
@@ -2202,7 +2202,7 @@
         </w:p>
         <w:p>
           <w:pPr>
-            <w:pStyle w:val="TOC2"/>
+            <w:pStyle w:val="Obsah2"/>
             <w:rPr>
               <w:rFonts w:asciiTheme="minorHAnsi" w:hAnsiTheme="minorHAnsi"/>
               <w:noProof/>
@@ -2214,7 +2214,7 @@
           <w:hyperlink w:anchor="_Toc66018094" w:history="1">
             <w:r>
               <w:rPr>
-                <w:rStyle w:val="Hyperlink"/>
+                <w:rStyle w:val="Hypertextovodkaz"/>
                 <w:noProof/>
               </w:rPr>
               <w:t>Režimy</w:t>
@@ -2271,7 +2271,7 @@
         </w:p>
         <w:p>
           <w:pPr>
-            <w:pStyle w:val="TOC2"/>
+            <w:pStyle w:val="Obsah2"/>
             <w:rPr>
               <w:rFonts w:asciiTheme="minorHAnsi" w:hAnsiTheme="minorHAnsi"/>
               <w:noProof/>
@@ -2283,7 +2283,7 @@
           <w:hyperlink w:anchor="_Toc66018095" w:history="1">
             <w:r>
               <w:rPr>
-                <w:rStyle w:val="Hyperlink"/>
+                <w:rStyle w:val="Hypertextovodkaz"/>
                 <w:noProof/>
               </w:rPr>
               <w:t>Nastavení kanálu</w:t>
@@ -2340,7 +2340,7 @@
         </w:p>
         <w:p>
           <w:pPr>
-            <w:pStyle w:val="TOC2"/>
+            <w:pStyle w:val="Obsah2"/>
             <w:rPr>
               <w:rFonts w:asciiTheme="minorHAnsi" w:hAnsiTheme="minorHAnsi"/>
               <w:noProof/>
@@ -2352,7 +2352,7 @@
           <w:hyperlink w:anchor="_Toc66018096" w:history="1">
             <w:r>
               <w:rPr>
-                <w:rStyle w:val="Hyperlink"/>
+                <w:rStyle w:val="Hypertextovodkaz"/>
                 <w:noProof/>
               </w:rPr>
               <w:t>Ovládání grafu</w:t>
@@ -2409,7 +2409,7 @@
         </w:p>
         <w:p>
           <w:pPr>
-            <w:pStyle w:val="TOC2"/>
+            <w:pStyle w:val="Obsah2"/>
             <w:rPr>
               <w:rFonts w:asciiTheme="minorHAnsi" w:hAnsiTheme="minorHAnsi"/>
               <w:noProof/>
@@ -2421,7 +2421,7 @@
           <w:hyperlink w:anchor="_Toc66018097" w:history="1">
             <w:r>
               <w:rPr>
-                <w:rStyle w:val="Hyperlink"/>
+                <w:rStyle w:val="Hypertextovodkaz"/>
                 <w:noProof/>
               </w:rPr>
               <w:t>Nastavení grafu</w:t>
@@ -2478,7 +2478,7 @@
         </w:p>
         <w:p>
           <w:pPr>
-            <w:pStyle w:val="TOC2"/>
+            <w:pStyle w:val="Obsah2"/>
             <w:rPr>
               <w:rFonts w:asciiTheme="minorHAnsi" w:hAnsiTheme="minorHAnsi"/>
               <w:noProof/>
@@ -2490,7 +2490,7 @@
           <w:hyperlink w:anchor="_Toc66018098" w:history="1">
             <w:r>
               <w:rPr>
-                <w:rStyle w:val="Hyperlink"/>
+                <w:rStyle w:val="Hypertextovodkaz"/>
                 <w:noProof/>
               </w:rPr>
               <w:t>Kurzory</w:t>
@@ -2547,7 +2547,7 @@
         </w:p>
         <w:p>
           <w:pPr>
-            <w:pStyle w:val="TOC2"/>
+            <w:pStyle w:val="Obsah2"/>
             <w:rPr>
               <w:rFonts w:asciiTheme="minorHAnsi" w:hAnsiTheme="minorHAnsi"/>
               <w:noProof/>
@@ -2559,7 +2559,7 @@
           <w:hyperlink w:anchor="_Toc66018099" w:history="1">
             <w:r>
               <w:rPr>
-                <w:rStyle w:val="Hyperlink"/>
+                <w:rStyle w:val="Hypertextovodkaz"/>
                 <w:noProof/>
               </w:rPr>
               <w:t>Měření</w:t>
@@ -2616,7 +2616,7 @@
         </w:p>
         <w:p>
           <w:pPr>
-            <w:pStyle w:val="TOC2"/>
+            <w:pStyle w:val="Obsah2"/>
             <w:rPr>
               <w:rFonts w:asciiTheme="minorHAnsi" w:hAnsiTheme="minorHAnsi"/>
               <w:noProof/>
@@ -2628,7 +2628,7 @@
           <w:hyperlink w:anchor="_Toc66018100" w:history="1">
             <w:r>
               <w:rPr>
-                <w:rStyle w:val="Hyperlink"/>
+                <w:rStyle w:val="Hypertextovodkaz"/>
                 <w:noProof/>
               </w:rPr>
               <w:t>Export</w:t>
@@ -2685,7 +2685,7 @@
         </w:p>
         <w:p>
           <w:pPr>
-            <w:pStyle w:val="TOC2"/>
+            <w:pStyle w:val="Obsah2"/>
             <w:rPr>
               <w:rFonts w:asciiTheme="minorHAnsi" w:hAnsiTheme="minorHAnsi"/>
               <w:noProof/>
@@ -2697,7 +2697,7 @@
           <w:hyperlink w:anchor="_Toc66018101" w:history="1">
             <w:r>
               <w:rPr>
-                <w:rStyle w:val="Hyperlink"/>
+                <w:rStyle w:val="Hypertextovodkaz"/>
                 <w:noProof/>
               </w:rPr>
               <w:t>Výpočty a Logické kanály</w:t>
@@ -2754,7 +2754,7 @@
         </w:p>
         <w:p>
           <w:pPr>
-            <w:pStyle w:val="TOC1"/>
+            <w:pStyle w:val="Obsah1"/>
             <w:rPr>
               <w:rFonts w:asciiTheme="minorHAnsi" w:hAnsiTheme="minorHAnsi"/>
               <w:noProof/>
@@ -2766,7 +2766,7 @@
           <w:hyperlink w:anchor="_Toc66018102" w:history="1">
             <w:r>
               <w:rPr>
-                <w:rStyle w:val="Hyperlink"/>
+                <w:rStyle w:val="Hypertextovodkaz"/>
                 <w:noProof/>
               </w:rPr>
               <w:t>X-Y režim</w:t>
@@ -2823,7 +2823,7 @@
         </w:p>
         <w:p>
           <w:pPr>
-            <w:pStyle w:val="TOC1"/>
+            <w:pStyle w:val="Obsah1"/>
             <w:rPr>
               <w:rFonts w:asciiTheme="minorHAnsi" w:hAnsiTheme="minorHAnsi"/>
               <w:noProof/>
@@ -2835,7 +2835,7 @@
           <w:hyperlink w:anchor="_Toc66018103" w:history="1">
             <w:r>
               <w:rPr>
-                <w:rStyle w:val="Hyperlink"/>
+                <w:rStyle w:val="Hypertextovodkaz"/>
                 <w:noProof/>
               </w:rPr>
               <w:t>FFT</w:t>
@@ -2892,7 +2892,7 @@
         </w:p>
         <w:p>
           <w:pPr>
-            <w:pStyle w:val="TOC1"/>
+            <w:pStyle w:val="Obsah1"/>
             <w:rPr>
               <w:rFonts w:asciiTheme="minorHAnsi" w:hAnsiTheme="minorHAnsi"/>
               <w:noProof/>
@@ -2904,7 +2904,7 @@
           <w:hyperlink w:anchor="_Toc66018104" w:history="1">
             <w:r>
               <w:rPr>
-                <w:rStyle w:val="Hyperlink"/>
+                <w:rStyle w:val="Hypertextovodkaz"/>
                 <w:noProof/>
               </w:rPr>
               <w:t>Terminál</w:t>
@@ -2948,7 +2948,7 @@
                 <w:noProof/>
                 <w:webHidden/>
               </w:rPr>
-              <w:t>14</w:t>
+              <w:t>13</w:t>
             </w:r>
             <w:r>
               <w:rPr>
@@ -2961,7 +2961,7 @@
         </w:p>
         <w:p>
           <w:pPr>
-            <w:pStyle w:val="TOC2"/>
+            <w:pStyle w:val="Obsah2"/>
             <w:rPr>
               <w:rFonts w:asciiTheme="minorHAnsi" w:hAnsiTheme="minorHAnsi"/>
               <w:noProof/>
@@ -2973,7 +2973,7 @@
           <w:hyperlink w:anchor="_Toc66018105" w:history="1">
             <w:r>
               <w:rPr>
-                <w:rStyle w:val="Hyperlink"/>
+                <w:rStyle w:val="Hypertextovodkaz"/>
                 <w:noProof/>
               </w:rPr>
               <w:t>Interaktivní ovládání</w:t>
@@ -3030,7 +3030,7 @@
         </w:p>
         <w:p>
           <w:pPr>
-            <w:pStyle w:val="TOC2"/>
+            <w:pStyle w:val="Obsah2"/>
             <w:rPr>
               <w:rFonts w:asciiTheme="minorHAnsi" w:hAnsiTheme="minorHAnsi"/>
               <w:noProof/>
@@ -3042,7 +3042,7 @@
           <w:hyperlink w:anchor="_Toc66018106" w:history="1">
             <w:r>
               <w:rPr>
-                <w:rStyle w:val="Hyperlink"/>
+                <w:rStyle w:val="Hypertextovodkaz"/>
                 <w:noProof/>
               </w:rPr>
               <w:t>Označení a kopírování</w:t>
@@ -3099,7 +3099,7 @@
         </w:p>
         <w:p>
           <w:pPr>
-            <w:pStyle w:val="TOC2"/>
+            <w:pStyle w:val="Obsah2"/>
             <w:rPr>
               <w:rFonts w:asciiTheme="minorHAnsi" w:hAnsiTheme="minorHAnsi"/>
               <w:noProof/>
@@ -3111,7 +3111,7 @@
           <w:hyperlink w:anchor="_Toc66018107" w:history="1">
             <w:r>
               <w:rPr>
-                <w:rStyle w:val="Hyperlink"/>
+                <w:rStyle w:val="Hypertextovodkaz"/>
                 <w:noProof/>
               </w:rPr>
               <w:t>Návrh a odladění</w:t>
@@ -3168,7 +3168,7 @@
         </w:p>
         <w:p>
           <w:pPr>
-            <w:pStyle w:val="TOC1"/>
+            <w:pStyle w:val="Obsah1"/>
             <w:rPr>
               <w:rFonts w:asciiTheme="minorHAnsi" w:hAnsiTheme="minorHAnsi"/>
               <w:noProof/>
@@ -3180,7 +3180,7 @@
           <w:hyperlink w:anchor="_Toc66018108" w:history="1">
             <w:r>
               <w:rPr>
-                <w:rStyle w:val="Hyperlink"/>
+                <w:rStyle w:val="Hypertextovodkaz"/>
                 <w:noProof/>
               </w:rPr>
               <w:t>Nastavení</w:t>
@@ -3270,7 +3270,7 @@
     </w:p>
     <w:p>
       <w:pPr>
-        <w:pStyle w:val="Heading1"/>
+        <w:pStyle w:val="Nadpis1"/>
         <w:jc w:val="both"/>
       </w:pPr>
       <w:bookmarkStart w:id="2" w:name="_Toc66018069"/>
@@ -3278,9 +3278,9 @@
         <w:lastRenderedPageBreak/>
         <w:t>Propojení se zařízením</w:t>
       </w:r>
-      <w:bookmarkEnd w:id="2"/>
       <w:bookmarkEnd w:id="0"/>
       <w:bookmarkEnd w:id="1"/>
+      <w:bookmarkEnd w:id="2"/>
     </w:p>
     <w:p>
       <w:pPr>
@@ -3316,7 +3316,7 @@
     </w:p>
     <w:tbl>
       <w:tblPr>
-        <w:tblStyle w:val="TableGrid"/>
+        <w:tblStyle w:val="Mkatabulky"/>
         <w:tblW w:w="0" w:type="auto"/>
         <w:tblBorders>
           <w:top w:val="none" w:sz="0" w:space="0" w:color="auto"/>
@@ -3373,14 +3373,14 @@
               <w:pStyle w:val="Kd"/>
               <w:jc w:val="both"/>
               <w:rPr>
-                <w:rStyle w:val="HTMLCode"/>
+                <w:rStyle w:val="KdHTML"/>
                 <w:rFonts w:eastAsiaTheme="minorEastAsia"/>
                 <w:bdr w:val="none" w:sz="0" w:space="0" w:color="auto" w:frame="1"/>
               </w:rPr>
             </w:pPr>
             <w:r>
               <w:rPr>
-                <w:rStyle w:val="HTMLCode"/>
+                <w:rStyle w:val="KdHTML"/>
                 <w:rFonts w:eastAsiaTheme="minorEastAsia"/>
                 <w:bdr w:val="none" w:sz="0" w:space="0" w:color="auto" w:frame="1"/>
               </w:rPr>
@@ -3392,14 +3392,14 @@
               <w:pStyle w:val="Kd"/>
               <w:jc w:val="both"/>
               <w:rPr>
-                <w:rStyle w:val="HTMLCode"/>
+                <w:rStyle w:val="KdHTML"/>
                 <w:rFonts w:eastAsiaTheme="minorEastAsia"/>
                 <w:bdr w:val="none" w:sz="0" w:space="0" w:color="auto" w:frame="1"/>
               </w:rPr>
             </w:pPr>
             <w:r>
               <w:rPr>
-                <w:rStyle w:val="HTMLCode"/>
+                <w:rStyle w:val="KdHTML"/>
                 <w:rFonts w:eastAsiaTheme="minorEastAsia"/>
                 <w:bdr w:val="none" w:sz="0" w:space="0" w:color="auto" w:frame="1"/>
               </w:rPr>
@@ -3431,9 +3431,9 @@
     </w:p>
     <w:p>
       <w:pPr>
-        <w:pStyle w:val="Heading2"/>
-        <w:rPr>
-          <w:rStyle w:val="HTMLCode"/>
+        <w:pStyle w:val="Nadpis2"/>
+        <w:rPr>
+          <w:rStyle w:val="KdHTML"/>
           <w:rFonts w:ascii="Times New Roman" w:eastAsiaTheme="minorEastAsia" w:hAnsi="Times New Roman" w:cstheme="minorBidi"/>
           <w:sz w:val="24"/>
           <w:szCs w:val="24"/>
@@ -3446,7 +3446,7 @@
     </w:p>
     <w:tbl>
       <w:tblPr>
-        <w:tblStyle w:val="TableGrid"/>
+        <w:tblStyle w:val="Mkatabulky"/>
         <w:tblW w:w="0" w:type="auto"/>
         <w:tblBorders>
           <w:top w:val="none" w:sz="0" w:space="0" w:color="auto"/>
@@ -3477,7 +3477,7 @@
           </w:p>
           <w:p>
             <w:pPr>
-              <w:pStyle w:val="ListParagraph"/>
+              <w:pStyle w:val="Odstavecseseznamem"/>
               <w:numPr>
                 <w:ilvl w:val="0"/>
                 <w:numId w:val="18"/>
@@ -3532,7 +3532,7 @@
           </w:p>
           <w:p>
             <w:pPr>
-              <w:pStyle w:val="ListParagraph"/>
+              <w:pStyle w:val="Odstavecseseznamem"/>
               <w:numPr>
                 <w:ilvl w:val="0"/>
                 <w:numId w:val="18"/>
@@ -3545,7 +3545,7 @@
           </w:p>
           <w:p>
             <w:pPr>
-              <w:pStyle w:val="ListParagraph"/>
+              <w:pStyle w:val="Odstavecseseznamem"/>
               <w:numPr>
                 <w:ilvl w:val="0"/>
                 <w:numId w:val="18"/>
@@ -3558,14 +3558,14 @@
           </w:p>
           <w:p>
             <w:pPr>
-              <w:pStyle w:val="ListParagraph"/>
+              <w:pStyle w:val="Odstavecseseznamem"/>
               <w:numPr>
                 <w:ilvl w:val="0"/>
                 <w:numId w:val="18"/>
               </w:numPr>
               <w:jc w:val="both"/>
               <w:rPr>
-                <w:rStyle w:val="HTMLCode"/>
+                <w:rStyle w:val="KdHTML"/>
                 <w:rFonts w:ascii="Times New Roman" w:eastAsiaTheme="minorEastAsia" w:hAnsi="Times New Roman" w:cstheme="minorBidi"/>
               </w:rPr>
             </w:pPr>
@@ -3581,7 +3581,7 @@
           <w:p>
             <w:pPr>
               <w:rPr>
-                <w:rStyle w:val="HTMLCode"/>
+                <w:rStyle w:val="KdHTML"/>
                 <w:rFonts w:ascii="Times New Roman" w:eastAsiaTheme="minorEastAsia" w:hAnsi="Times New Roman" w:cstheme="minorBidi"/>
               </w:rPr>
             </w:pPr>
@@ -3644,7 +3644,7 @@
     </w:tbl>
     <w:p>
       <w:pPr>
-        <w:pStyle w:val="Heading2"/>
+        <w:pStyle w:val="Nadpis2"/>
       </w:pPr>
       <w:bookmarkStart w:id="4" w:name="_Toc60687582"/>
       <w:bookmarkStart w:id="5" w:name="_Toc60688134"/>
@@ -3658,7 +3658,7 @@
     </w:p>
     <w:tbl>
       <w:tblPr>
-        <w:tblStyle w:val="TableGrid"/>
+        <w:tblStyle w:val="Mkatabulky"/>
         <w:tblW w:w="0" w:type="auto"/>
         <w:tblBorders>
           <w:top w:val="none" w:sz="0" w:space="0" w:color="auto"/>
@@ -3759,7 +3759,7 @@
     </w:tbl>
     <w:p>
       <w:pPr>
-        <w:pStyle w:val="Heading2"/>
+        <w:pStyle w:val="Nadpis2"/>
       </w:pPr>
       <w:bookmarkStart w:id="7" w:name="_Toc60687583"/>
       <w:bookmarkStart w:id="8" w:name="_Toc60688135"/>
@@ -3773,7 +3773,7 @@
     </w:p>
     <w:tbl>
       <w:tblPr>
-        <w:tblStyle w:val="TableGrid"/>
+        <w:tblStyle w:val="Mkatabulky"/>
         <w:tblW w:w="0" w:type="auto"/>
         <w:tblBorders>
           <w:top w:val="none" w:sz="0" w:space="0" w:color="auto"/>
@@ -3869,7 +3869,7 @@
     </w:tbl>
     <w:p>
       <w:pPr>
-        <w:pStyle w:val="Heading2"/>
+        <w:pStyle w:val="Nadpis2"/>
       </w:pPr>
       <w:bookmarkStart w:id="10" w:name="_Toc60687584"/>
       <w:bookmarkStart w:id="11" w:name="_Toc60688136"/>
@@ -3883,7 +3883,7 @@
     </w:p>
     <w:tbl>
       <w:tblPr>
-        <w:tblStyle w:val="TableGrid"/>
+        <w:tblStyle w:val="Mkatabulky"/>
         <w:tblW w:w="0" w:type="auto"/>
         <w:tblBorders>
           <w:top w:val="none" w:sz="0" w:space="0" w:color="auto"/>
@@ -3982,7 +3982,7 @@
     </w:tbl>
     <w:p>
       <w:pPr>
-        <w:pStyle w:val="Heading2"/>
+        <w:pStyle w:val="Nadpis2"/>
       </w:pPr>
       <w:bookmarkStart w:id="13" w:name="_Toc66018074"/>
       <w:r>
@@ -3992,7 +3992,7 @@
     </w:p>
     <w:tbl>
       <w:tblPr>
-        <w:tblStyle w:val="TableGrid"/>
+        <w:tblStyle w:val="Mkatabulky"/>
         <w:tblW w:w="0" w:type="auto"/>
         <w:tblBorders>
           <w:top w:val="none" w:sz="0" w:space="0" w:color="auto"/>
@@ -4166,7 +4166,7 @@
     </w:p>
     <w:p>
       <w:pPr>
-        <w:pStyle w:val="ListParagraph"/>
+        <w:pStyle w:val="Odstavecseseznamem"/>
         <w:numPr>
           <w:ilvl w:val="0"/>
           <w:numId w:val="8"/>
@@ -4192,7 +4192,7 @@
     </w:p>
     <w:p>
       <w:pPr>
-        <w:pStyle w:val="ListParagraph"/>
+        <w:pStyle w:val="Odstavecseseznamem"/>
         <w:numPr>
           <w:ilvl w:val="0"/>
           <w:numId w:val="8"/>
@@ -4217,7 +4217,7 @@
     </w:p>
     <w:p>
       <w:pPr>
-        <w:pStyle w:val="ListParagraph"/>
+        <w:pStyle w:val="Odstavecseseznamem"/>
         <w:numPr>
           <w:ilvl w:val="0"/>
           <w:numId w:val="8"/>
@@ -4248,7 +4248,7 @@
     </w:p>
     <w:p>
       <w:pPr>
-        <w:pStyle w:val="ListParagraph"/>
+        <w:pStyle w:val="Odstavecseseznamem"/>
         <w:numPr>
           <w:ilvl w:val="0"/>
           <w:numId w:val="8"/>
@@ -4267,7 +4267,7 @@
     </w:p>
     <w:p>
       <w:pPr>
-        <w:pStyle w:val="ListParagraph"/>
+        <w:pStyle w:val="Odstavecseseznamem"/>
         <w:numPr>
           <w:ilvl w:val="0"/>
           <w:numId w:val="8"/>
@@ -4304,7 +4304,7 @@
     </w:p>
     <w:p>
       <w:pPr>
-        <w:pStyle w:val="ListParagraph"/>
+        <w:pStyle w:val="Odstavecseseznamem"/>
         <w:numPr>
           <w:ilvl w:val="0"/>
           <w:numId w:val="8"/>
@@ -4329,7 +4329,7 @@
     </w:p>
     <w:p>
       <w:pPr>
-        <w:pStyle w:val="ListParagraph"/>
+        <w:pStyle w:val="Odstavecseseznamem"/>
         <w:numPr>
           <w:ilvl w:val="0"/>
           <w:numId w:val="8"/>
@@ -4354,7 +4354,7 @@
     </w:p>
     <w:p>
       <w:pPr>
-        <w:pStyle w:val="ListParagraph"/>
+        <w:pStyle w:val="Odstavecseseznamem"/>
         <w:numPr>
           <w:ilvl w:val="0"/>
           <w:numId w:val="8"/>
@@ -4388,7 +4388,7 @@
     </w:p>
     <w:p>
       <w:pPr>
-        <w:pStyle w:val="ListParagraph"/>
+        <w:pStyle w:val="Odstavecseseznamem"/>
         <w:numPr>
           <w:ilvl w:val="0"/>
           <w:numId w:val="8"/>
@@ -4416,7 +4416,7 @@
     </w:p>
     <w:p>
       <w:pPr>
-        <w:pStyle w:val="ListParagraph"/>
+        <w:pStyle w:val="Odstavecseseznamem"/>
         <w:numPr>
           <w:ilvl w:val="0"/>
           <w:numId w:val="8"/>
@@ -4447,7 +4447,7 @@
     </w:p>
     <w:p>
       <w:pPr>
-        <w:pStyle w:val="ListParagraph"/>
+        <w:pStyle w:val="Odstavecseseznamem"/>
         <w:numPr>
           <w:ilvl w:val="0"/>
           <w:numId w:val="8"/>
@@ -4499,7 +4499,7 @@
     </w:p>
     <w:p>
       <w:pPr>
-        <w:pStyle w:val="Heading2"/>
+        <w:pStyle w:val="Nadpis2"/>
       </w:pPr>
       <w:bookmarkStart w:id="17" w:name="_Toc60687586"/>
       <w:bookmarkStart w:id="18" w:name="_Toc60688138"/>
@@ -4598,7 +4598,7 @@
     </w:p>
     <w:p>
       <w:pPr>
-        <w:pStyle w:val="NoSpacing"/>
+        <w:pStyle w:val="Bezmezer"/>
         <w:spacing w:before="0"/>
         <w:jc w:val="both"/>
       </w:pPr>
@@ -4680,7 +4680,7 @@
     </w:p>
     <w:p>
       <w:pPr>
-        <w:pStyle w:val="Heading2"/>
+        <w:pStyle w:val="Nadpis2"/>
       </w:pPr>
       <w:bookmarkStart w:id="20" w:name="_Toc60687587"/>
       <w:bookmarkStart w:id="21" w:name="_Toc60688139"/>
@@ -4812,7 +4812,7 @@
     </w:p>
     <w:tbl>
       <w:tblPr>
-        <w:tblStyle w:val="TableGrid"/>
+        <w:tblStyle w:val="Mkatabulky"/>
         <w:tblW w:w="0" w:type="auto"/>
         <w:tblBorders>
           <w:top w:val="none" w:sz="0" w:space="0" w:color="auto"/>
@@ -4894,7 +4894,7 @@
     </w:tbl>
     <w:p>
       <w:pPr>
-        <w:pStyle w:val="Heading2"/>
+        <w:pStyle w:val="Nadpis2"/>
       </w:pPr>
       <w:bookmarkStart w:id="23" w:name="_Toc60687588"/>
       <w:bookmarkStart w:id="24" w:name="_Toc60688140"/>
@@ -4919,7 +4919,7 @@
     </w:p>
     <w:p>
       <w:pPr>
-        <w:pStyle w:val="ListParagraph"/>
+        <w:pStyle w:val="Odstavecseseznamem"/>
         <w:numPr>
           <w:ilvl w:val="0"/>
           <w:numId w:val="26"/>
@@ -4944,7 +4944,7 @@
     </w:p>
     <w:p>
       <w:pPr>
-        <w:pStyle w:val="ListParagraph"/>
+        <w:pStyle w:val="Odstavecseseznamem"/>
         <w:numPr>
           <w:ilvl w:val="0"/>
           <w:numId w:val="26"/>
@@ -4978,7 +4978,7 @@
     </w:p>
     <w:p>
       <w:pPr>
-        <w:pStyle w:val="ListParagraph"/>
+        <w:pStyle w:val="Odstavecseseznamem"/>
         <w:numPr>
           <w:ilvl w:val="0"/>
           <w:numId w:val="26"/>
@@ -5121,7 +5121,7 @@
     </w:p>
     <w:p>
       <w:pPr>
-        <w:pStyle w:val="Heading2"/>
+        <w:pStyle w:val="Nadpis2"/>
       </w:pPr>
       <w:r>
         <w:lastRenderedPageBreak/>
@@ -5154,7 +5154,7 @@
     </w:p>
     <w:p>
       <w:pPr>
-        <w:pStyle w:val="ListParagraph"/>
+        <w:pStyle w:val="Odstavecseseznamem"/>
         <w:numPr>
           <w:ilvl w:val="0"/>
           <w:numId w:val="31"/>
@@ -5171,7 +5171,7 @@
     </w:p>
     <w:p>
       <w:pPr>
-        <w:pStyle w:val="ListParagraph"/>
+        <w:pStyle w:val="Odstavecseseznamem"/>
         <w:numPr>
           <w:ilvl w:val="1"/>
           <w:numId w:val="31"/>
@@ -5188,7 +5188,7 @@
     </w:p>
     <w:p>
       <w:pPr>
-        <w:pStyle w:val="ListParagraph"/>
+        <w:pStyle w:val="Odstavecseseznamem"/>
         <w:numPr>
           <w:ilvl w:val="1"/>
           <w:numId w:val="31"/>
@@ -5205,7 +5205,7 @@
     </w:p>
     <w:p>
       <w:pPr>
-        <w:pStyle w:val="ListParagraph"/>
+        <w:pStyle w:val="Odstavecseseznamem"/>
         <w:numPr>
           <w:ilvl w:val="2"/>
           <w:numId w:val="31"/>
@@ -5222,7 +5222,7 @@
     </w:p>
     <w:p>
       <w:pPr>
-        <w:pStyle w:val="ListParagraph"/>
+        <w:pStyle w:val="Odstavecseseznamem"/>
         <w:numPr>
           <w:ilvl w:val="2"/>
           <w:numId w:val="31"/>
@@ -5239,7 +5239,7 @@
     </w:p>
     <w:p>
       <w:pPr>
-        <w:pStyle w:val="ListParagraph"/>
+        <w:pStyle w:val="Odstavecseseznamem"/>
         <w:numPr>
           <w:ilvl w:val="2"/>
           <w:numId w:val="31"/>
@@ -5256,7 +5256,7 @@
     </w:p>
     <w:p>
       <w:pPr>
-        <w:pStyle w:val="ListParagraph"/>
+        <w:pStyle w:val="Odstavecseseznamem"/>
         <w:numPr>
           <w:ilvl w:val="0"/>
           <w:numId w:val="32"/>
@@ -5273,7 +5273,7 @@
     </w:p>
     <w:p>
       <w:pPr>
-        <w:pStyle w:val="ListParagraph"/>
+        <w:pStyle w:val="Odstavecseseznamem"/>
         <w:numPr>
           <w:ilvl w:val="1"/>
           <w:numId w:val="32"/>
@@ -5290,7 +5290,7 @@
     </w:p>
     <w:p>
       <w:pPr>
-        <w:pStyle w:val="ListParagraph"/>
+        <w:pStyle w:val="Odstavecseseznamem"/>
         <w:numPr>
           <w:ilvl w:val="1"/>
           <w:numId w:val="32"/>
@@ -5307,7 +5307,7 @@
     </w:p>
     <w:p>
       <w:pPr>
-        <w:pStyle w:val="ListParagraph"/>
+        <w:pStyle w:val="Odstavecseseznamem"/>
         <w:numPr>
           <w:ilvl w:val="2"/>
           <w:numId w:val="32"/>
@@ -5335,7 +5335,7 @@
     </w:p>
     <w:p>
       <w:pPr>
-        <w:pStyle w:val="Heading3"/>
+        <w:pStyle w:val="Nadpis3"/>
       </w:pPr>
       <w:bookmarkStart w:id="27" w:name="_Toc66018080"/>
       <w:r>
@@ -5345,7 +5345,7 @@
     </w:p>
     <w:p>
       <w:pPr>
-        <w:pStyle w:val="Heading4"/>
+        <w:pStyle w:val="Nadpis4"/>
       </w:pPr>
       <w:r>
         <w:t>Číselný zápis</w:t>
@@ -5445,7 +5445,7 @@
     </w:p>
     <w:p>
       <w:pPr>
-        <w:pStyle w:val="Heading4"/>
+        <w:pStyle w:val="Nadpis4"/>
       </w:pPr>
       <w:r>
         <w:t>Bod zapsaný binárně</w:t>
@@ -5476,7 +5476,7 @@
     </w:p>
     <w:p>
       <w:pPr>
-        <w:pStyle w:val="Heading4"/>
+        <w:pStyle w:val="Nadpis4"/>
       </w:pPr>
       <w:r>
         <w:t>Kombinovaný zápis</w:t>
@@ -5564,7 +5564,7 @@
     </w:p>
     <w:p>
       <w:pPr>
-        <w:pStyle w:val="Heading2"/>
+        <w:pStyle w:val="Nadpis2"/>
       </w:pPr>
       <w:bookmarkStart w:id="28" w:name="_Toc66018081"/>
       <w:r>
@@ -5620,7 +5620,7 @@
     </w:p>
     <w:p>
       <w:pPr>
-        <w:pStyle w:val="Heading4"/>
+        <w:pStyle w:val="Nadpis4"/>
       </w:pPr>
       <w:r>
         <w:t>Unsigned int</w:t>
@@ -5744,7 +5744,7 @@
     </w:p>
     <w:p>
       <w:pPr>
-        <w:pStyle w:val="Heading4"/>
+        <w:pStyle w:val="Nadpis4"/>
       </w:pPr>
       <w:r>
         <w:t>Signed int</w:t>
@@ -5831,7 +5831,7 @@
     </w:p>
     <w:p>
       <w:pPr>
-        <w:pStyle w:val="NoSpacing"/>
+        <w:pStyle w:val="Bezmezer"/>
         <w:jc w:val="both"/>
         <w:rPr>
           <w:rFonts w:ascii="Times New Roman" w:hAnsi="Times New Roman" w:cs="Times New Roman"/>
@@ -5841,7 +5841,7 @@
     </w:p>
     <w:p>
       <w:pPr>
-        <w:pStyle w:val="ListParagraph"/>
+        <w:pStyle w:val="Odstavecseseznamem"/>
         <w:numPr>
           <w:ilvl w:val="0"/>
           <w:numId w:val="33"/>
@@ -5870,7 +5870,7 @@
     </w:p>
     <w:p>
       <w:pPr>
-        <w:pStyle w:val="ListParagraph"/>
+        <w:pStyle w:val="Odstavecseseznamem"/>
         <w:numPr>
           <w:ilvl w:val="0"/>
           <w:numId w:val="33"/>
@@ -5887,7 +5887,7 @@
     </w:p>
     <w:p>
       <w:pPr>
-        <w:pStyle w:val="ListParagraph"/>
+        <w:pStyle w:val="Odstavecseseznamem"/>
         <w:numPr>
           <w:ilvl w:val="0"/>
           <w:numId w:val="33"/>
@@ -5904,7 +5904,7 @@
     </w:p>
     <w:p>
       <w:pPr>
-        <w:pStyle w:val="ListParagraph"/>
+        <w:pStyle w:val="Odstavecseseznamem"/>
         <w:numPr>
           <w:ilvl w:val="0"/>
           <w:numId w:val="33"/>
@@ -5921,7 +5921,7 @@
     </w:p>
     <w:p>
       <w:pPr>
-        <w:pStyle w:val="ListParagraph"/>
+        <w:pStyle w:val="Odstavecseseznamem"/>
         <w:numPr>
           <w:ilvl w:val="0"/>
           <w:numId w:val="33"/>
@@ -5938,7 +5938,7 @@
     </w:p>
     <w:p>
       <w:pPr>
-        <w:pStyle w:val="ListParagraph"/>
+        <w:pStyle w:val="Odstavecseseznamem"/>
         <w:numPr>
           <w:ilvl w:val="0"/>
           <w:numId w:val="33"/>
@@ -5955,7 +5955,7 @@
     </w:p>
     <w:p>
       <w:pPr>
-        <w:pStyle w:val="ListParagraph"/>
+        <w:pStyle w:val="Odstavecseseznamem"/>
         <w:numPr>
           <w:ilvl w:val="0"/>
           <w:numId w:val="33"/>
@@ -5983,7 +5983,7 @@
     </w:p>
     <w:p>
       <w:pPr>
-        <w:pStyle w:val="Heading3"/>
+        <w:pStyle w:val="Nadpis3"/>
       </w:pPr>
       <w:bookmarkStart w:id="29" w:name="_Toc66018082"/>
       <w:r>
@@ -5993,7 +5993,7 @@
     </w:p>
     <w:p>
       <w:pPr>
-        <w:pStyle w:val="Heading4"/>
+        <w:pStyle w:val="Nadpis4"/>
       </w:pPr>
       <w:r>
         <w:t>Jednoduchá varianta s unsigned integer hodnotami</w:t>
@@ -6027,7 +6027,7 @@
     </w:p>
     <w:p>
       <w:pPr>
-        <w:pStyle w:val="Heading4"/>
+        <w:pStyle w:val="Nadpis4"/>
       </w:pPr>
       <w:r>
         <w:rPr>
@@ -6064,7 +6064,7 @@
     </w:p>
     <w:p>
       <w:pPr>
-        <w:pStyle w:val="Heading4"/>
+        <w:pStyle w:val="Nadpis4"/>
       </w:pPr>
       <w:r>
         <w:rPr>
@@ -6104,7 +6104,7 @@
     </w:p>
     <w:p>
       <w:pPr>
-        <w:pStyle w:val="Heading4"/>
+        <w:pStyle w:val="Nadpis4"/>
       </w:pPr>
       <w:r>
         <w:rPr>
@@ -6223,7 +6223,7 @@
     </w:p>
     <w:p>
       <w:pPr>
-        <w:pStyle w:val="Heading2"/>
+        <w:pStyle w:val="Nadpis2"/>
       </w:pPr>
       <w:r>
         <w:lastRenderedPageBreak/>
@@ -6322,7 +6322,7 @@
     </w:p>
     <w:p>
       <w:pPr>
-        <w:pStyle w:val="ListParagraph"/>
+        <w:pStyle w:val="Odstavecseseznamem"/>
         <w:numPr>
           <w:ilvl w:val="0"/>
           <w:numId w:val="33"/>
@@ -6339,7 +6339,7 @@
     </w:p>
     <w:p>
       <w:pPr>
-        <w:pStyle w:val="ListParagraph"/>
+        <w:pStyle w:val="Odstavecseseznamem"/>
         <w:numPr>
           <w:ilvl w:val="0"/>
           <w:numId w:val="33"/>
@@ -6356,7 +6356,7 @@
     </w:p>
     <w:p>
       <w:pPr>
-        <w:pStyle w:val="ListParagraph"/>
+        <w:pStyle w:val="Odstavecseseznamem"/>
         <w:numPr>
           <w:ilvl w:val="0"/>
           <w:numId w:val="33"/>
@@ -6373,7 +6373,7 @@
     </w:p>
     <w:p>
       <w:pPr>
-        <w:pStyle w:val="ListParagraph"/>
+        <w:pStyle w:val="Odstavecseseznamem"/>
         <w:numPr>
           <w:ilvl w:val="0"/>
           <w:numId w:val="33"/>
@@ -6401,7 +6401,7 @@
     </w:p>
     <w:p>
       <w:pPr>
-        <w:pStyle w:val="Heading3"/>
+        <w:pStyle w:val="Nadpis3"/>
       </w:pPr>
       <w:bookmarkStart w:id="33" w:name="_Toc66018084"/>
       <w:r>
@@ -6497,7 +6497,7 @@
     </w:p>
     <w:p>
       <w:pPr>
-        <w:pStyle w:val="Heading2"/>
+        <w:pStyle w:val="Nadpis2"/>
       </w:pPr>
       <w:bookmarkStart w:id="34" w:name="_Toc66018085"/>
       <w:r>
@@ -6542,7 +6542,7 @@
     </w:p>
     <w:p>
       <w:pPr>
-        <w:pStyle w:val="ListParagraph"/>
+        <w:pStyle w:val="Odstavecseseznamem"/>
         <w:numPr>
           <w:ilvl w:val="0"/>
           <w:numId w:val="31"/>
@@ -6559,7 +6559,7 @@
     </w:p>
     <w:p>
       <w:pPr>
-        <w:pStyle w:val="ListParagraph"/>
+        <w:pStyle w:val="Odstavecseseznamem"/>
         <w:numPr>
           <w:ilvl w:val="1"/>
           <w:numId w:val="31"/>
@@ -6576,7 +6576,7 @@
     </w:p>
     <w:p>
       <w:pPr>
-        <w:pStyle w:val="ListParagraph"/>
+        <w:pStyle w:val="Odstavecseseznamem"/>
         <w:numPr>
           <w:ilvl w:val="1"/>
           <w:numId w:val="31"/>
@@ -6593,7 +6593,7 @@
     </w:p>
     <w:p>
       <w:pPr>
-        <w:pStyle w:val="ListParagraph"/>
+        <w:pStyle w:val="Odstavecseseznamem"/>
         <w:numPr>
           <w:ilvl w:val="2"/>
           <w:numId w:val="31"/>
@@ -6610,7 +6610,7 @@
     </w:p>
     <w:p>
       <w:pPr>
-        <w:pStyle w:val="ListParagraph"/>
+        <w:pStyle w:val="Odstavecseseznamem"/>
         <w:numPr>
           <w:ilvl w:val="2"/>
           <w:numId w:val="31"/>
@@ -6627,7 +6627,7 @@
     </w:p>
     <w:p>
       <w:pPr>
-        <w:pStyle w:val="ListParagraph"/>
+        <w:pStyle w:val="Odstavecseseznamem"/>
         <w:numPr>
           <w:ilvl w:val="2"/>
           <w:numId w:val="31"/>
@@ -6644,7 +6644,7 @@
     </w:p>
     <w:p>
       <w:pPr>
-        <w:pStyle w:val="ListParagraph"/>
+        <w:pStyle w:val="Odstavecseseznamem"/>
         <w:numPr>
           <w:ilvl w:val="0"/>
           <w:numId w:val="32"/>
@@ -6661,7 +6661,7 @@
     </w:p>
     <w:p>
       <w:pPr>
-        <w:pStyle w:val="ListParagraph"/>
+        <w:pStyle w:val="Odstavecseseznamem"/>
         <w:numPr>
           <w:ilvl w:val="0"/>
           <w:numId w:val="32"/>
@@ -6689,7 +6689,7 @@
     </w:p>
     <w:p>
       <w:pPr>
-        <w:pStyle w:val="Heading3"/>
+        <w:pStyle w:val="Nadpis3"/>
       </w:pPr>
       <w:bookmarkStart w:id="35" w:name="_Toc66018086"/>
       <w:r>
@@ -6882,7 +6882,7 @@
     </w:p>
     <w:p>
       <w:pPr>
-        <w:pStyle w:val="Heading2"/>
+        <w:pStyle w:val="Nadpis2"/>
       </w:pPr>
       <w:bookmarkStart w:id="36" w:name="_Toc66018087"/>
       <w:r>
@@ -6953,7 +6953,7 @@
     </w:p>
     <w:p>
       <w:pPr>
-        <w:pStyle w:val="NoSpacing"/>
+        <w:pStyle w:val="Bezmezer"/>
         <w:rPr>
           <w:rFonts w:ascii="Times New Roman" w:hAnsi="Times New Roman" w:cs="Times New Roman"/>
         </w:rPr>
@@ -6967,7 +6967,7 @@
     </w:p>
     <w:p>
       <w:pPr>
-        <w:pStyle w:val="NoSpacing"/>
+        <w:pStyle w:val="Bezmezer"/>
         <w:spacing w:before="0"/>
         <w:ind w:firstLine="720"/>
       </w:pPr>
@@ -6986,7 +6986,7 @@
     </w:p>
     <w:p>
       <w:pPr>
-        <w:pStyle w:val="NoSpacing"/>
+        <w:pStyle w:val="Bezmezer"/>
         <w:spacing w:before="0"/>
         <w:ind w:firstLine="720"/>
         <w:rPr>
@@ -7008,7 +7008,7 @@
     </w:p>
     <w:p>
       <w:pPr>
-        <w:pStyle w:val="Heading3"/>
+        <w:pStyle w:val="Nadpis3"/>
       </w:pPr>
       <w:bookmarkStart w:id="37" w:name="_Toc66018088"/>
       <w:r>
@@ -7018,7 +7018,7 @@
     </w:p>
     <w:p>
       <w:pPr>
-        <w:pStyle w:val="Heading4"/>
+        <w:pStyle w:val="Nadpis4"/>
       </w:pPr>
       <w:r>
         <w:t>Mbed:</w:t>
@@ -7026,7 +7026,7 @@
     </w:p>
     <w:p>
       <w:pPr>
-        <w:pStyle w:val="NoSpacing"/>
+        <w:pStyle w:val="Bezmezer"/>
         <w:spacing w:before="0"/>
         <w:ind w:firstLine="720"/>
         <w:rPr>
@@ -7045,7 +7045,7 @@
     </w:p>
     <w:p>
       <w:pPr>
-        <w:pStyle w:val="NoSpacing"/>
+        <w:pStyle w:val="Bezmezer"/>
         <w:rPr>
           <w:lang w:val="cs"/>
         </w:rPr>
@@ -7068,7 +7068,7 @@
     </w:p>
     <w:p>
       <w:pPr>
-        <w:pStyle w:val="Heading2"/>
+        <w:pStyle w:val="Nadpis2"/>
       </w:pPr>
       <w:bookmarkStart w:id="38" w:name="_Toc66018089"/>
       <w:r>
@@ -7087,7 +7087,7 @@
     </w:p>
     <w:tbl>
       <w:tblPr>
-        <w:tblStyle w:val="TableGrid"/>
+        <w:tblStyle w:val="Mkatabulky"/>
         <w:tblpPr w:leftFromText="180" w:rightFromText="180" w:vertAnchor="text" w:horzAnchor="margin" w:tblpY="-3"/>
         <w:tblW w:w="5000" w:type="pct"/>
         <w:tblLook w:val="04A0" w:firstRow="1" w:lastRow="0" w:firstColumn="1" w:lastColumn="0" w:noHBand="0" w:noVBand="1"/>
@@ -7729,7 +7729,7 @@
     </w:tbl>
     <w:p>
       <w:pPr>
-        <w:pStyle w:val="Heading3"/>
+        <w:pStyle w:val="Nadpis3"/>
       </w:pPr>
       <w:bookmarkStart w:id="39" w:name="_Toc66018090"/>
       <w:r>
@@ -7744,7 +7744,7 @@
     </w:p>
     <w:tbl>
       <w:tblPr>
-        <w:tblStyle w:val="TableGrid"/>
+        <w:tblStyle w:val="Mkatabulky"/>
         <w:tblW w:w="0" w:type="auto"/>
         <w:tblBorders>
           <w:top w:val="none" w:sz="0" w:space="0" w:color="auto"/>
@@ -7950,7 +7950,7 @@
     </w:tbl>
     <w:p>
       <w:pPr>
-        <w:pStyle w:val="Heading3"/>
+        <w:pStyle w:val="Nadpis3"/>
       </w:pPr>
       <w:bookmarkStart w:id="40" w:name="_Toc66018091"/>
       <w:r>
@@ -7960,7 +7960,7 @@
     </w:p>
     <w:p>
       <w:pPr>
-        <w:pStyle w:val="Heading4"/>
+        <w:pStyle w:val="Nadpis4"/>
       </w:pPr>
       <w:r>
         <w:t>Mbed:</w:t>
@@ -8030,7 +8030,7 @@
     </w:p>
     <w:p>
       <w:pPr>
-        <w:pStyle w:val="Heading3"/>
+        <w:pStyle w:val="Nadpis3"/>
       </w:pPr>
       <w:bookmarkStart w:id="41" w:name="_Toc66018092"/>
       <w:r>
@@ -8095,7 +8095,7 @@
     </w:p>
     <w:p>
       <w:pPr>
-        <w:pStyle w:val="Heading4"/>
+        <w:pStyle w:val="Nadpis4"/>
       </w:pPr>
       <w:r>
         <w:t>Příklad</w:t>
@@ -8169,7 +8169,7 @@
     </w:p>
     <w:p>
       <w:pPr>
-        <w:pStyle w:val="Heading1"/>
+        <w:pStyle w:val="Nadpis1"/>
       </w:pPr>
       <w:bookmarkStart w:id="42" w:name="_Toc66018093"/>
       <w:r>
@@ -8225,7 +8225,7 @@
     </w:p>
     <w:p>
       <w:pPr>
-        <w:pStyle w:val="Heading2"/>
+        <w:pStyle w:val="Nadpis2"/>
       </w:pPr>
       <w:bookmarkStart w:id="45" w:name="_Toc66018094"/>
       <w:r>
@@ -8237,7 +8237,7 @@
     </w:p>
     <w:tbl>
       <w:tblPr>
-        <w:tblStyle w:val="TableGrid"/>
+        <w:tblStyle w:val="Mkatabulky"/>
         <w:tblW w:w="8931" w:type="dxa"/>
         <w:tblBorders>
           <w:top w:val="none" w:sz="0" w:space="0" w:color="auto"/>
@@ -8435,7 +8435,7 @@
     </w:tbl>
     <w:p>
       <w:pPr>
-        <w:pStyle w:val="Heading2"/>
+        <w:pStyle w:val="Nadpis2"/>
       </w:pPr>
       <w:bookmarkStart w:id="46" w:name="_Toc60687600"/>
       <w:bookmarkStart w:id="47" w:name="_Toc60688151"/>
@@ -8449,7 +8449,7 @@
     </w:p>
     <w:tbl>
       <w:tblPr>
-        <w:tblStyle w:val="TableGrid"/>
+        <w:tblStyle w:val="Mkatabulky"/>
         <w:tblW w:w="0" w:type="auto"/>
         <w:tblBorders>
           <w:top w:val="none" w:sz="0" w:space="0" w:color="auto"/>
@@ -8735,7 +8735,7 @@
     </w:tbl>
     <w:p>
       <w:pPr>
-        <w:pStyle w:val="Heading2"/>
+        <w:pStyle w:val="Nadpis2"/>
       </w:pPr>
       <w:bookmarkStart w:id="49" w:name="_Toc60687601"/>
       <w:bookmarkStart w:id="50" w:name="_Toc60688152"/>
@@ -8749,7 +8749,7 @@
     </w:p>
     <w:tbl>
       <w:tblPr>
-        <w:tblStyle w:val="TableGrid"/>
+        <w:tblStyle w:val="Mkatabulky"/>
         <w:tblW w:w="0" w:type="auto"/>
         <w:tblBorders>
           <w:top w:val="none" w:sz="0" w:space="0" w:color="auto"/>
@@ -8926,7 +8926,7 @@
     </w:p>
     <w:p>
       <w:pPr>
-        <w:pStyle w:val="Heading2"/>
+        <w:pStyle w:val="Nadpis2"/>
       </w:pPr>
       <w:bookmarkStart w:id="56" w:name="_Toc66018098"/>
       <w:bookmarkEnd w:id="52"/>
@@ -9028,7 +9028,7 @@
     </w:p>
     <w:p>
       <w:pPr>
-        <w:pStyle w:val="ListParagraph"/>
+        <w:pStyle w:val="Odstavecseseznamem"/>
         <w:numPr>
           <w:ilvl w:val="0"/>
           <w:numId w:val="34"/>
@@ -9041,7 +9041,7 @@
     </w:p>
     <w:p>
       <w:pPr>
-        <w:pStyle w:val="ListParagraph"/>
+        <w:pStyle w:val="Odstavecseseznamem"/>
         <w:numPr>
           <w:ilvl w:val="0"/>
           <w:numId w:val="35"/>
@@ -9054,7 +9054,7 @@
     </w:p>
     <w:p>
       <w:pPr>
-        <w:pStyle w:val="ListParagraph"/>
+        <w:pStyle w:val="Odstavecseseznamem"/>
         <w:numPr>
           <w:ilvl w:val="0"/>
           <w:numId w:val="37"/>
@@ -9239,7 +9239,7 @@
     </w:p>
     <w:p>
       <w:pPr>
-        <w:pStyle w:val="Heading2"/>
+        <w:pStyle w:val="Nadpis2"/>
       </w:pPr>
       <w:bookmarkStart w:id="57" w:name="_Toc66018099"/>
       <w:bookmarkStart w:id="58" w:name="_Toc60687603"/>
@@ -9352,7 +9352,7 @@
     </w:p>
     <w:p>
       <w:pPr>
-        <w:pStyle w:val="Heading2"/>
+        <w:pStyle w:val="Nadpis2"/>
       </w:pPr>
       <w:bookmarkStart w:id="60" w:name="_Toc66018097"/>
       <w:r>
@@ -9488,7 +9488,7 @@
     </w:p>
     <w:p>
       <w:pPr>
-        <w:pStyle w:val="Heading2"/>
+        <w:pStyle w:val="Nadpis2"/>
       </w:pPr>
       <w:bookmarkStart w:id="61" w:name="_Toc66018100"/>
       <w:r>
@@ -9626,7 +9626,7 @@
     </w:p>
     <w:p>
       <w:pPr>
-        <w:pStyle w:val="NoSpacing"/>
+        <w:pStyle w:val="Bezmezer"/>
         <w:numPr>
           <w:ilvl w:val="0"/>
           <w:numId w:val="27"/>
@@ -9645,7 +9645,7 @@
     </w:p>
     <w:p>
       <w:pPr>
-        <w:pStyle w:val="ListParagraph"/>
+        <w:pStyle w:val="Odstavecseseznamem"/>
         <w:numPr>
           <w:ilvl w:val="0"/>
           <w:numId w:val="27"/>
@@ -9798,7 +9798,7 @@
     </w:p>
     <w:p>
       <w:pPr>
-        <w:pStyle w:val="Heading2"/>
+        <w:pStyle w:val="Nadpis2"/>
       </w:pPr>
       <w:bookmarkStart w:id="64" w:name="_Toc66018101"/>
       <w:r>
@@ -9822,15 +9822,15 @@
           <w:noProof/>
         </w:rPr>
         <w:drawing>
-          <wp:anchor distT="0" distB="0" distL="114300" distR="114300" simplePos="0" relativeHeight="251810304" behindDoc="0" locked="0" layoutInCell="1" allowOverlap="1" wp14:anchorId="03E68735" wp14:editId="03FD42CD">
+          <wp:anchor distT="0" distB="0" distL="114300" distR="114300" simplePos="0" relativeHeight="251810304" behindDoc="0" locked="0" layoutInCell="1" allowOverlap="1" wp14:anchorId="03E68735" wp14:editId="225605DB">
             <wp:simplePos x="0" y="0"/>
             <wp:positionH relativeFrom="column">
-              <wp:posOffset>3195955</wp:posOffset>
+              <wp:posOffset>3191510</wp:posOffset>
             </wp:positionH>
             <wp:positionV relativeFrom="paragraph">
-              <wp:posOffset>62865</wp:posOffset>
+              <wp:posOffset>76200</wp:posOffset>
             </wp:positionV>
-            <wp:extent cx="2571750" cy="1391920"/>
+            <wp:extent cx="2571750" cy="1372235"/>
             <wp:effectExtent l="0" t="0" r="0" b="0"/>
             <wp:wrapSquare wrapText="bothSides"/>
             <wp:docPr id="10" name="Picture 10"/>
@@ -9859,7 +9859,7 @@
                   <pic:spPr>
                     <a:xfrm>
                       <a:off x="0" y="0"/>
-                      <a:ext cx="2571750" cy="1391920"/>
+                      <a:ext cx="2571750" cy="1372235"/>
                     </a:xfrm>
                     <a:prstGeom prst="rect">
                       <a:avLst/>
@@ -9884,7 +9884,7 @@
         <w:rPr>
           <w:noProof/>
         </w:rPr>
-        <w:t xml:space="preserve"> </w:t>
+        <w:t>. Také je možné namísto kanálu zvolit konstantní hodnotu.</w:t>
       </w:r>
     </w:p>
     <w:p>
@@ -9916,25 +9916,81 @@
     </w:p>
     <w:p>
       <w:pPr>
+        <w:pStyle w:val="Nadpis2"/>
+      </w:pPr>
+      <w:r>
+        <w:t>Průměrování</w:t>
+      </w:r>
+    </w:p>
+    <w:p>
+      <w:pPr>
         <w:jc w:val="both"/>
       </w:pPr>
       <w:r>
-        <w:t>Také je možné průměrovat hodnoty kanálů</w:t>
-      </w:r>
-      <w:r>
-        <w:t>. Průměrování se aktivuje tlačítkem</w:t>
-      </w:r>
-      <w:r>
-        <w:t xml:space="preserve">, </w:t>
-      </w:r>
-      <w:r>
-        <w:t xml:space="preserve">počet kanálů/bodů pro průměrování </w:t>
-      </w:r>
-      <w:r>
-        <w:t>lze nastavit pro všechny stejné, nebo pro každý individuálně</w:t>
-      </w:r>
-      <w:r>
-        <w:t>. Pro data přidávaná po celých kanálech (</w:t>
+        <w:rPr>
+          <w:noProof/>
+        </w:rPr>
+        <w:drawing>
+          <wp:anchor distT="0" distB="0" distL="114300" distR="114300" simplePos="0" relativeHeight="251813376" behindDoc="0" locked="0" layoutInCell="1" allowOverlap="1" wp14:anchorId="3B8C7688" wp14:editId="4975164F">
+            <wp:simplePos x="0" y="0"/>
+            <wp:positionH relativeFrom="column">
+              <wp:posOffset>3308985</wp:posOffset>
+            </wp:positionH>
+            <wp:positionV relativeFrom="paragraph">
+              <wp:posOffset>67945</wp:posOffset>
+            </wp:positionV>
+            <wp:extent cx="2469515" cy="1302385"/>
+            <wp:effectExtent l="0" t="0" r="6985" b="0"/>
+            <wp:wrapSquare wrapText="bothSides"/>
+            <wp:docPr id="2" name="Obrázek 2"/>
+            <wp:cNvGraphicFramePr>
+              <a:graphicFrameLocks xmlns:a="http://schemas.openxmlformats.org/drawingml/2006/main" noChangeAspect="1"/>
+            </wp:cNvGraphicFramePr>
+            <a:graphic xmlns:a="http://schemas.openxmlformats.org/drawingml/2006/main">
+              <a:graphicData uri="http://schemas.openxmlformats.org/drawingml/2006/picture">
+                <pic:pic xmlns:pic="http://schemas.openxmlformats.org/drawingml/2006/picture">
+                  <pic:nvPicPr>
+                    <pic:cNvPr id="1" name=""/>
+                    <pic:cNvPicPr/>
+                  </pic:nvPicPr>
+                  <pic:blipFill>
+                    <a:blip r:embed="rId23">
+                      <a:extLst>
+                        <a:ext uri="{28A0092B-C50C-407E-A947-70E740481C1C}">
+                          <a14:useLocalDpi xmlns:a14="http://schemas.microsoft.com/office/drawing/2010/main" val="0"/>
+                        </a:ext>
+                      </a:extLst>
+                    </a:blip>
+                    <a:stretch>
+                      <a:fillRect/>
+                    </a:stretch>
+                  </pic:blipFill>
+                  <pic:spPr>
+                    <a:xfrm>
+                      <a:off x="0" y="0"/>
+                      <a:ext cx="2469515" cy="1302385"/>
+                    </a:xfrm>
+                    <a:prstGeom prst="rect">
+                      <a:avLst/>
+                    </a:prstGeom>
+                  </pic:spPr>
+                </pic:pic>
+              </a:graphicData>
+            </a:graphic>
+            <wp14:sizeRelH relativeFrom="margin">
+              <wp14:pctWidth>0</wp14:pctWidth>
+            </wp14:sizeRelH>
+            <wp14:sizeRelV relativeFrom="margin">
+              <wp14:pctHeight>0</wp14:pctHeight>
+            </wp14:sizeRelV>
+          </wp:anchor>
+        </w:drawing>
+      </w:r>
+      <w:r>
+        <w:t>Je</w:t>
+      </w:r>
+      <w:r>
+        <w:t xml:space="preserve"> možné průměrovat hodnoty kanálů. Průměrování se aktivuje tlačítkem, počet kanálů/bodů pro průměrování lze nastavit pro všechny stejné, nebo pro každý individuálně. Pro data přidávaná po celých kanálech (</w:t>
       </w:r>
       <w:r>
         <w:rPr>
@@ -9946,10 +10002,7 @@
         <w:t>)</w:t>
       </w:r>
       <w:r>
-        <w:t xml:space="preserve"> jsou průměrovány vzorky nejnovějších průběhů. Pro přidávání po bodech</w:t>
-      </w:r>
-      <w:r>
-        <w:t xml:space="preserve"> (</w:t>
+        <w:t xml:space="preserve"> jsou průměrovány vzorky nejnovějších průběhů. Pro přidávání po bodech (</w:t>
       </w:r>
       <w:r>
         <w:rPr>
@@ -9958,23 +10011,28 @@
         <w:t>$$P</w:t>
       </w:r>
       <w:r>
-        <w:t>)</w:t>
-      </w:r>
-      <w:r>
-        <w:t xml:space="preserve"> se toto chová jako </w:t>
-      </w:r>
-      <w:r>
-        <w:t>klouzavý průměr.</w:t>
-      </w:r>
-    </w:p>
-    <w:p>
+        <w:t>) se toto chová jako klouzavý průměr.</w:t>
+      </w:r>
+    </w:p>
+    <w:p>
+      <w:pPr>
+        <w:jc w:val="both"/>
+      </w:pPr>
+      <w:r>
+        <w:t>Na této stránce se také nastavuje filtr použitý pro interpolaci kanálů.</w:t>
+      </w:r>
+    </w:p>
+    <w:p>
+      <w:pPr>
+        <w:jc w:val="both"/>
+      </w:pPr>
       <w:r>
         <w:br w:type="page"/>
       </w:r>
     </w:p>
     <w:p>
       <w:pPr>
-        <w:pStyle w:val="Heading1"/>
+        <w:pStyle w:val="Nadpis1"/>
         <w:jc w:val="both"/>
       </w:pPr>
       <w:bookmarkStart w:id="67" w:name="_Toc66018102"/>
@@ -9997,7 +10055,7 @@
           <w:noProof/>
         </w:rPr>
         <w:drawing>
-          <wp:anchor distT="0" distB="0" distL="114300" distR="114300" simplePos="0" relativeHeight="251793920" behindDoc="0" locked="0" layoutInCell="1" allowOverlap="1" wp14:anchorId="36491FEE" wp14:editId="751E0831">
+          <wp:anchor distT="0" distB="0" distL="114300" distR="114300" simplePos="0" relativeHeight="251793920" behindDoc="0" locked="0" layoutInCell="1" allowOverlap="1" wp14:anchorId="36491FEE" wp14:editId="2B9E2611">
             <wp:simplePos x="0" y="0"/>
             <wp:positionH relativeFrom="column">
               <wp:posOffset>3457575</wp:posOffset>
@@ -10020,7 +10078,7 @@
                     <pic:cNvPicPr/>
                   </pic:nvPicPr>
                   <pic:blipFill>
-                    <a:blip r:embed="rId23">
+                    <a:blip r:embed="rId24">
                       <a:extLst>
                         <a:ext uri="{28A0092B-C50C-407E-A947-70E740481C1C}">
                           <a14:useLocalDpi xmlns:a14="http://schemas.microsoft.com/office/drawing/2010/main" val="0"/>
@@ -10098,7 +10156,7 @@
     </w:p>
     <w:p>
       <w:pPr>
-        <w:pStyle w:val="Heading1"/>
+        <w:pStyle w:val="Nadpis1"/>
         <w:jc w:val="both"/>
       </w:pPr>
       <w:bookmarkStart w:id="70" w:name="_Toc66018103"/>
@@ -10120,7 +10178,7 @@
           <w:noProof/>
         </w:rPr>
         <w:drawing>
-          <wp:anchor distT="0" distB="0" distL="114300" distR="114300" simplePos="0" relativeHeight="251794944" behindDoc="0" locked="0" layoutInCell="1" allowOverlap="1" wp14:anchorId="12731BCE" wp14:editId="044FC2C2">
+          <wp:anchor distT="0" distB="0" distL="114300" distR="114300" simplePos="0" relativeHeight="251794944" behindDoc="0" locked="0" layoutInCell="1" allowOverlap="1" wp14:anchorId="12731BCE" wp14:editId="107899EA">
             <wp:simplePos x="0" y="0"/>
             <wp:positionH relativeFrom="column">
               <wp:posOffset>3103880</wp:posOffset>
@@ -10143,7 +10201,7 @@
                     <pic:cNvPicPr/>
                   </pic:nvPicPr>
                   <pic:blipFill>
-                    <a:blip r:embed="rId24">
+                    <a:blip r:embed="rId25">
                       <a:extLst>
                         <a:ext uri="{28A0092B-C50C-407E-A947-70E740481C1C}">
                           <a14:useLocalDpi xmlns:a14="http://schemas.microsoft.com/office/drawing/2010/main" val="0"/>
@@ -10233,26 +10291,93 @@
     </w:p>
     <w:p>
       <w:pPr>
-        <w:rPr>
-          <w:caps/>
-          <w:color w:val="FFFFFF" w:themeColor="background1"/>
-          <w:spacing w:val="15"/>
-          <w:sz w:val="28"/>
-          <w:szCs w:val="22"/>
-        </w:rPr>
-      </w:pPr>
+        <w:pStyle w:val="Nadpis1"/>
+      </w:pPr>
+      <w:r>
+        <w:t>Časová závislost frekvence</w:t>
+      </w:r>
+    </w:p>
+    <w:p>
       <w:bookmarkStart w:id="73" w:name="_Toc60687610"/>
       <w:bookmarkStart w:id="74" w:name="_Toc60688161"/>
       <w:bookmarkStart w:id="75" w:name="_Toc66018104"/>
       <w:bookmarkEnd w:id="71"/>
       <w:bookmarkEnd w:id="72"/>
       <w:r>
+        <w:rPr>
+          <w:noProof/>
+        </w:rPr>
+        <w:drawing>
+          <wp:anchor distT="0" distB="0" distL="114300" distR="114300" simplePos="0" relativeHeight="251814400" behindDoc="0" locked="0" layoutInCell="1" allowOverlap="1" wp14:anchorId="7C7BABA3" wp14:editId="43E897EF">
+            <wp:simplePos x="0" y="0"/>
+            <wp:positionH relativeFrom="column">
+              <wp:posOffset>2807490</wp:posOffset>
+            </wp:positionH>
+            <wp:positionV relativeFrom="paragraph">
+              <wp:posOffset>47325</wp:posOffset>
+            </wp:positionV>
+            <wp:extent cx="2975610" cy="1569085"/>
+            <wp:effectExtent l="0" t="0" r="0" b="0"/>
+            <wp:wrapSquare wrapText="bothSides"/>
+            <wp:docPr id="3" name="Obrázek 3"/>
+            <wp:cNvGraphicFramePr>
+              <a:graphicFrameLocks xmlns:a="http://schemas.openxmlformats.org/drawingml/2006/main" noChangeAspect="1"/>
+            </wp:cNvGraphicFramePr>
+            <a:graphic xmlns:a="http://schemas.openxmlformats.org/drawingml/2006/main">
+              <a:graphicData uri="http://schemas.openxmlformats.org/drawingml/2006/picture">
+                <pic:pic xmlns:pic="http://schemas.openxmlformats.org/drawingml/2006/picture">
+                  <pic:nvPicPr>
+                    <pic:cNvPr id="1" name=""/>
+                    <pic:cNvPicPr/>
+                  </pic:nvPicPr>
+                  <pic:blipFill>
+                    <a:blip r:embed="rId26">
+                      <a:extLst>
+                        <a:ext uri="{28A0092B-C50C-407E-A947-70E740481C1C}">
+                          <a14:useLocalDpi xmlns:a14="http://schemas.microsoft.com/office/drawing/2010/main" val="0"/>
+                        </a:ext>
+                      </a:extLst>
+                    </a:blip>
+                    <a:stretch>
+                      <a:fillRect/>
+                    </a:stretch>
+                  </pic:blipFill>
+                  <pic:spPr>
+                    <a:xfrm>
+                      <a:off x="0" y="0"/>
+                      <a:ext cx="2975610" cy="1569085"/>
+                    </a:xfrm>
+                    <a:prstGeom prst="rect">
+                      <a:avLst/>
+                    </a:prstGeom>
+                  </pic:spPr>
+                </pic:pic>
+              </a:graphicData>
+            </a:graphic>
+            <wp14:sizeRelH relativeFrom="margin">
+              <wp14:pctWidth>0</wp14:pctWidth>
+            </wp14:sizeRelH>
+            <wp14:sizeRelV relativeFrom="margin">
+              <wp14:pctHeight>0</wp14:pctHeight>
+            </wp14:sizeRelV>
+          </wp:anchor>
+        </w:drawing>
+      </w:r>
+      <w:r>
+        <w:t>Tento graf zobrazuje pozici nejvyšší hodnoty v grafu FFT v závislosti na čase.</w:t>
+      </w:r>
+    </w:p>
+    <w:p>
+      <w:r>
+        <w:t>Je doporučeno v nastavení FFT odstranit stejnosměrnou složku a zapnout doplnění nulami. Tato nastavení se aplikují automaticky při stisknutí tlačítka s ikonou ozubeného kola.</w:t>
+      </w:r>
+      <w:r>
         <w:br w:type="page"/>
       </w:r>
     </w:p>
     <w:p>
       <w:pPr>
-        <w:pStyle w:val="Heading1"/>
+        <w:pStyle w:val="Nadpis1"/>
         <w:jc w:val="both"/>
       </w:pPr>
       <w:r>
@@ -10328,7 +10453,7 @@
     </w:p>
     <w:p>
       <w:pPr>
-        <w:pStyle w:val="Heading2"/>
+        <w:pStyle w:val="Nadpis2"/>
       </w:pPr>
       <w:bookmarkStart w:id="76" w:name="_Toc60687613"/>
       <w:bookmarkStart w:id="77" w:name="_Toc60688164"/>
@@ -10337,7 +10462,7 @@
       <w:bookmarkStart w:id="80" w:name="_Toc60688162"/>
       <w:r>
         <w:rPr>
-          <w:rStyle w:val="Heading1Char"/>
+          <w:rStyle w:val="Nadpis1Char"/>
           <w:caps/>
           <w:color w:val="auto"/>
           <w:sz w:val="20"/>
@@ -10385,7 +10510,7 @@
                     <pic:cNvPicPr/>
                   </pic:nvPicPr>
                   <pic:blipFill>
-                    <a:blip r:embed="rId25">
+                    <a:blip r:embed="rId27">
                       <a:extLst>
                         <a:ext uri="{28A0092B-C50C-407E-A947-70E740481C1C}">
                           <a14:useLocalDpi xmlns:a14="http://schemas.microsoft.com/office/drawing/2010/main" val="0"/>
@@ -10499,7 +10624,7 @@
     </w:p>
     <w:p>
       <w:pPr>
-        <w:pStyle w:val="Heading4"/>
+        <w:pStyle w:val="Nadpis4"/>
       </w:pPr>
       <w:r>
         <w:rPr>
@@ -10529,7 +10654,7 @@
                     <pic:cNvPicPr/>
                   </pic:nvPicPr>
                   <pic:blipFill>
-                    <a:blip r:embed="rId26"/>
+                    <a:blip r:embed="rId28"/>
                     <a:stretch>
                       <a:fillRect/>
                     </a:stretch>
@@ -10557,7 +10682,7 @@
       <w:pPr>
         <w:jc w:val="both"/>
         <w:rPr>
-          <w:rStyle w:val="Heading1Char"/>
+          <w:rStyle w:val="Nadpis1Char"/>
           <w:caps w:val="0"/>
           <w:color w:val="auto"/>
           <w:sz w:val="20"/>
@@ -10607,9 +10732,9 @@
     </w:p>
     <w:p>
       <w:pPr>
-        <w:pStyle w:val="Heading2"/>
-        <w:rPr>
-          <w:rStyle w:val="Heading1Char"/>
+        <w:pStyle w:val="Nadpis2"/>
+        <w:rPr>
+          <w:rStyle w:val="Nadpis1Char"/>
           <w:caps/>
           <w:color w:val="auto"/>
           <w:sz w:val="20"/>
@@ -10624,7 +10749,7 @@
       <w:bookmarkEnd w:id="80"/>
       <w:r>
         <w:rPr>
-          <w:rStyle w:val="Heading1Char"/>
+          <w:rStyle w:val="Nadpis1Char"/>
           <w:caps/>
           <w:color w:val="auto"/>
           <w:sz w:val="20"/>
@@ -10669,7 +10794,7 @@
                     <pic:cNvPicPr/>
                   </pic:nvPicPr>
                   <pic:blipFill>
-                    <a:blip r:embed="rId27">
+                    <a:blip r:embed="rId29">
                       <a:extLst>
                         <a:ext uri="{28A0092B-C50C-407E-A947-70E740481C1C}">
                           <a14:useLocalDpi xmlns:a14="http://schemas.microsoft.com/office/drawing/2010/main" val="0"/>
@@ -10707,9 +10832,9 @@
     </w:p>
     <w:p>
       <w:pPr>
-        <w:pStyle w:val="Heading2"/>
-        <w:rPr>
-          <w:rStyle w:val="Heading1Char"/>
+        <w:pStyle w:val="Nadpis2"/>
+        <w:rPr>
+          <w:rStyle w:val="Nadpis1Char"/>
           <w:caps/>
           <w:color w:val="auto"/>
           <w:sz w:val="20"/>
@@ -10722,7 +10847,7 @@
       <w:bookmarkStart w:id="86" w:name="_Toc60688166"/>
       <w:r>
         <w:rPr>
-          <w:rStyle w:val="Heading1Char"/>
+          <w:rStyle w:val="Nadpis1Char"/>
           <w:caps/>
           <w:color w:val="auto"/>
           <w:sz w:val="20"/>
@@ -10765,7 +10890,7 @@
                     <pic:cNvPicPr/>
                   </pic:nvPicPr>
                   <pic:blipFill>
-                    <a:blip r:embed="rId28">
+                    <a:blip r:embed="rId30">
                       <a:extLst>
                         <a:ext uri="{28A0092B-C50C-407E-A947-70E740481C1C}">
                           <a14:useLocalDpi xmlns:a14="http://schemas.microsoft.com/office/drawing/2010/main" val="0"/>
@@ -10846,7 +10971,7 @@
       <w:pPr>
         <w:jc w:val="both"/>
         <w:rPr>
-          <w:rStyle w:val="Heading1Char"/>
+          <w:rStyle w:val="Nadpis1Char"/>
           <w:caps w:val="0"/>
           <w:color w:val="auto"/>
           <w:spacing w:val="0"/>
@@ -10879,7 +11004,7 @@
     </w:p>
     <w:p>
       <w:pPr>
-        <w:pStyle w:val="Heading1"/>
+        <w:pStyle w:val="Nadpis1"/>
         <w:jc w:val="both"/>
       </w:pPr>
       <w:bookmarkStart w:id="87" w:name="_Toc60687609"/>
@@ -10925,7 +11050,7 @@
                     <pic:cNvPicPr/>
                   </pic:nvPicPr>
                   <pic:blipFill rotWithShape="1">
-                    <a:blip r:embed="rId29"/>
+                    <a:blip r:embed="rId31"/>
                     <a:srcRect t="29663"/>
                     <a:stretch/>
                   </pic:blipFill>
@@ -11090,13 +11215,13 @@
     <w:p>
       <w:pPr>
         <w:rPr>
-          <w:rStyle w:val="Heading1Char"/>
+          <w:rStyle w:val="Nadpis1Char"/>
           <w:shd w:val="clear" w:color="auto" w:fill="auto"/>
         </w:rPr>
       </w:pPr>
       <w:r>
         <w:rPr>
-          <w:rStyle w:val="Heading1Char"/>
+          <w:rStyle w:val="Nadpis1Char"/>
           <w:caps w:val="0"/>
           <w:shd w:val="clear" w:color="auto" w:fill="auto"/>
         </w:rPr>
@@ -11105,16 +11230,16 @@
     </w:p>
     <w:p>
       <w:pPr>
-        <w:pStyle w:val="Heading1"/>
-        <w:rPr>
-          <w:rStyle w:val="Heading1Char"/>
+        <w:pStyle w:val="Nadpis1"/>
+        <w:rPr>
+          <w:rStyle w:val="Nadpis1Char"/>
           <w:caps/>
           <w:shd w:val="clear" w:color="auto" w:fill="auto"/>
         </w:rPr>
       </w:pPr>
       <w:r>
         <w:rPr>
-          <w:rStyle w:val="Heading1Char"/>
+          <w:rStyle w:val="Nadpis1Char"/>
           <w:caps/>
           <w:shd w:val="clear" w:color="auto" w:fill="auto"/>
         </w:rPr>
@@ -11124,7 +11249,7 @@
     </w:p>
     <w:tbl>
       <w:tblPr>
-        <w:tblStyle w:val="TableGridLight"/>
+        <w:tblStyle w:val="Svtlmkatabulky"/>
         <w:tblW w:w="0" w:type="auto"/>
         <w:tblLook w:val="04A0" w:firstRow="1" w:lastRow="0" w:firstColumn="1" w:lastColumn="0" w:noHBand="0" w:noVBand="1"/>
       </w:tblPr>
@@ -16516,7 +16641,7 @@
     <w:p/>
     <w:p/>
     <w:sectPr>
-      <w:footerReference w:type="default" r:id="rId30"/>
+      <w:footerReference w:type="default" r:id="rId32"/>
       <w:pgSz w:w="11906" w:h="16838"/>
       <w:pgMar w:top="1440" w:right="1440" w:bottom="1440" w:left="1440" w:header="850" w:footer="708" w:gutter="0"/>
       <w:pgNumType w:start="0"/>
@@ -16551,7 +16676,7 @@
 <w:ftr xmlns:wpc="http://schemas.microsoft.com/office/word/2010/wordprocessingCanvas" xmlns:cx="http://schemas.microsoft.com/office/drawing/2014/chartex" xmlns:cx1="http://schemas.microsoft.com/office/drawing/2015/9/8/chartex" xmlns:cx2="http://schemas.microsoft.com/office/drawing/2015/10/21/chartex" xmlns:cx3="http://schemas.microsoft.com/office/drawing/2016/5/9/chartex" xmlns:cx4="http://schemas.microsoft.com/office/drawing/2016/5/10/chartex" xmlns:cx5="http://schemas.microsoft.com/office/drawing/2016/5/11/chartex" xmlns:cx6="http://schemas.microsoft.com/office/drawing/2016/5/12/chartex" xmlns:cx7="http://schemas.microsoft.com/office/drawing/2016/5/13/chartex" xmlns:cx8="http://schemas.microsoft.com/office/drawing/2016/5/14/chartex" xmlns:mc="http://schemas.openxmlformats.org/markup-compatibility/2006" xmlns:aink="http://schemas.microsoft.com/office/drawing/2016/ink" xmlns:am3d="http://schemas.microsoft.com/office/drawing/2017/model3d" xmlns:o="urn:schemas-microsoft-com:office:office" xmlns:r="http://schemas.openxmlformats.org/officeDocument/2006/relationships" xmlns:m="http://schemas.openxmlformats.org/officeDocument/2006/math" xmlns:v="urn:schemas-microsoft-com:vml" xmlns:wp14="http://schemas.microsoft.com/office/word/2010/wordprocessingDrawing" xmlns:wp="http://schemas.openxmlformats.org/drawingml/2006/wordprocessingDrawing" xmlns:w10="urn:schemas-microsoft-com:office:word" xmlns:w="http://schemas.openxmlformats.org/wordprocessingml/2006/main" xmlns:w14="http://schemas.microsoft.com/office/word/2010/wordml" xmlns:w15="http://schemas.microsoft.com/office/word/2012/wordml" xmlns:w16cex="http://schemas.microsoft.com/office/word/2018/wordml/cex" xmlns:w16cid="http://schemas.microsoft.com/office/word/2016/wordml/cid" xmlns:w16="http://schemas.microsoft.com/office/word/2018/wordml" xmlns:w16se="http://schemas.microsoft.com/office/word/2015/wordml/symex" xmlns:wpg="http://schemas.microsoft.com/office/word/2010/wordprocessingGroup" xmlns:wpi="http://schemas.microsoft.com/office/word/2010/wordprocessingInk" xmlns:wne="http://schemas.microsoft.com/office/word/2006/wordml" xmlns:wps="http://schemas.microsoft.com/office/word/2010/wordprocessingShape" mc:Ignorable="w14 w15 w16se w16cid w16 w16cex wp14">
   <w:p>
     <w:pPr>
-      <w:pStyle w:val="Footer"/>
+      <w:pStyle w:val="Zpat"/>
       <w:jc w:val="center"/>
     </w:pPr>
     <w:sdt>
@@ -21202,7 +21327,7 @@
     <w:lsdException w:name="Unresolved Mention" w:semiHidden="1" w:unhideWhenUsed="1"/>
     <w:lsdException w:name="Smart Link" w:semiHidden="1" w:unhideWhenUsed="1"/>
   </w:latentStyles>
-  <w:style w:type="paragraph" w:default="1" w:styleId="Normal">
+  <w:style w:type="paragraph" w:default="1" w:styleId="Normln">
     <w:name w:val="Normal"/>
     <w:qFormat/>
     <w:rsid w:val="00A960D4"/>
@@ -21210,11 +21335,11 @@
       <w:rFonts w:ascii="Times New Roman" w:hAnsi="Times New Roman"/>
     </w:rPr>
   </w:style>
-  <w:style w:type="paragraph" w:styleId="Heading1">
+  <w:style w:type="paragraph" w:styleId="Nadpis1">
     <w:name w:val="heading 1"/>
-    <w:basedOn w:val="Normal"/>
-    <w:next w:val="Normal"/>
-    <w:link w:val="Heading1Char"/>
+    <w:basedOn w:val="Normln"/>
+    <w:next w:val="Normln"/>
+    <w:link w:val="Nadpis1Char"/>
     <w:uiPriority w:val="9"/>
     <w:qFormat/>
     <w:rsid w:val="00ED6E16"/>
@@ -21237,11 +21362,11 @@
       <w:szCs w:val="22"/>
     </w:rPr>
   </w:style>
-  <w:style w:type="paragraph" w:styleId="Heading2">
+  <w:style w:type="paragraph" w:styleId="Nadpis2">
     <w:name w:val="heading 2"/>
-    <w:basedOn w:val="Normal"/>
-    <w:next w:val="Normal"/>
-    <w:link w:val="Heading2Char"/>
+    <w:basedOn w:val="Normln"/>
+    <w:next w:val="Normln"/>
+    <w:link w:val="Nadpis2Char"/>
     <w:autoRedefine/>
     <w:uiPriority w:val="9"/>
     <w:unhideWhenUsed/>
@@ -21265,11 +21390,11 @@
       <w:lang w:val="cs"/>
     </w:rPr>
   </w:style>
-  <w:style w:type="paragraph" w:styleId="Heading3">
+  <w:style w:type="paragraph" w:styleId="Nadpis3">
     <w:name w:val="heading 3"/>
-    <w:basedOn w:val="Normal"/>
-    <w:next w:val="Normal"/>
-    <w:link w:val="Heading3Char"/>
+    <w:basedOn w:val="Normln"/>
+    <w:next w:val="Normln"/>
+    <w:link w:val="Nadpis3Char"/>
     <w:uiPriority w:val="9"/>
     <w:unhideWhenUsed/>
     <w:qFormat/>
@@ -21290,11 +21415,11 @@
       <w:spacing w:val="15"/>
     </w:rPr>
   </w:style>
-  <w:style w:type="paragraph" w:styleId="Heading4">
+  <w:style w:type="paragraph" w:styleId="Nadpis4">
     <w:name w:val="heading 4"/>
-    <w:basedOn w:val="Normal"/>
-    <w:next w:val="Normal"/>
-    <w:link w:val="Heading4Char"/>
+    <w:basedOn w:val="Normln"/>
+    <w:next w:val="Normln"/>
+    <w:link w:val="Nadpis4Char"/>
     <w:uiPriority w:val="9"/>
     <w:unhideWhenUsed/>
     <w:qFormat/>
@@ -21312,11 +21437,11 @@
       <w:spacing w:val="10"/>
     </w:rPr>
   </w:style>
-  <w:style w:type="paragraph" w:styleId="Heading5">
+  <w:style w:type="paragraph" w:styleId="Nadpis5">
     <w:name w:val="heading 5"/>
-    <w:basedOn w:val="Normal"/>
-    <w:next w:val="Normal"/>
-    <w:link w:val="Heading5Char"/>
+    <w:basedOn w:val="Normln"/>
+    <w:next w:val="Normln"/>
+    <w:link w:val="Nadpis5Char"/>
     <w:uiPriority w:val="9"/>
     <w:unhideWhenUsed/>
     <w:qFormat/>
@@ -21334,11 +21459,11 @@
       <w:spacing w:val="10"/>
     </w:rPr>
   </w:style>
-  <w:style w:type="paragraph" w:styleId="Heading6">
+  <w:style w:type="paragraph" w:styleId="Nadpis6">
     <w:name w:val="heading 6"/>
-    <w:basedOn w:val="Normal"/>
-    <w:next w:val="Normal"/>
-    <w:link w:val="Heading6Char"/>
+    <w:basedOn w:val="Normln"/>
+    <w:next w:val="Normln"/>
+    <w:link w:val="Nadpis6Char"/>
     <w:uiPriority w:val="9"/>
     <w:semiHidden/>
     <w:unhideWhenUsed/>
@@ -21357,11 +21482,11 @@
       <w:spacing w:val="10"/>
     </w:rPr>
   </w:style>
-  <w:style w:type="paragraph" w:styleId="Heading7">
+  <w:style w:type="paragraph" w:styleId="Nadpis7">
     <w:name w:val="heading 7"/>
-    <w:basedOn w:val="Normal"/>
-    <w:next w:val="Normal"/>
-    <w:link w:val="Heading7Char"/>
+    <w:basedOn w:val="Normln"/>
+    <w:next w:val="Normln"/>
+    <w:link w:val="Nadpis7Char"/>
     <w:uiPriority w:val="9"/>
     <w:semiHidden/>
     <w:unhideWhenUsed/>
@@ -21377,11 +21502,11 @@
       <w:spacing w:val="10"/>
     </w:rPr>
   </w:style>
-  <w:style w:type="paragraph" w:styleId="Heading8">
+  <w:style w:type="paragraph" w:styleId="Nadpis8">
     <w:name w:val="heading 8"/>
-    <w:basedOn w:val="Normal"/>
-    <w:next w:val="Normal"/>
-    <w:link w:val="Heading8Char"/>
+    <w:basedOn w:val="Normln"/>
+    <w:next w:val="Normln"/>
+    <w:link w:val="Nadpis8Char"/>
     <w:uiPriority w:val="9"/>
     <w:semiHidden/>
     <w:unhideWhenUsed/>
@@ -21398,11 +21523,11 @@
       <w:szCs w:val="18"/>
     </w:rPr>
   </w:style>
-  <w:style w:type="paragraph" w:styleId="Heading9">
+  <w:style w:type="paragraph" w:styleId="Nadpis9">
     <w:name w:val="heading 9"/>
-    <w:basedOn w:val="Normal"/>
-    <w:next w:val="Normal"/>
-    <w:link w:val="Heading9Char"/>
+    <w:basedOn w:val="Normln"/>
+    <w:next w:val="Normln"/>
+    <w:link w:val="Nadpis9Char"/>
     <w:uiPriority w:val="9"/>
     <w:semiHidden/>
     <w:unhideWhenUsed/>
@@ -21421,13 +21546,13 @@
       <w:szCs w:val="18"/>
     </w:rPr>
   </w:style>
-  <w:style w:type="character" w:default="1" w:styleId="DefaultParagraphFont">
+  <w:style w:type="character" w:default="1" w:styleId="Standardnpsmoodstavce">
     <w:name w:val="Default Paragraph Font"/>
     <w:uiPriority w:val="1"/>
     <w:semiHidden/>
     <w:unhideWhenUsed/>
   </w:style>
-  <w:style w:type="table" w:default="1" w:styleId="TableNormal">
+  <w:style w:type="table" w:default="1" w:styleId="Normlntabulka">
     <w:name w:val="Normal Table"/>
     <w:uiPriority w:val="99"/>
     <w:semiHidden/>
@@ -21442,16 +21567,16 @@
       </w:tblCellMar>
     </w:tblPr>
   </w:style>
-  <w:style w:type="numbering" w:default="1" w:styleId="NoList">
+  <w:style w:type="numbering" w:default="1" w:styleId="Bezseznamu">
     <w:name w:val="No List"/>
     <w:uiPriority w:val="99"/>
     <w:semiHidden/>
     <w:unhideWhenUsed/>
   </w:style>
-  <w:style w:type="character" w:customStyle="1" w:styleId="Heading1Char">
-    <w:name w:val="Heading 1 Char"/>
-    <w:basedOn w:val="DefaultParagraphFont"/>
-    <w:link w:val="Heading1"/>
+  <w:style w:type="character" w:customStyle="1" w:styleId="Nadpis1Char">
+    <w:name w:val="Nadpis 1 Char"/>
+    <w:basedOn w:val="Standardnpsmoodstavce"/>
+    <w:link w:val="Nadpis1"/>
     <w:uiPriority w:val="9"/>
     <w:rsid w:val="001063D4"/>
     <w:rPr>
@@ -21464,10 +21589,10 @@
       <w:shd w:val="clear" w:color="auto" w:fill="052F61" w:themeFill="accent1"/>
     </w:rPr>
   </w:style>
-  <w:style w:type="paragraph" w:styleId="ListParagraph">
+  <w:style w:type="paragraph" w:styleId="Odstavecseseznamem">
     <w:name w:val="List Paragraph"/>
-    <w:basedOn w:val="Normal"/>
-    <w:link w:val="ListParagraphChar"/>
+    <w:basedOn w:val="Normln"/>
+    <w:link w:val="OdstavecseseznamemChar"/>
     <w:uiPriority w:val="34"/>
     <w:qFormat/>
     <w:rsid w:val="00272E07"/>
@@ -21476,10 +21601,10 @@
       <w:contextualSpacing/>
     </w:pPr>
   </w:style>
-  <w:style w:type="character" w:customStyle="1" w:styleId="Heading2Char">
-    <w:name w:val="Heading 2 Char"/>
-    <w:basedOn w:val="DefaultParagraphFont"/>
-    <w:link w:val="Heading2"/>
+  <w:style w:type="character" w:customStyle="1" w:styleId="Nadpis2Char">
+    <w:name w:val="Nadpis 2 Char"/>
+    <w:basedOn w:val="Standardnpsmoodstavce"/>
+    <w:link w:val="Nadpis2"/>
     <w:uiPriority w:val="9"/>
     <w:rsid w:val="006F7C0D"/>
     <w:rPr>
@@ -21490,9 +21615,9 @@
       <w:lang w:val="cs"/>
     </w:rPr>
   </w:style>
-  <w:style w:type="character" w:styleId="Hyperlink">
+  <w:style w:type="character" w:styleId="Hypertextovodkaz">
     <w:name w:val="Hyperlink"/>
-    <w:basedOn w:val="DefaultParagraphFont"/>
+    <w:basedOn w:val="Standardnpsmoodstavce"/>
     <w:uiPriority w:val="99"/>
     <w:unhideWhenUsed/>
     <w:rsid w:val="00E91C1C"/>
@@ -21501,9 +21626,9 @@
       <w:u w:val="single"/>
     </w:rPr>
   </w:style>
-  <w:style w:type="character" w:styleId="UnresolvedMention">
+  <w:style w:type="character" w:styleId="Nevyeenzmnka">
     <w:name w:val="Unresolved Mention"/>
-    <w:basedOn w:val="DefaultParagraphFont"/>
+    <w:basedOn w:val="Standardnpsmoodstavce"/>
     <w:uiPriority w:val="99"/>
     <w:semiHidden/>
     <w:unhideWhenUsed/>
@@ -21513,9 +21638,9 @@
       <w:shd w:val="clear" w:color="auto" w:fill="E1DFDD"/>
     </w:rPr>
   </w:style>
-  <w:style w:type="paragraph" w:styleId="NormalWeb">
+  <w:style w:type="paragraph" w:styleId="Normlnweb">
     <w:name w:val="Normal (Web)"/>
-    <w:basedOn w:val="Normal"/>
+    <w:basedOn w:val="Normln"/>
     <w:uiPriority w:val="99"/>
     <w:semiHidden/>
     <w:unhideWhenUsed/>
@@ -21530,10 +21655,10 @@
       <w:lang w:eastAsia="cs-CZ"/>
     </w:rPr>
   </w:style>
-  <w:style w:type="character" w:customStyle="1" w:styleId="Heading3Char">
-    <w:name w:val="Heading 3 Char"/>
-    <w:basedOn w:val="DefaultParagraphFont"/>
-    <w:link w:val="Heading3"/>
+  <w:style w:type="character" w:customStyle="1" w:styleId="Nadpis3Char">
+    <w:name w:val="Nadpis 3 Char"/>
+    <w:basedOn w:val="Standardnpsmoodstavce"/>
+    <w:link w:val="Nadpis3"/>
     <w:uiPriority w:val="9"/>
     <w:rsid w:val="001A3EB1"/>
     <w:rPr>
@@ -21543,11 +21668,11 @@
       <w:shd w:val="clear" w:color="auto" w:fill="052F61" w:themeFill="accent1"/>
     </w:rPr>
   </w:style>
-  <w:style w:type="paragraph" w:styleId="Title">
+  <w:style w:type="paragraph" w:styleId="Nzev">
     <w:name w:val="Title"/>
-    <w:basedOn w:val="Normal"/>
-    <w:next w:val="Normal"/>
-    <w:link w:val="TitleChar"/>
+    <w:basedOn w:val="Normln"/>
+    <w:next w:val="Normln"/>
+    <w:link w:val="NzevChar"/>
     <w:uiPriority w:val="10"/>
     <w:qFormat/>
     <w:rsid w:val="006C1525"/>
@@ -21563,10 +21688,10 @@
       <w:szCs w:val="52"/>
     </w:rPr>
   </w:style>
-  <w:style w:type="character" w:customStyle="1" w:styleId="TitleChar">
-    <w:name w:val="Title Char"/>
-    <w:basedOn w:val="DefaultParagraphFont"/>
-    <w:link w:val="Title"/>
+  <w:style w:type="character" w:customStyle="1" w:styleId="NzevChar">
+    <w:name w:val="Název Char"/>
+    <w:basedOn w:val="Standardnpsmoodstavce"/>
+    <w:link w:val="Nzev"/>
     <w:uiPriority w:val="10"/>
     <w:rsid w:val="006C1525"/>
     <w:rPr>
@@ -21578,10 +21703,10 @@
       <w:szCs w:val="52"/>
     </w:rPr>
   </w:style>
-  <w:style w:type="character" w:customStyle="1" w:styleId="Heading4Char">
-    <w:name w:val="Heading 4 Char"/>
-    <w:basedOn w:val="DefaultParagraphFont"/>
-    <w:link w:val="Heading4"/>
+  <w:style w:type="character" w:customStyle="1" w:styleId="Nadpis4Char">
+    <w:name w:val="Nadpis 4 Char"/>
+    <w:basedOn w:val="Standardnpsmoodstavce"/>
+    <w:link w:val="Nadpis4"/>
     <w:uiPriority w:val="9"/>
     <w:rsid w:val="006C3110"/>
     <w:rPr>
@@ -21591,10 +21716,10 @@
       <w:spacing w:val="10"/>
     </w:rPr>
   </w:style>
-  <w:style w:type="character" w:customStyle="1" w:styleId="Heading5Char">
-    <w:name w:val="Heading 5 Char"/>
-    <w:basedOn w:val="DefaultParagraphFont"/>
-    <w:link w:val="Heading5"/>
+  <w:style w:type="character" w:customStyle="1" w:styleId="Nadpis5Char">
+    <w:name w:val="Nadpis 5 Char"/>
+    <w:basedOn w:val="Standardnpsmoodstavce"/>
+    <w:link w:val="Nadpis5"/>
     <w:uiPriority w:val="9"/>
     <w:rsid w:val="006C1525"/>
     <w:rPr>
@@ -21603,10 +21728,10 @@
       <w:spacing w:val="10"/>
     </w:rPr>
   </w:style>
-  <w:style w:type="character" w:customStyle="1" w:styleId="Heading6Char">
-    <w:name w:val="Heading 6 Char"/>
-    <w:basedOn w:val="DefaultParagraphFont"/>
-    <w:link w:val="Heading6"/>
+  <w:style w:type="character" w:customStyle="1" w:styleId="Nadpis6Char">
+    <w:name w:val="Nadpis 6 Char"/>
+    <w:basedOn w:val="Standardnpsmoodstavce"/>
+    <w:link w:val="Nadpis6"/>
     <w:uiPriority w:val="9"/>
     <w:semiHidden/>
     <w:rsid w:val="006C1525"/>
@@ -21616,10 +21741,10 @@
       <w:spacing w:val="10"/>
     </w:rPr>
   </w:style>
-  <w:style w:type="character" w:customStyle="1" w:styleId="Heading7Char">
-    <w:name w:val="Heading 7 Char"/>
-    <w:basedOn w:val="DefaultParagraphFont"/>
-    <w:link w:val="Heading7"/>
+  <w:style w:type="character" w:customStyle="1" w:styleId="Nadpis7Char">
+    <w:name w:val="Nadpis 7 Char"/>
+    <w:basedOn w:val="Standardnpsmoodstavce"/>
+    <w:link w:val="Nadpis7"/>
     <w:uiPriority w:val="9"/>
     <w:semiHidden/>
     <w:rsid w:val="006C1525"/>
@@ -21629,10 +21754,10 @@
       <w:spacing w:val="10"/>
     </w:rPr>
   </w:style>
-  <w:style w:type="character" w:customStyle="1" w:styleId="Heading8Char">
-    <w:name w:val="Heading 8 Char"/>
-    <w:basedOn w:val="DefaultParagraphFont"/>
-    <w:link w:val="Heading8"/>
+  <w:style w:type="character" w:customStyle="1" w:styleId="Nadpis8Char">
+    <w:name w:val="Nadpis 8 Char"/>
+    <w:basedOn w:val="Standardnpsmoodstavce"/>
+    <w:link w:val="Nadpis8"/>
     <w:uiPriority w:val="9"/>
     <w:semiHidden/>
     <w:rsid w:val="006C1525"/>
@@ -21643,10 +21768,10 @@
       <w:szCs w:val="18"/>
     </w:rPr>
   </w:style>
-  <w:style w:type="character" w:customStyle="1" w:styleId="Heading9Char">
-    <w:name w:val="Heading 9 Char"/>
-    <w:basedOn w:val="DefaultParagraphFont"/>
-    <w:link w:val="Heading9"/>
+  <w:style w:type="character" w:customStyle="1" w:styleId="Nadpis9Char">
+    <w:name w:val="Nadpis 9 Char"/>
+    <w:basedOn w:val="Standardnpsmoodstavce"/>
+    <w:link w:val="Nadpis9"/>
     <w:uiPriority w:val="9"/>
     <w:semiHidden/>
     <w:rsid w:val="006C1525"/>
@@ -21659,10 +21784,10 @@
       <w:szCs w:val="18"/>
     </w:rPr>
   </w:style>
-  <w:style w:type="paragraph" w:styleId="Caption">
+  <w:style w:type="paragraph" w:styleId="Titulek">
     <w:name w:val="caption"/>
-    <w:basedOn w:val="Normal"/>
-    <w:next w:val="Normal"/>
+    <w:basedOn w:val="Normln"/>
+    <w:next w:val="Normln"/>
     <w:uiPriority w:val="35"/>
     <w:semiHidden/>
     <w:unhideWhenUsed/>
@@ -21676,11 +21801,11 @@
       <w:szCs w:val="16"/>
     </w:rPr>
   </w:style>
-  <w:style w:type="paragraph" w:styleId="Subtitle">
+  <w:style w:type="paragraph" w:styleId="Podnadpis">
     <w:name w:val="Subtitle"/>
-    <w:basedOn w:val="Normal"/>
-    <w:next w:val="Normal"/>
-    <w:link w:val="SubtitleChar"/>
+    <w:basedOn w:val="Normln"/>
+    <w:next w:val="Normln"/>
+    <w:link w:val="PodnadpisChar"/>
     <w:uiPriority w:val="11"/>
     <w:qFormat/>
     <w:rsid w:val="006C1525"/>
@@ -21695,10 +21820,10 @@
       <w:szCs w:val="21"/>
     </w:rPr>
   </w:style>
-  <w:style w:type="character" w:customStyle="1" w:styleId="SubtitleChar">
-    <w:name w:val="Subtitle Char"/>
-    <w:basedOn w:val="DefaultParagraphFont"/>
-    <w:link w:val="Subtitle"/>
+  <w:style w:type="character" w:customStyle="1" w:styleId="PodnadpisChar">
+    <w:name w:val="Podnadpis Char"/>
+    <w:basedOn w:val="Standardnpsmoodstavce"/>
+    <w:link w:val="Podnadpis"/>
     <w:uiPriority w:val="11"/>
     <w:rsid w:val="006C1525"/>
     <w:rPr>
@@ -21709,7 +21834,7 @@
       <w:szCs w:val="21"/>
     </w:rPr>
   </w:style>
-  <w:style w:type="character" w:styleId="Strong">
+  <w:style w:type="character" w:styleId="Siln">
     <w:name w:val="Strong"/>
     <w:uiPriority w:val="22"/>
     <w:qFormat/>
@@ -21719,7 +21844,7 @@
       <w:bCs/>
     </w:rPr>
   </w:style>
-  <w:style w:type="character" w:styleId="Emphasis">
+  <w:style w:type="character" w:styleId="Zdraznn">
     <w:name w:val="Emphasis"/>
     <w:uiPriority w:val="20"/>
     <w:qFormat/>
@@ -21730,9 +21855,9 @@
       <w:spacing w:val="5"/>
     </w:rPr>
   </w:style>
-  <w:style w:type="paragraph" w:styleId="NoSpacing">
+  <w:style w:type="paragraph" w:styleId="Bezmezer">
     <w:name w:val="No Spacing"/>
-    <w:link w:val="NoSpacingChar"/>
+    <w:link w:val="BezmezerChar"/>
     <w:uiPriority w:val="1"/>
     <w:qFormat/>
     <w:rsid w:val="006C1525"/>
@@ -21740,11 +21865,11 @@
       <w:spacing w:after="0" w:line="240" w:lineRule="auto"/>
     </w:pPr>
   </w:style>
-  <w:style w:type="paragraph" w:styleId="Quote">
+  <w:style w:type="paragraph" w:styleId="Citt">
     <w:name w:val="Quote"/>
-    <w:basedOn w:val="Normal"/>
-    <w:next w:val="Normal"/>
-    <w:link w:val="QuoteChar"/>
+    <w:basedOn w:val="Normln"/>
+    <w:next w:val="Normln"/>
+    <w:link w:val="CittChar"/>
     <w:uiPriority w:val="29"/>
     <w:qFormat/>
     <w:rsid w:val="006C1525"/>
@@ -21755,10 +21880,10 @@
       <w:szCs w:val="24"/>
     </w:rPr>
   </w:style>
-  <w:style w:type="character" w:customStyle="1" w:styleId="QuoteChar">
-    <w:name w:val="Quote Char"/>
-    <w:basedOn w:val="DefaultParagraphFont"/>
-    <w:link w:val="Quote"/>
+  <w:style w:type="character" w:customStyle="1" w:styleId="CittChar">
+    <w:name w:val="Citát Char"/>
+    <w:basedOn w:val="Standardnpsmoodstavce"/>
+    <w:link w:val="Citt"/>
     <w:uiPriority w:val="29"/>
     <w:rsid w:val="006C1525"/>
     <w:rPr>
@@ -21768,11 +21893,11 @@
       <w:szCs w:val="24"/>
     </w:rPr>
   </w:style>
-  <w:style w:type="paragraph" w:styleId="IntenseQuote">
+  <w:style w:type="paragraph" w:styleId="Vrazncitt">
     <w:name w:val="Intense Quote"/>
-    <w:basedOn w:val="Normal"/>
-    <w:next w:val="Normal"/>
-    <w:link w:val="IntenseQuoteChar"/>
+    <w:basedOn w:val="Normln"/>
+    <w:next w:val="Normln"/>
+    <w:link w:val="VrazncittChar"/>
     <w:uiPriority w:val="30"/>
     <w:qFormat/>
     <w:rsid w:val="006C1525"/>
@@ -21787,10 +21912,10 @@
       <w:szCs w:val="24"/>
     </w:rPr>
   </w:style>
-  <w:style w:type="character" w:customStyle="1" w:styleId="IntenseQuoteChar">
-    <w:name w:val="Intense Quote Char"/>
-    <w:basedOn w:val="DefaultParagraphFont"/>
-    <w:link w:val="IntenseQuote"/>
+  <w:style w:type="character" w:customStyle="1" w:styleId="VrazncittChar">
+    <w:name w:val="Výrazný citát Char"/>
+    <w:basedOn w:val="Standardnpsmoodstavce"/>
+    <w:link w:val="Vrazncitt"/>
     <w:uiPriority w:val="30"/>
     <w:rsid w:val="006C1525"/>
     <w:rPr>
@@ -21799,7 +21924,7 @@
       <w:szCs w:val="24"/>
     </w:rPr>
   </w:style>
-  <w:style w:type="character" w:styleId="SubtleEmphasis">
+  <w:style w:type="character" w:styleId="Zdraznnjemn">
     <w:name w:val="Subtle Emphasis"/>
     <w:uiPriority w:val="19"/>
     <w:qFormat/>
@@ -21810,7 +21935,7 @@
       <w:color w:val="021730" w:themeColor="accent1" w:themeShade="7F"/>
     </w:rPr>
   </w:style>
-  <w:style w:type="character" w:styleId="IntenseEmphasis">
+  <w:style w:type="character" w:styleId="Zdraznnintenzivn">
     <w:name w:val="Intense Emphasis"/>
     <w:uiPriority w:val="21"/>
     <w:qFormat/>
@@ -21823,7 +21948,7 @@
       <w:spacing w:val="10"/>
     </w:rPr>
   </w:style>
-  <w:style w:type="character" w:styleId="SubtleReference">
+  <w:style w:type="character" w:styleId="Odkazjemn">
     <w:name w:val="Subtle Reference"/>
     <w:uiPriority w:val="31"/>
     <w:qFormat/>
@@ -21834,7 +21959,7 @@
       <w:color w:val="052F61" w:themeColor="accent1"/>
     </w:rPr>
   </w:style>
-  <w:style w:type="character" w:styleId="IntenseReference">
+  <w:style w:type="character" w:styleId="Odkazintenzivn">
     <w:name w:val="Intense Reference"/>
     <w:uiPriority w:val="32"/>
     <w:qFormat/>
@@ -21848,7 +21973,7 @@
       <w:color w:val="052F61" w:themeColor="accent1"/>
     </w:rPr>
   </w:style>
-  <w:style w:type="character" w:styleId="BookTitle">
+  <w:style w:type="character" w:styleId="Nzevknihy">
     <w:name w:val="Book Title"/>
     <w:uiPriority w:val="33"/>
     <w:qFormat/>
@@ -21861,10 +21986,10 @@
       <w:spacing w:val="0"/>
     </w:rPr>
   </w:style>
-  <w:style w:type="paragraph" w:styleId="TOCHeading">
+  <w:style w:type="paragraph" w:styleId="Nadpisobsahu">
     <w:name w:val="TOC Heading"/>
-    <w:basedOn w:val="Heading1"/>
-    <w:next w:val="Normal"/>
+    <w:basedOn w:val="Nadpis1"/>
+    <w:next w:val="Normln"/>
     <w:uiPriority w:val="39"/>
     <w:unhideWhenUsed/>
     <w:qFormat/>
@@ -21873,16 +21998,16 @@
       <w:outlineLvl w:val="9"/>
     </w:pPr>
   </w:style>
-  <w:style w:type="character" w:customStyle="1" w:styleId="NoSpacingChar">
-    <w:name w:val="No Spacing Char"/>
-    <w:basedOn w:val="DefaultParagraphFont"/>
-    <w:link w:val="NoSpacing"/>
+  <w:style w:type="character" w:customStyle="1" w:styleId="BezmezerChar">
+    <w:name w:val="Bez mezer Char"/>
+    <w:basedOn w:val="Standardnpsmoodstavce"/>
+    <w:link w:val="Bezmezer"/>
     <w:uiPriority w:val="1"/>
     <w:rsid w:val="00660614"/>
   </w:style>
-  <w:style w:type="table" w:styleId="TableGrid">
+  <w:style w:type="table" w:styleId="Mkatabulky">
     <w:name w:val="Table Grid"/>
-    <w:basedOn w:val="TableNormal"/>
+    <w:basedOn w:val="Normlntabulka"/>
     <w:uiPriority w:val="39"/>
     <w:rsid w:val="00433835"/>
     <w:pPr>
@@ -21899,10 +22024,10 @@
       </w:tblBorders>
     </w:tblPr>
   </w:style>
-  <w:style w:type="paragraph" w:styleId="TOC1">
+  <w:style w:type="paragraph" w:styleId="Obsah1">
     <w:name w:val="toc 1"/>
-    <w:basedOn w:val="Normal"/>
-    <w:next w:val="Normal"/>
+    <w:basedOn w:val="Normln"/>
+    <w:next w:val="Normln"/>
     <w:autoRedefine/>
     <w:uiPriority w:val="39"/>
     <w:unhideWhenUsed/>
@@ -21914,10 +22039,10 @@
       <w:spacing w:before="40" w:after="40" w:line="240" w:lineRule="auto"/>
     </w:pPr>
   </w:style>
-  <w:style w:type="paragraph" w:styleId="TOC2">
+  <w:style w:type="paragraph" w:styleId="Obsah2">
     <w:name w:val="toc 2"/>
-    <w:basedOn w:val="Normal"/>
-    <w:next w:val="Normal"/>
+    <w:basedOn w:val="Normln"/>
+    <w:next w:val="Normln"/>
     <w:autoRedefine/>
     <w:uiPriority w:val="39"/>
     <w:unhideWhenUsed/>
@@ -21930,10 +22055,10 @@
       <w:ind w:left="198"/>
     </w:pPr>
   </w:style>
-  <w:style w:type="paragraph" w:styleId="Header">
+  <w:style w:type="paragraph" w:styleId="Zhlav">
     <w:name w:val="header"/>
-    <w:basedOn w:val="Normal"/>
-    <w:link w:val="HeaderChar"/>
+    <w:basedOn w:val="Normln"/>
+    <w:link w:val="ZhlavChar"/>
     <w:uiPriority w:val="99"/>
     <w:unhideWhenUsed/>
     <w:rsid w:val="00311142"/>
@@ -21945,17 +22070,17 @@
       <w:spacing w:before="0" w:after="0" w:line="240" w:lineRule="auto"/>
     </w:pPr>
   </w:style>
-  <w:style w:type="character" w:customStyle="1" w:styleId="HeaderChar">
-    <w:name w:val="Header Char"/>
-    <w:basedOn w:val="DefaultParagraphFont"/>
-    <w:link w:val="Header"/>
+  <w:style w:type="character" w:customStyle="1" w:styleId="ZhlavChar">
+    <w:name w:val="Záhlaví Char"/>
+    <w:basedOn w:val="Standardnpsmoodstavce"/>
+    <w:link w:val="Zhlav"/>
     <w:uiPriority w:val="99"/>
     <w:rsid w:val="00311142"/>
   </w:style>
-  <w:style w:type="paragraph" w:styleId="Footer">
+  <w:style w:type="paragraph" w:styleId="Zpat">
     <w:name w:val="footer"/>
-    <w:basedOn w:val="Normal"/>
-    <w:link w:val="FooterChar"/>
+    <w:basedOn w:val="Normln"/>
+    <w:link w:val="ZpatChar"/>
     <w:uiPriority w:val="99"/>
     <w:unhideWhenUsed/>
     <w:rsid w:val="00311142"/>
@@ -21967,17 +22092,17 @@
       <w:spacing w:before="0" w:after="0" w:line="240" w:lineRule="auto"/>
     </w:pPr>
   </w:style>
-  <w:style w:type="character" w:customStyle="1" w:styleId="FooterChar">
-    <w:name w:val="Footer Char"/>
-    <w:basedOn w:val="DefaultParagraphFont"/>
-    <w:link w:val="Footer"/>
+  <w:style w:type="character" w:customStyle="1" w:styleId="ZpatChar">
+    <w:name w:val="Zápatí Char"/>
+    <w:basedOn w:val="Standardnpsmoodstavce"/>
+    <w:link w:val="Zpat"/>
     <w:uiPriority w:val="99"/>
     <w:rsid w:val="00311142"/>
   </w:style>
-  <w:style w:type="paragraph" w:styleId="HTMLPreformatted">
+  <w:style w:type="paragraph" w:styleId="FormtovanvHTML">
     <w:name w:val="HTML Preformatted"/>
-    <w:basedOn w:val="Normal"/>
-    <w:link w:val="HTMLPreformattedChar"/>
+    <w:basedOn w:val="Normln"/>
+    <w:link w:val="FormtovanvHTMLChar"/>
     <w:uiPriority w:val="99"/>
     <w:semiHidden/>
     <w:unhideWhenUsed/>
@@ -22008,10 +22133,10 @@
       <w:lang w:eastAsia="cs-CZ"/>
     </w:rPr>
   </w:style>
-  <w:style w:type="character" w:customStyle="1" w:styleId="HTMLPreformattedChar">
-    <w:name w:val="HTML Preformatted Char"/>
-    <w:basedOn w:val="DefaultParagraphFont"/>
-    <w:link w:val="HTMLPreformatted"/>
+  <w:style w:type="character" w:customStyle="1" w:styleId="FormtovanvHTMLChar">
+    <w:name w:val="Formátovaný v HTML Char"/>
+    <w:basedOn w:val="Standardnpsmoodstavce"/>
+    <w:link w:val="FormtovanvHTML"/>
     <w:uiPriority w:val="99"/>
     <w:semiHidden/>
     <w:rsid w:val="003977E3"/>
@@ -22020,9 +22145,9 @@
       <w:lang w:eastAsia="cs-CZ"/>
     </w:rPr>
   </w:style>
-  <w:style w:type="character" w:styleId="HTMLCode">
+  <w:style w:type="character" w:styleId="KdHTML">
     <w:name w:val="HTML Code"/>
-    <w:basedOn w:val="DefaultParagraphFont"/>
+    <w:basedOn w:val="Standardnpsmoodstavce"/>
     <w:uiPriority w:val="99"/>
     <w:semiHidden/>
     <w:unhideWhenUsed/>
@@ -22033,9 +22158,9 @@
       <w:szCs w:val="20"/>
     </w:rPr>
   </w:style>
-  <w:style w:type="table" w:styleId="TableGridLight">
+  <w:style w:type="table" w:styleId="Svtlmkatabulky">
     <w:name w:val="Grid Table Light"/>
-    <w:basedOn w:val="TableNormal"/>
+    <w:basedOn w:val="Normlntabulka"/>
     <w:uiPriority w:val="40"/>
     <w:rsid w:val="00833844"/>
     <w:pPr>
@@ -22052,9 +22177,9 @@
       </w:tblBorders>
     </w:tblPr>
   </w:style>
-  <w:style w:type="table" w:styleId="PlainTable2">
+  <w:style w:type="table" w:styleId="Prosttabulka2">
     <w:name w:val="Plain Table 2"/>
-    <w:basedOn w:val="TableNormal"/>
+    <w:basedOn w:val="Normlntabulka"/>
     <w:uiPriority w:val="42"/>
     <w:rsid w:val="00833844"/>
     <w:pPr>
@@ -22134,7 +22259,7 @@
   </w:style>
   <w:style w:type="paragraph" w:customStyle="1" w:styleId="Kd">
     <w:name w:val="Kód"/>
-    <w:basedOn w:val="ListParagraph"/>
+    <w:basedOn w:val="Odstavecseseznamem"/>
     <w:link w:val="KdChar"/>
     <w:rsid w:val="003B15C9"/>
     <w:pPr>
@@ -22148,16 +22273,16 @@
       <w:noProof/>
     </w:rPr>
   </w:style>
-  <w:style w:type="character" w:customStyle="1" w:styleId="ListParagraphChar">
-    <w:name w:val="List Paragraph Char"/>
-    <w:basedOn w:val="DefaultParagraphFont"/>
-    <w:link w:val="ListParagraph"/>
+  <w:style w:type="character" w:customStyle="1" w:styleId="OdstavecseseznamemChar">
+    <w:name w:val="Odstavec se seznamem Char"/>
+    <w:basedOn w:val="Standardnpsmoodstavce"/>
+    <w:link w:val="Odstavecseseznamem"/>
     <w:uiPriority w:val="34"/>
     <w:rsid w:val="008333E9"/>
   </w:style>
   <w:style w:type="character" w:customStyle="1" w:styleId="KdChar">
     <w:name w:val="Kód Char"/>
-    <w:basedOn w:val="ListParagraphChar"/>
+    <w:basedOn w:val="OdstavecseseznamemChar"/>
     <w:link w:val="Kd"/>
     <w:rsid w:val="003B15C9"/>
     <w:rPr>
@@ -22167,10 +22292,10 @@
       <w:noProof/>
     </w:rPr>
   </w:style>
-  <w:style w:type="paragraph" w:styleId="TOC3">
+  <w:style w:type="paragraph" w:styleId="Obsah3">
     <w:name w:val="toc 3"/>
-    <w:basedOn w:val="Normal"/>
-    <w:next w:val="Normal"/>
+    <w:basedOn w:val="Normln"/>
+    <w:next w:val="Normln"/>
     <w:autoRedefine/>
     <w:uiPriority w:val="39"/>
     <w:unhideWhenUsed/>
@@ -22185,7 +22310,7 @@
   </w:style>
   <w:style w:type="paragraph" w:customStyle="1" w:styleId="Headin3withoutline">
     <w:name w:val="Headin 3 without line"/>
-    <w:basedOn w:val="Heading3"/>
+    <w:basedOn w:val="Nadpis3"/>
     <w:rsid w:val="00F44B0A"/>
     <w:pPr>
       <w:pBdr>
@@ -22193,9 +22318,9 @@
       </w:pBdr>
     </w:pPr>
   </w:style>
-  <w:style w:type="table" w:styleId="GridTable1Light-Accent1">
+  <w:style w:type="table" w:styleId="Svtltabulkasmkou1zvraznn1">
     <w:name w:val="Grid Table 1 Light Accent 1"/>
-    <w:basedOn w:val="TableNormal"/>
+    <w:basedOn w:val="Normlntabulka"/>
     <w:uiPriority w:val="46"/>
     <w:rsid w:val="00B169DB"/>
     <w:pPr>
@@ -22252,7 +22377,7 @@
   </w:style>
   <w:style w:type="paragraph" w:customStyle="1" w:styleId="code">
     <w:name w:val="code"/>
-    <w:basedOn w:val="Heading1"/>
+    <w:basedOn w:val="Nadpis1"/>
     <w:link w:val="codeChar"/>
     <w:rsid w:val="009842C6"/>
     <w:pPr>
@@ -22261,7 +22386,7 @@
   </w:style>
   <w:style w:type="character" w:customStyle="1" w:styleId="codeChar">
     <w:name w:val="code Char"/>
-    <w:basedOn w:val="Heading1Char"/>
+    <w:basedOn w:val="Nadpis1Char"/>
     <w:link w:val="code"/>
     <w:rsid w:val="009842C6"/>
     <w:rPr>
@@ -22276,17 +22401,17 @@
   </w:style>
   <w:style w:type="character" w:customStyle="1" w:styleId="shstdio">
     <w:name w:val="sh_stdio"/>
-    <w:basedOn w:val="DefaultParagraphFont"/>
+    <w:basedOn w:val="Standardnpsmoodstavce"/>
     <w:rsid w:val="00375D70"/>
   </w:style>
   <w:style w:type="character" w:customStyle="1" w:styleId="shstring">
     <w:name w:val="sh_string"/>
-    <w:basedOn w:val="DefaultParagraphFont"/>
+    <w:basedOn w:val="Standardnpsmoodstavce"/>
     <w:rsid w:val="00375D70"/>
   </w:style>
   <w:style w:type="paragraph" w:customStyle="1" w:styleId="Style1">
     <w:name w:val="Style1"/>
-    <w:basedOn w:val="Heading3"/>
+    <w:basedOn w:val="Nadpis3"/>
     <w:link w:val="Style1Char"/>
     <w:qFormat/>
     <w:rsid w:val="00573C1A"/>
@@ -22297,7 +22422,7 @@
   </w:style>
   <w:style w:type="character" w:customStyle="1" w:styleId="Style1Char">
     <w:name w:val="Style1 Char"/>
-    <w:basedOn w:val="Heading3Char"/>
+    <w:basedOn w:val="Nadpis3Char"/>
     <w:link w:val="Style1"/>
     <w:rsid w:val="00573C1A"/>
     <w:rPr>

</xml_diff>

<commit_message>
updated manual and translations
</commit_message>
<xml_diff>
--- a/documentation/Návod.docx
+++ b/documentation/Návod.docx
@@ -474,7 +474,6 @@
               <w:noProof/>
               <w:sz w:val="22"/>
               <w:szCs w:val="22"/>
-              <w:lang/>
             </w:rPr>
           </w:pPr>
           <w:r>
@@ -552,7 +551,6 @@
               <w:noProof/>
               <w:sz w:val="22"/>
               <w:szCs w:val="22"/>
-              <w:lang/>
             </w:rPr>
           </w:pPr>
           <w:hyperlink w:anchor="_Toc66018070" w:history="1">
@@ -621,7 +619,6 @@
               <w:noProof/>
               <w:sz w:val="22"/>
               <w:szCs w:val="22"/>
-              <w:lang/>
             </w:rPr>
           </w:pPr>
           <w:hyperlink w:anchor="_Toc66018071" w:history="1">
@@ -690,7 +687,6 @@
               <w:noProof/>
               <w:sz w:val="22"/>
               <w:szCs w:val="22"/>
-              <w:lang/>
             </w:rPr>
           </w:pPr>
           <w:hyperlink w:anchor="_Toc66018072" w:history="1">
@@ -759,7 +755,6 @@
               <w:noProof/>
               <w:sz w:val="22"/>
               <w:szCs w:val="22"/>
-              <w:lang/>
             </w:rPr>
           </w:pPr>
           <w:hyperlink w:anchor="_Toc66018073" w:history="1">
@@ -828,7 +823,6 @@
               <w:noProof/>
               <w:sz w:val="22"/>
               <w:szCs w:val="22"/>
-              <w:lang/>
             </w:rPr>
           </w:pPr>
           <w:hyperlink w:anchor="_Toc66018074" w:history="1">
@@ -897,7 +891,6 @@
               <w:noProof/>
               <w:sz w:val="22"/>
               <w:szCs w:val="22"/>
-              <w:lang/>
             </w:rPr>
           </w:pPr>
           <w:hyperlink w:anchor="_Toc66018075" w:history="1">
@@ -966,7 +959,6 @@
               <w:noProof/>
               <w:sz w:val="22"/>
               <w:szCs w:val="22"/>
-              <w:lang/>
             </w:rPr>
           </w:pPr>
           <w:hyperlink w:anchor="_Toc66018076" w:history="1">
@@ -1035,7 +1027,6 @@
               <w:noProof/>
               <w:sz w:val="22"/>
               <w:szCs w:val="22"/>
-              <w:lang/>
             </w:rPr>
           </w:pPr>
           <w:hyperlink w:anchor="_Toc66018077" w:history="1">
@@ -1104,7 +1095,6 @@
               <w:noProof/>
               <w:sz w:val="22"/>
               <w:szCs w:val="22"/>
-              <w:lang/>
             </w:rPr>
           </w:pPr>
           <w:hyperlink w:anchor="_Toc66018078" w:history="1">
@@ -1173,7 +1163,6 @@
               <w:noProof/>
               <w:sz w:val="22"/>
               <w:szCs w:val="22"/>
-              <w:lang/>
             </w:rPr>
           </w:pPr>
           <w:hyperlink w:anchor="_Toc66018079" w:history="1">
@@ -1242,7 +1231,6 @@
               <w:noProof/>
               <w:sz w:val="22"/>
               <w:szCs w:val="22"/>
-              <w:lang/>
             </w:rPr>
           </w:pPr>
           <w:hyperlink w:anchor="_Toc66018080" w:history="1">
@@ -1311,7 +1299,6 @@
               <w:noProof/>
               <w:sz w:val="22"/>
               <w:szCs w:val="22"/>
-              <w:lang/>
             </w:rPr>
           </w:pPr>
           <w:hyperlink w:anchor="_Toc66018081" w:history="1">
@@ -1380,7 +1367,6 @@
               <w:noProof/>
               <w:sz w:val="22"/>
               <w:szCs w:val="22"/>
-              <w:lang/>
             </w:rPr>
           </w:pPr>
           <w:hyperlink w:anchor="_Toc66018082" w:history="1">
@@ -1449,7 +1435,6 @@
               <w:noProof/>
               <w:sz w:val="22"/>
               <w:szCs w:val="22"/>
-              <w:lang/>
             </w:rPr>
           </w:pPr>
           <w:hyperlink w:anchor="_Toc66018083" w:history="1">
@@ -1518,7 +1503,6 @@
               <w:noProof/>
               <w:sz w:val="22"/>
               <w:szCs w:val="22"/>
-              <w:lang/>
             </w:rPr>
           </w:pPr>
           <w:hyperlink w:anchor="_Toc66018084" w:history="1">
@@ -1587,7 +1571,6 @@
               <w:noProof/>
               <w:sz w:val="22"/>
               <w:szCs w:val="22"/>
-              <w:lang/>
             </w:rPr>
           </w:pPr>
           <w:hyperlink w:anchor="_Toc66018085" w:history="1">
@@ -1656,7 +1639,6 @@
               <w:noProof/>
               <w:sz w:val="22"/>
               <w:szCs w:val="22"/>
-              <w:lang/>
             </w:rPr>
           </w:pPr>
           <w:hyperlink w:anchor="_Toc66018086" w:history="1">
@@ -1725,7 +1707,6 @@
               <w:noProof/>
               <w:sz w:val="22"/>
               <w:szCs w:val="22"/>
-              <w:lang/>
             </w:rPr>
           </w:pPr>
           <w:hyperlink w:anchor="_Toc66018087" w:history="1">
@@ -1775,7 +1756,7 @@
                 <w:noProof/>
                 <w:webHidden/>
               </w:rPr>
-              <w:t>8</w:t>
+              <w:t>9</w:t>
             </w:r>
             <w:r>
               <w:rPr>
@@ -1794,7 +1775,6 @@
               <w:noProof/>
               <w:sz w:val="22"/>
               <w:szCs w:val="22"/>
-              <w:lang/>
             </w:rPr>
           </w:pPr>
           <w:hyperlink w:anchor="_Toc66018088" w:history="1">
@@ -1844,7 +1824,7 @@
                 <w:noProof/>
                 <w:webHidden/>
               </w:rPr>
-              <w:t>8</w:t>
+              <w:t>9</w:t>
             </w:r>
             <w:r>
               <w:rPr>
@@ -1863,7 +1843,6 @@
               <w:noProof/>
               <w:sz w:val="22"/>
               <w:szCs w:val="22"/>
-              <w:lang/>
             </w:rPr>
           </w:pPr>
           <w:hyperlink w:anchor="_Toc66018089" w:history="1">
@@ -1913,7 +1892,7 @@
                 <w:noProof/>
                 <w:webHidden/>
               </w:rPr>
-              <w:t>9</w:t>
+              <w:t>10</w:t>
             </w:r>
             <w:r>
               <w:rPr>
@@ -1932,7 +1911,6 @@
               <w:noProof/>
               <w:sz w:val="22"/>
               <w:szCs w:val="22"/>
-              <w:lang/>
             </w:rPr>
           </w:pPr>
           <w:hyperlink w:anchor="_Toc66018090" w:history="1">
@@ -1982,7 +1960,7 @@
                 <w:noProof/>
                 <w:webHidden/>
               </w:rPr>
-              <w:t>9</w:t>
+              <w:t>10</w:t>
             </w:r>
             <w:r>
               <w:rPr>
@@ -2001,7 +1979,6 @@
               <w:noProof/>
               <w:sz w:val="22"/>
               <w:szCs w:val="22"/>
-              <w:lang/>
             </w:rPr>
           </w:pPr>
           <w:hyperlink w:anchor="_Toc66018091" w:history="1">
@@ -2051,7 +2028,7 @@
                 <w:noProof/>
                 <w:webHidden/>
               </w:rPr>
-              <w:t>9</w:t>
+              <w:t>10</w:t>
             </w:r>
             <w:r>
               <w:rPr>
@@ -2070,7 +2047,6 @@
               <w:noProof/>
               <w:sz w:val="22"/>
               <w:szCs w:val="22"/>
-              <w:lang/>
             </w:rPr>
           </w:pPr>
           <w:hyperlink w:anchor="_Toc66018092" w:history="1">
@@ -2120,7 +2096,7 @@
                 <w:noProof/>
                 <w:webHidden/>
               </w:rPr>
-              <w:t>9</w:t>
+              <w:t>10</w:t>
             </w:r>
             <w:r>
               <w:rPr>
@@ -2139,7 +2115,6 @@
               <w:noProof/>
               <w:sz w:val="22"/>
               <w:szCs w:val="22"/>
-              <w:lang/>
             </w:rPr>
           </w:pPr>
           <w:hyperlink w:anchor="_Toc66018093" w:history="1">
@@ -2189,7 +2164,7 @@
                 <w:noProof/>
                 <w:webHidden/>
               </w:rPr>
-              <w:t>10</w:t>
+              <w:t>11</w:t>
             </w:r>
             <w:r>
               <w:rPr>
@@ -2208,7 +2183,6 @@
               <w:noProof/>
               <w:sz w:val="22"/>
               <w:szCs w:val="22"/>
-              <w:lang/>
             </w:rPr>
           </w:pPr>
           <w:hyperlink w:anchor="_Toc66018094" w:history="1">
@@ -2258,7 +2232,7 @@
                 <w:noProof/>
                 <w:webHidden/>
               </w:rPr>
-              <w:t>10</w:t>
+              <w:t>11</w:t>
             </w:r>
             <w:r>
               <w:rPr>
@@ -2277,7 +2251,6 @@
               <w:noProof/>
               <w:sz w:val="22"/>
               <w:szCs w:val="22"/>
-              <w:lang/>
             </w:rPr>
           </w:pPr>
           <w:hyperlink w:anchor="_Toc66018095" w:history="1">
@@ -2327,7 +2300,7 @@
                 <w:noProof/>
                 <w:webHidden/>
               </w:rPr>
-              <w:t>10</w:t>
+              <w:t>11</w:t>
             </w:r>
             <w:r>
               <w:rPr>
@@ -2346,7 +2319,6 @@
               <w:noProof/>
               <w:sz w:val="22"/>
               <w:szCs w:val="22"/>
-              <w:lang/>
             </w:rPr>
           </w:pPr>
           <w:hyperlink w:anchor="_Toc66018096" w:history="1">
@@ -2396,7 +2368,7 @@
                 <w:noProof/>
                 <w:webHidden/>
               </w:rPr>
-              <w:t>10</w:t>
+              <w:t>11</w:t>
             </w:r>
             <w:r>
               <w:rPr>
@@ -2415,7 +2387,6 @@
               <w:noProof/>
               <w:sz w:val="22"/>
               <w:szCs w:val="22"/>
-              <w:lang/>
             </w:rPr>
           </w:pPr>
           <w:hyperlink w:anchor="_Toc66018097" w:history="1">
@@ -2465,7 +2436,7 @@
                 <w:noProof/>
                 <w:webHidden/>
               </w:rPr>
-              <w:t>11</w:t>
+              <w:t>12</w:t>
             </w:r>
             <w:r>
               <w:rPr>
@@ -2484,7 +2455,6 @@
               <w:noProof/>
               <w:sz w:val="22"/>
               <w:szCs w:val="22"/>
-              <w:lang/>
             </w:rPr>
           </w:pPr>
           <w:hyperlink w:anchor="_Toc66018098" w:history="1">
@@ -2534,7 +2504,7 @@
                 <w:noProof/>
                 <w:webHidden/>
               </w:rPr>
-              <w:t>11</w:t>
+              <w:t>12</w:t>
             </w:r>
             <w:r>
               <w:rPr>
@@ -2553,7 +2523,6 @@
               <w:noProof/>
               <w:sz w:val="22"/>
               <w:szCs w:val="22"/>
-              <w:lang/>
             </w:rPr>
           </w:pPr>
           <w:hyperlink w:anchor="_Toc66018099" w:history="1">
@@ -2603,7 +2572,7 @@
                 <w:noProof/>
                 <w:webHidden/>
               </w:rPr>
-              <w:t>11</w:t>
+              <w:t>12</w:t>
             </w:r>
             <w:r>
               <w:rPr>
@@ -2622,7 +2591,6 @@
               <w:noProof/>
               <w:sz w:val="22"/>
               <w:szCs w:val="22"/>
-              <w:lang/>
             </w:rPr>
           </w:pPr>
           <w:hyperlink w:anchor="_Toc66018100" w:history="1">
@@ -2672,7 +2640,7 @@
                 <w:noProof/>
                 <w:webHidden/>
               </w:rPr>
-              <w:t>12</w:t>
+              <w:t>13</w:t>
             </w:r>
             <w:r>
               <w:rPr>
@@ -2691,7 +2659,6 @@
               <w:noProof/>
               <w:sz w:val="22"/>
               <w:szCs w:val="22"/>
-              <w:lang/>
             </w:rPr>
           </w:pPr>
           <w:hyperlink w:anchor="_Toc66018101" w:history="1">
@@ -2741,7 +2708,7 @@
                 <w:noProof/>
                 <w:webHidden/>
               </w:rPr>
-              <w:t>12</w:t>
+              <w:t>13</w:t>
             </w:r>
             <w:r>
               <w:rPr>
@@ -2760,7 +2727,6 @@
               <w:noProof/>
               <w:sz w:val="22"/>
               <w:szCs w:val="22"/>
-              <w:lang/>
             </w:rPr>
           </w:pPr>
           <w:hyperlink w:anchor="_Toc66018102" w:history="1">
@@ -2810,7 +2776,7 @@
                 <w:noProof/>
                 <w:webHidden/>
               </w:rPr>
-              <w:t>13</w:t>
+              <w:t>14</w:t>
             </w:r>
             <w:r>
               <w:rPr>
@@ -2829,7 +2795,6 @@
               <w:noProof/>
               <w:sz w:val="22"/>
               <w:szCs w:val="22"/>
-              <w:lang/>
             </w:rPr>
           </w:pPr>
           <w:hyperlink w:anchor="_Toc66018103" w:history="1">
@@ -2879,7 +2844,7 @@
                 <w:noProof/>
                 <w:webHidden/>
               </w:rPr>
-              <w:t>13</w:t>
+              <w:t>14</w:t>
             </w:r>
             <w:r>
               <w:rPr>
@@ -2898,7 +2863,6 @@
               <w:noProof/>
               <w:sz w:val="22"/>
               <w:szCs w:val="22"/>
-              <w:lang/>
             </w:rPr>
           </w:pPr>
           <w:hyperlink w:anchor="_Toc66018104" w:history="1">
@@ -2948,7 +2912,7 @@
                 <w:noProof/>
                 <w:webHidden/>
               </w:rPr>
-              <w:t>13</w:t>
+              <w:t>14</w:t>
             </w:r>
             <w:r>
               <w:rPr>
@@ -2967,7 +2931,6 @@
               <w:noProof/>
               <w:sz w:val="22"/>
               <w:szCs w:val="22"/>
-              <w:lang/>
             </w:rPr>
           </w:pPr>
           <w:hyperlink w:anchor="_Toc66018105" w:history="1">
@@ -3017,7 +2980,7 @@
                 <w:noProof/>
                 <w:webHidden/>
               </w:rPr>
-              <w:t>14</w:t>
+              <w:t>15</w:t>
             </w:r>
             <w:r>
               <w:rPr>
@@ -3036,7 +2999,6 @@
               <w:noProof/>
               <w:sz w:val="22"/>
               <w:szCs w:val="22"/>
-              <w:lang/>
             </w:rPr>
           </w:pPr>
           <w:hyperlink w:anchor="_Toc66018106" w:history="1">
@@ -3086,7 +3048,7 @@
                 <w:noProof/>
                 <w:webHidden/>
               </w:rPr>
-              <w:t>14</w:t>
+              <w:t>15</w:t>
             </w:r>
             <w:r>
               <w:rPr>
@@ -3105,7 +3067,6 @@
               <w:noProof/>
               <w:sz w:val="22"/>
               <w:szCs w:val="22"/>
-              <w:lang/>
             </w:rPr>
           </w:pPr>
           <w:hyperlink w:anchor="_Toc66018107" w:history="1">
@@ -3155,7 +3116,7 @@
                 <w:noProof/>
                 <w:webHidden/>
               </w:rPr>
-              <w:t>14</w:t>
+              <w:t>15</w:t>
             </w:r>
             <w:r>
               <w:rPr>
@@ -3174,7 +3135,6 @@
               <w:noProof/>
               <w:sz w:val="22"/>
               <w:szCs w:val="22"/>
-              <w:lang/>
             </w:rPr>
           </w:pPr>
           <w:hyperlink w:anchor="_Toc66018108" w:history="1">
@@ -3224,7 +3184,7 @@
                 <w:noProof/>
                 <w:webHidden/>
               </w:rPr>
-              <w:t>15</w:t>
+              <w:t>16</w:t>
             </w:r>
             <w:r>
               <w:rPr>
@@ -6962,7 +6922,13 @@
         <w:rPr>
           <w:lang w:val="cs"/>
         </w:rPr>
-        <w:t>Přidá data do kanálů logiky po jednotlivých bodech.</w:t>
+        <w:t>Program umí do sériového portu poslat text ze souboru. Text lze rozdělit do bloků nastavené délky. Na konec textu lze přidat ukončovací znak.</w:t>
+      </w:r>
+      <w:r>
+        <w:rPr>
+          <w:lang w:val="cs"/>
+        </w:rPr>
+        <w:t xml:space="preserve"> Přenos souboru iniciuje zařízení (mikrokontroler) odesláním žádosti o soubor:</w:t>
       </w:r>
     </w:p>
     <w:p>
@@ -6979,13 +6945,44 @@
         <w:rPr>
           <w:lang w:val="cs"/>
         </w:rPr>
-        <w:t>B</w:t>
-      </w:r>
-      <w:r>
-        <w:rPr>
-          <w:lang w:val="cs"/>
-        </w:rPr>
-        <w:t>(čas),(hodnota),(bity);</w:t>
+        <w:t>Fnew,(délka),(zakončení);</w:t>
+      </w:r>
+    </w:p>
+    <w:p>
+      <w:pPr>
+        <w:pStyle w:val="Kd"/>
+        <w:rPr>
+          <w:lang w:val="cs"/>
+        </w:rPr>
+      </w:pPr>
+      <w:r>
+        <w:rPr>
+          <w:lang w:val="cs"/>
+        </w:rPr>
+        <w:t>$$</w:t>
+      </w:r>
+      <w:r>
+        <w:rPr>
+          <w:lang w:val="cs"/>
+        </w:rPr>
+        <w:t>F(délka),(zakončení);</w:t>
+      </w:r>
+    </w:p>
+    <w:p>
+      <w:pPr>
+        <w:pStyle w:val="Kd"/>
+      </w:pPr>
+      <w:r>
+        <w:rPr>
+          <w:lang w:val="cs"/>
+        </w:rPr>
+        <w:t>$$</w:t>
+      </w:r>
+      <w:r>
+        <w:rPr>
+          <w:lang w:val="cs"/>
+        </w:rPr>
+        <w:t>F;</w:t>
       </w:r>
     </w:p>
     <w:p>
@@ -7002,7 +6999,101 @@
         <w:rPr>
           <w:lang w:val="cs"/>
         </w:rPr>
-        <w:t xml:space="preserve">Čas: </w:t>
+        <w:t>Klíčové s</w:t>
+      </w:r>
+      <w:r>
+        <w:rPr>
+          <w:lang w:val="cs"/>
+        </w:rPr>
+        <w:t xml:space="preserve">lovo </w:t>
+      </w:r>
+      <w:r>
+        <w:rPr>
+          <w:lang w:val="cs"/>
+        </w:rPr>
+        <w:t>"</w:t>
+      </w:r>
+      <w:r>
+        <w:rPr>
+          <w:lang w:val="cs"/>
+        </w:rPr>
+        <w:t>new</w:t>
+      </w:r>
+      <w:r>
+        <w:rPr>
+          <w:lang w:val="cs"/>
+        </w:rPr>
+        <w:t>"</w:t>
+      </w:r>
+      <w:r>
+        <w:rPr>
+          <w:lang w:val="cs"/>
+        </w:rPr>
+        <w:t xml:space="preserve">: </w:t>
+      </w:r>
+      <w:r>
+        <w:rPr>
+          <w:lang w:val="cs"/>
+        </w:rPr>
+        <w:t>Vyzve uživatele ke zvolení souboru. Pokud není přítomno, pokračuje se v předchozím souboru</w:t>
+      </w:r>
+    </w:p>
+    <w:p>
+      <w:pPr>
+        <w:pStyle w:val="ListParagraph"/>
+        <w:numPr>
+          <w:ilvl w:val="0"/>
+          <w:numId w:val="31"/>
+        </w:numPr>
+        <w:spacing w:before="0" w:after="160" w:line="259" w:lineRule="auto"/>
+        <w:jc w:val="both"/>
+      </w:pPr>
+      <w:r>
+        <w:rPr>
+          <w:lang w:val="cs"/>
+        </w:rPr>
+        <w:t xml:space="preserve">Délka: počet znaků v jednom bloku. Může být nahrazeno </w:t>
+      </w:r>
+      <w:r>
+        <w:rPr>
+          <w:lang w:val="cs"/>
+        </w:rPr>
+        <w:t xml:space="preserve">klíčovým </w:t>
+      </w:r>
+      <w:r>
+        <w:rPr>
+          <w:lang w:val="cs"/>
+        </w:rPr>
+        <w:t>slovem „all“ které odešle vše najednou</w:t>
+      </w:r>
+    </w:p>
+    <w:p>
+      <w:pPr>
+        <w:pStyle w:val="ListParagraph"/>
+        <w:numPr>
+          <w:ilvl w:val="0"/>
+          <w:numId w:val="31"/>
+        </w:numPr>
+        <w:spacing w:before="0" w:after="160" w:line="259" w:lineRule="auto"/>
+        <w:jc w:val="both"/>
+      </w:pPr>
+      <w:r>
+        <w:rPr>
+          <w:lang w:val="cs"/>
+        </w:rPr>
+        <w:t>Z</w:t>
+      </w:r>
+      <w:r>
+        <w:rPr>
+          <w:lang w:val="cs"/>
+        </w:rPr>
+        <w:t>akončení</w:t>
+      </w:r>
+      <w:r>
+        <w:rPr>
+          <w:lang w:val="cs"/>
+        </w:rPr>
+        <w:t>: znak, který bude přidán za poslední znak z textu (může být vynecháno – žádný znak):</w:t>
       </w:r>
     </w:p>
     <w:p>
@@ -7019,7 +7110,25 @@
         <w:rPr>
           <w:lang w:val="cs"/>
         </w:rPr>
-        <w:t>Hodnota (číslo nebo binárně): čas (souřadnice x) bodu</w:t>
+        <w:t>"</w:t>
+      </w:r>
+      <w:r>
+        <w:rPr>
+          <w:lang w:val="cs"/>
+        </w:rPr>
+        <w:t>0</w:t>
+      </w:r>
+      <w:r>
+        <w:rPr>
+          <w:lang w:val="cs"/>
+        </w:rPr>
+        <w:t>":</w:t>
+      </w:r>
+      <w:r>
+        <w:rPr>
+          <w:lang w:val="cs"/>
+        </w:rPr>
+        <w:t xml:space="preserve"> null</w:t>
       </w:r>
     </w:p>
     <w:p>
@@ -7036,14 +7145,32 @@
         <w:rPr>
           <w:lang w:val="cs"/>
         </w:rPr>
-        <w:t>Speciální příkazy:</w:t>
+        <w:t>"</w:t>
+      </w:r>
+      <w:r>
+        <w:rPr>
+          <w:lang w:val="cs"/>
+        </w:rPr>
+        <w:t>EOT</w:t>
+      </w:r>
+      <w:r>
+        <w:rPr>
+          <w:lang w:val="cs"/>
+        </w:rPr>
+        <w:t>":</w:t>
+      </w:r>
+      <w:r>
+        <w:rPr>
+          <w:lang w:val="cs"/>
+        </w:rPr>
+        <w:t xml:space="preserve"> znak End of transmission (0x04)</w:t>
       </w:r>
     </w:p>
     <w:p>
       <w:pPr>
         <w:pStyle w:val="ListParagraph"/>
         <w:numPr>
-          <w:ilvl w:val="2"/>
+          <w:ilvl w:val="1"/>
           <w:numId w:val="31"/>
         </w:numPr>
         <w:spacing w:before="0" w:after="160" w:line="259" w:lineRule="auto"/>
@@ -7053,14 +7180,45 @@
         <w:rPr>
           <w:lang w:val="cs"/>
         </w:rPr>
-        <w:t>"-": Index vzorku od připojení</w:t>
+        <w:t>"</w:t>
+      </w:r>
+      <w:r>
+        <w:rPr>
+          <w:lang w:val="cs"/>
+        </w:rPr>
+        <w:t>EOF</w:t>
+      </w:r>
+      <w:r>
+        <w:rPr>
+          <w:lang w:val="cs"/>
+        </w:rPr>
+        <w:t>":</w:t>
+      </w:r>
+      <w:r>
+        <w:rPr>
+          <w:lang w:val="cs"/>
+        </w:rPr>
+        <w:t xml:space="preserve"> znak End of file (záleží na platformě, obvykle </w:t>
+      </w:r>
+      <w:r>
+        <w:rPr>
+          <w:rFonts w:cs="Times New Roman"/>
+          <w:lang w:val="cs"/>
+        </w:rPr>
+        <w:t>-</w:t>
+      </w:r>
+      <w:r>
+        <w:rPr>
+          <w:lang w:val="cs"/>
+        </w:rPr>
+        <w:t>1)</w:t>
       </w:r>
     </w:p>
     <w:p>
       <w:pPr>
         <w:pStyle w:val="ListParagraph"/>
         <w:numPr>
-          <w:ilvl w:val="2"/>
+          <w:ilvl w:val="1"/>
           <w:numId w:val="31"/>
         </w:numPr>
         <w:spacing w:before="0" w:after="160" w:line="259" w:lineRule="auto"/>
@@ -7070,14 +7228,32 @@
         <w:rPr>
           <w:lang w:val="cs"/>
         </w:rPr>
-        <w:t>"-auto": Čas od připojení</w:t>
+        <w:t>"</w:t>
+      </w:r>
+      <w:r>
+        <w:rPr>
+          <w:lang w:val="cs"/>
+        </w:rPr>
+        <w:t>SEMIC</w:t>
+      </w:r>
+      <w:r>
+        <w:rPr>
+          <w:lang w:val="cs"/>
+        </w:rPr>
+        <w:t>":</w:t>
+      </w:r>
+      <w:r>
+        <w:rPr>
+          <w:lang w:val="cs"/>
+        </w:rPr>
+        <w:t xml:space="preserve"> středník</w:t>
       </w:r>
     </w:p>
     <w:p>
       <w:pPr>
         <w:pStyle w:val="ListParagraph"/>
         <w:numPr>
-          <w:ilvl w:val="2"/>
+          <w:ilvl w:val="1"/>
           <w:numId w:val="31"/>
         </w:numPr>
         <w:spacing w:before="0" w:after="160" w:line="259" w:lineRule="auto"/>
@@ -7087,15 +7263,33 @@
         <w:rPr>
           <w:lang w:val="cs"/>
         </w:rPr>
-        <w:t>"-tod": Čas dne (sekundy od půlnoci)</w:t>
+        <w:t>"</w:t>
+      </w:r>
+      <w:r>
+        <w:rPr>
+          <w:lang w:val="cs"/>
+        </w:rPr>
+        <w:t>DOLLAR</w:t>
+      </w:r>
+      <w:r>
+        <w:rPr>
+          <w:lang w:val="cs"/>
+        </w:rPr>
+        <w:t>":</w:t>
+      </w:r>
+      <w:r>
+        <w:rPr>
+          <w:lang w:val="cs"/>
+        </w:rPr>
+        <w:t xml:space="preserve"> dollar ($)</w:t>
       </w:r>
     </w:p>
     <w:p>
       <w:pPr>
         <w:pStyle w:val="ListParagraph"/>
         <w:numPr>
-          <w:ilvl w:val="0"/>
-          <w:numId w:val="32"/>
+          <w:ilvl w:val="1"/>
+          <w:numId w:val="31"/>
         </w:numPr>
         <w:spacing w:before="0" w:after="160" w:line="259" w:lineRule="auto"/>
         <w:jc w:val="both"/>
@@ -7104,35 +7298,69 @@
         <w:rPr>
           <w:lang w:val="cs"/>
         </w:rPr>
-        <w:t xml:space="preserve">Hodnota: hodnota v unsigned integer </w:t>
+        <w:t>"</w:t>
+      </w:r>
+      <w:r>
+        <w:rPr>
+          <w:lang w:val="cs"/>
+        </w:rPr>
+        <w:t>LF</w:t>
+      </w:r>
+      <w:r>
+        <w:rPr>
+          <w:lang w:val="cs"/>
+        </w:rPr>
+        <w:t>":</w:t>
+      </w:r>
+      <w:r>
+        <w:rPr>
+          <w:lang w:val="cs"/>
+        </w:rPr>
+        <w:t xml:space="preserve"> nový řádek (\n)</w:t>
       </w:r>
     </w:p>
     <w:p>
       <w:pPr>
         <w:pStyle w:val="ListParagraph"/>
         <w:numPr>
-          <w:ilvl w:val="0"/>
-          <w:numId w:val="32"/>
+          <w:ilvl w:val="1"/>
+          <w:numId w:val="31"/>
         </w:numPr>
         <w:spacing w:before="0" w:after="160" w:line="259" w:lineRule="auto"/>
         <w:jc w:val="both"/>
       </w:pPr>
       <w:r>
-        <w:rPr>
-          <w:lang w:val="cs"/>
-        </w:rPr>
-        <w:t>Bity: kladné celé číslo (číslo nebo binárně): počet bitů, které mají být zobrazeny (počínaje LSB)</w:t>
-      </w:r>
-    </w:p>
-    <w:p>
-      <w:pPr>
+        <w:t xml:space="preserve">"CR": </w:t>
+      </w:r>
+      <w:r>
+        <w:t xml:space="preserve">carriage return </w:t>
+      </w:r>
+      <w:r>
+        <w:t>(\r)</w:t>
+      </w:r>
+    </w:p>
+    <w:p>
+      <w:pPr>
+        <w:spacing w:before="0" w:after="160" w:line="259" w:lineRule="auto"/>
         <w:jc w:val="both"/>
       </w:pPr>
       <w:r>
-        <w:rPr>
-          <w:lang w:val="cs"/>
-        </w:rPr>
-        <w:t>Po sobě jdoucí binární hodnoty není potřeba oddělit čárkou.</w:t>
+        <w:t xml:space="preserve">Za označení zakončení lze doplnit písmeno "s" (např. "0s" "EOTs"), v takovém případě bude poslední blok tímto znakem doplněn na </w:t>
+      </w:r>
+      <w:r>
+        <w:rPr>
+          <w:lang w:val="cs"/>
+        </w:rPr>
+        <w:t>plnou délku.</w:t>
+      </w:r>
+      <w:r>
+        <w:rPr>
+          <w:lang w:val="cs"/>
+        </w:rPr>
+        <w:t xml:space="preserve"> (pro </w:t>
+      </w:r>
+      <w:r>
+        <w:t>"all" nemá vliv)</w:t>
       </w:r>
     </w:p>
     <w:p>
@@ -7157,13 +7385,13 @@
         <w:rPr>
           <w:lang w:val="cs"/>
         </w:rPr>
-        <w:t>B</w:t>
-      </w:r>
-      <w:r>
-        <w:rPr>
-          <w:lang w:val="cs"/>
-        </w:rPr>
-        <w:t>123.00,U2??;</w:t>
+        <w:t>Fnew</w:t>
+      </w:r>
+      <w:r>
+        <w:rPr>
+          <w:lang w:val="cs"/>
+        </w:rPr>
+        <w:t>;</w:t>
       </w:r>
     </w:p>
     <w:p>
@@ -7175,7 +7403,7 @@
         <w:rPr>
           <w:lang w:val="cs"/>
         </w:rPr>
-        <w:t>Čas je 123.00, 16bitová logická hodnota.</w:t>
+        <w:t>Vyzve uživatele k otevření souboru.</w:t>
       </w:r>
     </w:p>
     <w:p>
@@ -7192,25 +7420,28 @@
         <w:rPr>
           <w:lang w:val="cs"/>
         </w:rPr>
-        <w:t>B</w:t>
-      </w:r>
-      <w:r>
-        <w:rPr>
-          <w:lang w:val="cs"/>
-        </w:rPr>
-        <w:t>U2??U2??;</w:t>
+        <w:t>Fnew,all</w:t>
+      </w:r>
+      <w:r>
+        <w:rPr>
+          <w:lang w:val="cs"/>
+        </w:rPr>
+        <w:t>;</w:t>
       </w:r>
     </w:p>
     <w:p>
       <w:pPr>
         <w:spacing w:before="0"/>
         <w:jc w:val="both"/>
-      </w:pPr>
-      <w:r>
-        <w:rPr>
-          <w:lang w:val="cs"/>
-        </w:rPr>
-        <w:t>Čas jako unsigned integer. 16bitová logická hodnota.</w:t>
+        <w:rPr>
+          <w:lang w:val="cs"/>
+        </w:rPr>
+      </w:pPr>
+      <w:r>
+        <w:rPr>
+          <w:lang w:val="cs"/>
+        </w:rPr>
+        <w:t>Vyzve uživatele k otevření souboru a celý ho odešle.</w:t>
       </w:r>
     </w:p>
     <w:p>
@@ -7227,25 +7458,28 @@
         <w:rPr>
           <w:lang w:val="cs"/>
         </w:rPr>
-        <w:t>B</w:t>
-      </w:r>
-      <w:r>
-        <w:rPr>
-          <w:lang w:val="cs"/>
-        </w:rPr>
-        <w:t>U2??U2??,12;</w:t>
+        <w:t>Fnew,64,0s</w:t>
+      </w:r>
+      <w:r>
+        <w:rPr>
+          <w:lang w:val="cs"/>
+        </w:rPr>
+        <w:t>;</w:t>
       </w:r>
     </w:p>
     <w:p>
       <w:pPr>
         <w:spacing w:before="0"/>
         <w:jc w:val="both"/>
-      </w:pPr>
-      <w:r>
-        <w:rPr>
-          <w:lang w:val="cs"/>
-        </w:rPr>
-        <w:t>Čas jako unsigned integer. 12bitová logická hodnota.</w:t>
+        <w:rPr>
+          <w:lang w:val="cs"/>
+        </w:rPr>
+      </w:pPr>
+      <w:r>
+        <w:rPr>
+          <w:lang w:val="cs"/>
+        </w:rPr>
+        <w:t>Vyzve uživatele k otevření souboru, odešle prvních 64 znaků. Poslední blok bude doplněn znaky \0 (null).</w:t>
       </w:r>
     </w:p>
     <w:p>
@@ -7262,40 +7496,13 @@
         <w:rPr>
           <w:lang w:val="cs"/>
         </w:rPr>
-        <w:t>B</w:t>
-      </w:r>
-      <w:r>
-        <w:rPr>
-          <w:lang w:val="cs"/>
-        </w:rPr>
-        <w:t xml:space="preserve">-auto,U2??; </w:t>
-      </w:r>
-      <w:r>
-        <w:rPr>
-          <w:rFonts w:ascii="Times New Roman" w:hAnsi="Times New Roman" w:cs="Times New Roman"/>
-          <w:b w:val="0"/>
-          <w:bCs w:val="0"/>
-          <w:lang w:val="cs"/>
-        </w:rPr>
-        <w:t>nebo</w:t>
-      </w:r>
-      <w:r>
-        <w:rPr>
-          <w:lang w:val="cs"/>
-        </w:rPr>
-        <w:t xml:space="preserve"> $$</w:t>
-      </w:r>
-      <w:r>
-        <w:rPr>
-          <w:lang w:val="cs"/>
-        </w:rPr>
-        <w:t>B</w:t>
-      </w:r>
-      <w:r>
-        <w:rPr>
-          <w:lang w:val="cs"/>
-        </w:rPr>
-        <w:t>-tod,U2??;</w:t>
+        <w:t>F</w:t>
+      </w:r>
+      <w:r>
+        <w:rPr>
+          <w:lang w:val="cs"/>
+        </w:rPr>
+        <w:t>;</w:t>
       </w:r>
     </w:p>
     <w:p>
@@ -7310,7 +7517,24 @@
         <w:rPr>
           <w:lang w:val="cs"/>
         </w:rPr>
-        <w:t>Časová souřadnice tohoto bodu se rovná času od připojení (nebo času dne v druhém případě), ve kterém byl tento bod přijat.</w:t>
+        <w:t>Odešle další blok již otevřeného souboru.</w:t>
+      </w:r>
+    </w:p>
+    <w:p>
+      <w:pPr>
+        <w:pStyle w:val="Kd"/>
+      </w:pPr>
+      <w:r>
+        <w:rPr>
+          <w:lang w:val="cs"/>
+        </w:rPr>
+        <w:t>$$</w:t>
+      </w:r>
+      <w:r>
+        <w:rPr>
+          <w:lang w:val="cs"/>
+        </w:rPr>
+        <w:t>F64,0;</w:t>
       </w:r>
     </w:p>
     <w:p>
@@ -7321,9 +7545,608 @@
           <w:lang w:val="cs"/>
         </w:rPr>
       </w:pPr>
-    </w:p>
-    <w:p>
-      <w:pPr>
+      <w:r>
+        <w:rPr>
+          <w:lang w:val="cs"/>
+        </w:rPr>
+        <w:t>Odešle další blok již otevřeného souboru a přepíše předchozí nastavení délky a zakončení (poslední znak bude \0, ale poslední blok může mít méně než 64 znaků.</w:t>
+      </w:r>
+    </w:p>
+    <w:p>
+      <w:pPr>
+        <w:pStyle w:val="Heading3"/>
+      </w:pPr>
+      <w:r>
+        <w:t xml:space="preserve">Příklady </w:t>
+      </w:r>
+      <w:r>
+        <w:t>Použití</w:t>
+      </w:r>
+    </w:p>
+    <w:tbl>
+      <w:tblPr>
+        <w:tblStyle w:val="TableGrid"/>
+        <w:tblW w:w="0" w:type="auto"/>
+        <w:tblLook w:val="04A0" w:firstRow="1" w:lastRow="0" w:firstColumn="1" w:lastColumn="0" w:noHBand="0" w:noVBand="1"/>
+      </w:tblPr>
+      <w:tblGrid>
+        <w:gridCol w:w="5240"/>
+        <w:gridCol w:w="3776"/>
+      </w:tblGrid>
+      <w:tr>
+        <w:tc>
+          <w:tcPr>
+            <w:tcW w:w="5240" w:type="dxa"/>
+          </w:tcPr>
+          <w:p>
+            <w:pPr>
+              <w:jc w:val="both"/>
+              <w:rPr>
+                <w:lang w:val="cs"/>
+              </w:rPr>
+            </w:pPr>
+            <w:r>
+              <w:rPr>
+                <w:lang w:val="cs"/>
+              </w:rPr>
+              <w:t>Soubor: „Hello world 123456789“</w:t>
+            </w:r>
+          </w:p>
+          <w:p>
+            <w:pPr>
+              <w:pStyle w:val="Kd"/>
+            </w:pPr>
+            <w:r>
+              <w:rPr>
+                <w:lang w:val="cs"/>
+              </w:rPr>
+              <w:t>$$</w:t>
+            </w:r>
+            <w:r>
+              <w:rPr>
+                <w:lang w:val="cs"/>
+              </w:rPr>
+              <w:t>Fnew,8,0s</w:t>
+            </w:r>
+            <w:r>
+              <w:rPr>
+                <w:lang w:val="cs"/>
+              </w:rPr>
+              <w:t>;</w:t>
+            </w:r>
+          </w:p>
+          <w:p>
+            <w:pPr>
+              <w:jc w:val="both"/>
+              <w:rPr>
+                <w:lang w:val="cs"/>
+              </w:rPr>
+            </w:pPr>
+            <w:r>
+              <w:rPr>
+                <w:lang w:val="cs"/>
+              </w:rPr>
+              <w:t>Odešle: „Hello wo“ (8 znaků)</w:t>
+            </w:r>
+          </w:p>
+          <w:p>
+            <w:pPr>
+              <w:pStyle w:val="Kd"/>
+            </w:pPr>
+            <w:r>
+              <w:rPr>
+                <w:lang w:val="cs"/>
+              </w:rPr>
+              <w:t>$$</w:t>
+            </w:r>
+            <w:r>
+              <w:rPr>
+                <w:lang w:val="cs"/>
+              </w:rPr>
+              <w:t>F</w:t>
+            </w:r>
+            <w:r>
+              <w:rPr>
+                <w:lang w:val="cs"/>
+              </w:rPr>
+              <w:t>;</w:t>
+            </w:r>
+          </w:p>
+          <w:p>
+            <w:pPr>
+              <w:jc w:val="both"/>
+              <w:rPr>
+                <w:lang w:val="cs"/>
+              </w:rPr>
+            </w:pPr>
+            <w:r>
+              <w:rPr>
+                <w:lang w:val="cs"/>
+              </w:rPr>
+              <w:t>Odešle: „rld 1234“ (8 znaků)</w:t>
+            </w:r>
+          </w:p>
+          <w:p>
+            <w:pPr>
+              <w:pStyle w:val="Kd"/>
+            </w:pPr>
+            <w:r>
+              <w:rPr>
+                <w:lang w:val="cs"/>
+              </w:rPr>
+              <w:t>$$</w:t>
+            </w:r>
+            <w:r>
+              <w:rPr>
+                <w:lang w:val="cs"/>
+              </w:rPr>
+              <w:t>F</w:t>
+            </w:r>
+            <w:r>
+              <w:rPr>
+                <w:lang w:val="cs"/>
+              </w:rPr>
+              <w:t>;</w:t>
+            </w:r>
+          </w:p>
+          <w:p>
+            <w:pPr>
+              <w:jc w:val="both"/>
+              <w:rPr>
+                <w:lang w:val="cs"/>
+              </w:rPr>
+            </w:pPr>
+            <w:r>
+              <w:rPr>
+                <w:lang w:val="cs"/>
+              </w:rPr>
+              <w:t>Odešle: „56789\0\0\0“ (8 znaků)</w:t>
+            </w:r>
+          </w:p>
+          <w:p>
+            <w:pPr>
+              <w:pStyle w:val="Kd"/>
+            </w:pPr>
+            <w:r>
+              <w:rPr>
+                <w:lang w:val="cs"/>
+              </w:rPr>
+              <w:t>$$</w:t>
+            </w:r>
+            <w:r>
+              <w:rPr>
+                <w:lang w:val="cs"/>
+              </w:rPr>
+              <w:t>F</w:t>
+            </w:r>
+            <w:r>
+              <w:rPr>
+                <w:lang w:val="cs"/>
+              </w:rPr>
+              <w:t>;</w:t>
+            </w:r>
+          </w:p>
+          <w:p>
+            <w:pPr>
+              <w:jc w:val="both"/>
+              <w:rPr>
+                <w:lang w:val="cs"/>
+              </w:rPr>
+            </w:pPr>
+            <w:r>
+              <w:rPr>
+                <w:lang w:val="cs"/>
+              </w:rPr>
+              <w:t>Odešle: „\0\0\0\0\0\0\0\0“ (8 znaků)</w:t>
+            </w:r>
+          </w:p>
+        </w:tc>
+        <w:tc>
+          <w:tcPr>
+            <w:tcW w:w="3776" w:type="dxa"/>
+          </w:tcPr>
+          <w:p>
+            <w:pPr>
+              <w:jc w:val="both"/>
+              <w:rPr>
+                <w:lang w:val="cs"/>
+              </w:rPr>
+            </w:pPr>
+            <w:r>
+              <w:rPr>
+                <w:lang w:val="cs"/>
+              </w:rPr>
+              <w:t>Soubor: „Hello world 123456789“</w:t>
+            </w:r>
+          </w:p>
+          <w:p>
+            <w:pPr>
+              <w:pStyle w:val="Kd"/>
+            </w:pPr>
+            <w:r>
+              <w:rPr>
+                <w:lang w:val="cs"/>
+              </w:rPr>
+              <w:t>$$</w:t>
+            </w:r>
+            <w:r>
+              <w:rPr>
+                <w:lang w:val="cs"/>
+              </w:rPr>
+              <w:t>Fnew,8,0</w:t>
+            </w:r>
+            <w:r>
+              <w:rPr>
+                <w:lang w:val="cs"/>
+              </w:rPr>
+              <w:t>;</w:t>
+            </w:r>
+          </w:p>
+          <w:p>
+            <w:pPr>
+              <w:jc w:val="both"/>
+              <w:rPr>
+                <w:lang w:val="cs"/>
+              </w:rPr>
+            </w:pPr>
+            <w:r>
+              <w:rPr>
+                <w:lang w:val="cs"/>
+              </w:rPr>
+              <w:t>Odešle: „Hello wo“ (8 znaků)</w:t>
+            </w:r>
+          </w:p>
+          <w:p>
+            <w:pPr>
+              <w:pStyle w:val="Kd"/>
+            </w:pPr>
+            <w:r>
+              <w:rPr>
+                <w:lang w:val="cs"/>
+              </w:rPr>
+              <w:t>$$</w:t>
+            </w:r>
+            <w:r>
+              <w:rPr>
+                <w:lang w:val="cs"/>
+              </w:rPr>
+              <w:t>F</w:t>
+            </w:r>
+            <w:r>
+              <w:rPr>
+                <w:lang w:val="cs"/>
+              </w:rPr>
+              <w:t>;</w:t>
+            </w:r>
+          </w:p>
+          <w:p>
+            <w:pPr>
+              <w:jc w:val="both"/>
+              <w:rPr>
+                <w:lang w:val="cs"/>
+              </w:rPr>
+            </w:pPr>
+            <w:r>
+              <w:rPr>
+                <w:lang w:val="cs"/>
+              </w:rPr>
+              <w:t>Odešle: „rld 1234“ (8 znaků)</w:t>
+            </w:r>
+          </w:p>
+          <w:p>
+            <w:pPr>
+              <w:pStyle w:val="Kd"/>
+            </w:pPr>
+            <w:r>
+              <w:rPr>
+                <w:lang w:val="cs"/>
+              </w:rPr>
+              <w:t>$$</w:t>
+            </w:r>
+            <w:r>
+              <w:rPr>
+                <w:lang w:val="cs"/>
+              </w:rPr>
+              <w:t>F</w:t>
+            </w:r>
+            <w:r>
+              <w:rPr>
+                <w:lang w:val="cs"/>
+              </w:rPr>
+              <w:t>;</w:t>
+            </w:r>
+          </w:p>
+          <w:p>
+            <w:pPr>
+              <w:jc w:val="both"/>
+              <w:rPr>
+                <w:lang w:val="cs"/>
+              </w:rPr>
+            </w:pPr>
+            <w:r>
+              <w:rPr>
+                <w:lang w:val="cs"/>
+              </w:rPr>
+              <w:t>Odešle: „56789\0“ (6 znaků)</w:t>
+            </w:r>
+          </w:p>
+          <w:p>
+            <w:pPr>
+              <w:pStyle w:val="Kd"/>
+            </w:pPr>
+            <w:r>
+              <w:rPr>
+                <w:lang w:val="cs"/>
+              </w:rPr>
+              <w:t>$$</w:t>
+            </w:r>
+            <w:r>
+              <w:rPr>
+                <w:lang w:val="cs"/>
+              </w:rPr>
+              <w:t>F</w:t>
+            </w:r>
+            <w:r>
+              <w:rPr>
+                <w:lang w:val="cs"/>
+              </w:rPr>
+              <w:t>;</w:t>
+            </w:r>
+          </w:p>
+          <w:p>
+            <w:pPr>
+              <w:jc w:val="both"/>
+              <w:rPr>
+                <w:lang w:val="cs"/>
+              </w:rPr>
+            </w:pPr>
+            <w:r>
+              <w:rPr>
+                <w:lang w:val="cs"/>
+              </w:rPr>
+              <w:t>Odešle: „\0“ (1 znak)</w:t>
+            </w:r>
+          </w:p>
+        </w:tc>
+      </w:tr>
+      <w:tr>
+        <w:tc>
+          <w:tcPr>
+            <w:tcW w:w="5240" w:type="dxa"/>
+          </w:tcPr>
+          <w:p>
+            <w:pPr>
+              <w:jc w:val="both"/>
+              <w:rPr>
+                <w:lang w:val="cs"/>
+              </w:rPr>
+            </w:pPr>
+            <w:r>
+              <w:rPr>
+                <w:lang w:val="cs"/>
+              </w:rPr>
+              <w:t>Soubor: „Hello world 123456789“</w:t>
+            </w:r>
+          </w:p>
+          <w:p>
+            <w:pPr>
+              <w:pStyle w:val="Kd"/>
+            </w:pPr>
+            <w:r>
+              <w:rPr>
+                <w:lang w:val="cs"/>
+              </w:rPr>
+              <w:t>$$</w:t>
+            </w:r>
+            <w:r>
+              <w:rPr>
+                <w:lang w:val="cs"/>
+              </w:rPr>
+              <w:t>Fnew,32,0s</w:t>
+            </w:r>
+            <w:r>
+              <w:rPr>
+                <w:lang w:val="cs"/>
+              </w:rPr>
+              <w:t>;</w:t>
+            </w:r>
+          </w:p>
+          <w:p>
+            <w:pPr>
+              <w:jc w:val="both"/>
+              <w:rPr>
+                <w:lang w:val="cs"/>
+              </w:rPr>
+            </w:pPr>
+            <w:r>
+              <w:rPr>
+                <w:lang w:val="cs"/>
+              </w:rPr>
+              <w:t xml:space="preserve">Odešle: </w:t>
+            </w:r>
+            <w:r>
+              <w:rPr>
+                <w:lang w:val="cs"/>
+              </w:rPr>
+              <w:t>„Hello world 123456789\0\0\0\0\0\0\0\“... (32 znaků)</w:t>
+            </w:r>
+          </w:p>
+        </w:tc>
+        <w:tc>
+          <w:tcPr>
+            <w:tcW w:w="3776" w:type="dxa"/>
+          </w:tcPr>
+          <w:p>
+            <w:pPr>
+              <w:jc w:val="both"/>
+              <w:rPr>
+                <w:lang w:val="cs"/>
+              </w:rPr>
+            </w:pPr>
+            <w:r>
+              <w:rPr>
+                <w:lang w:val="cs"/>
+              </w:rPr>
+              <w:t>Soubor: „Hello world 123456789“</w:t>
+            </w:r>
+          </w:p>
+          <w:p>
+            <w:pPr>
+              <w:pStyle w:val="Kd"/>
+            </w:pPr>
+            <w:r>
+              <w:rPr>
+                <w:lang w:val="cs"/>
+              </w:rPr>
+              <w:t>$$</w:t>
+            </w:r>
+            <w:r>
+              <w:rPr>
+                <w:lang w:val="cs"/>
+              </w:rPr>
+              <w:t>Fnew,32,0s</w:t>
+            </w:r>
+            <w:r>
+              <w:rPr>
+                <w:lang w:val="cs"/>
+              </w:rPr>
+              <w:t>;</w:t>
+            </w:r>
+          </w:p>
+          <w:p>
+            <w:pPr>
+              <w:jc w:val="both"/>
+              <w:rPr>
+                <w:lang w:val="cs"/>
+              </w:rPr>
+            </w:pPr>
+            <w:r>
+              <w:rPr>
+                <w:lang w:val="cs"/>
+              </w:rPr>
+              <w:t>Odešle: „Hello world 123456789\0“</w:t>
+            </w:r>
+          </w:p>
+        </w:tc>
+      </w:tr>
+      <w:tr>
+        <w:tc>
+          <w:tcPr>
+            <w:tcW w:w="5240" w:type="dxa"/>
+          </w:tcPr>
+          <w:p>
+            <w:pPr>
+              <w:jc w:val="both"/>
+              <w:rPr>
+                <w:lang w:val="cs"/>
+              </w:rPr>
+            </w:pPr>
+            <w:r>
+              <w:rPr>
+                <w:lang w:val="cs"/>
+              </w:rPr>
+              <w:t>Soubor: „Hello world 123456789“</w:t>
+            </w:r>
+          </w:p>
+          <w:p>
+            <w:pPr>
+              <w:pStyle w:val="Kd"/>
+            </w:pPr>
+            <w:r>
+              <w:rPr>
+                <w:lang w:val="cs"/>
+              </w:rPr>
+              <w:t>$$</w:t>
+            </w:r>
+            <w:r>
+              <w:rPr>
+                <w:lang w:val="cs"/>
+              </w:rPr>
+              <w:t>Fnew,all,0s</w:t>
+            </w:r>
+            <w:r>
+              <w:rPr>
+                <w:lang w:val="cs"/>
+              </w:rPr>
+              <w:t>;</w:t>
+            </w:r>
+          </w:p>
+          <w:p>
+            <w:pPr>
+              <w:jc w:val="both"/>
+              <w:rPr>
+                <w:lang w:val="cs"/>
+              </w:rPr>
+            </w:pPr>
+            <w:r>
+              <w:rPr>
+                <w:lang w:val="cs"/>
+              </w:rPr>
+              <w:t>Odešle: „Hello world 123456789\0“</w:t>
+            </w:r>
+          </w:p>
+        </w:tc>
+        <w:tc>
+          <w:tcPr>
+            <w:tcW w:w="3776" w:type="dxa"/>
+          </w:tcPr>
+          <w:p>
+            <w:pPr>
+              <w:jc w:val="both"/>
+              <w:rPr>
+                <w:lang w:val="cs"/>
+              </w:rPr>
+            </w:pPr>
+            <w:r>
+              <w:rPr>
+                <w:lang w:val="cs"/>
+              </w:rPr>
+              <w:t>Soubor: „Hello world 123456789“</w:t>
+            </w:r>
+          </w:p>
+          <w:p>
+            <w:pPr>
+              <w:pStyle w:val="Kd"/>
+            </w:pPr>
+            <w:r>
+              <w:rPr>
+                <w:lang w:val="cs"/>
+              </w:rPr>
+              <w:t>$$</w:t>
+            </w:r>
+            <w:r>
+              <w:rPr>
+                <w:lang w:val="cs"/>
+              </w:rPr>
+              <w:t>Fnew,all,0</w:t>
+            </w:r>
+            <w:r>
+              <w:rPr>
+                <w:lang w:val="cs"/>
+              </w:rPr>
+              <w:t>;</w:t>
+            </w:r>
+          </w:p>
+          <w:p>
+            <w:pPr>
+              <w:rPr>
+                <w:lang w:val="cs"/>
+              </w:rPr>
+            </w:pPr>
+            <w:r>
+              <w:rPr>
+                <w:lang w:val="cs"/>
+              </w:rPr>
+              <w:t>Odešle: „Hello world 123456789\0“</w:t>
+            </w:r>
+          </w:p>
+        </w:tc>
+      </w:tr>
+    </w:tbl>
+    <w:p>
+      <w:pPr>
+        <w:spacing w:before="0"/>
+        <w:jc w:val="both"/>
         <w:rPr>
           <w:lang w:val="cs"/>
         </w:rPr>
@@ -11740,14 +12563,12 @@
               <w:rPr>
                 <w:rFonts w:eastAsia="Times New Roman" w:cs="Times New Roman"/>
                 <w:color w:val="FFFFFF" w:themeColor="background1"/>
-                <w:lang/>
               </w:rPr>
             </w:pPr>
             <w:r>
               <w:rPr>
                 <w:rFonts w:eastAsia="Times New Roman" w:cs="Times New Roman"/>
                 <w:color w:val="FFFFFF" w:themeColor="background1"/>
-                <w:lang/>
               </w:rPr>
               <w:t>Identifikátor</w:t>
             </w:r>
@@ -11782,14 +12603,12 @@
               <w:rPr>
                 <w:rFonts w:eastAsia="Times New Roman" w:cs="Times New Roman"/>
                 <w:color w:val="FFFFFF" w:themeColor="background1"/>
-                <w:lang/>
               </w:rPr>
             </w:pPr>
             <w:r>
               <w:rPr>
                 <w:rFonts w:eastAsia="Times New Roman" w:cs="Times New Roman"/>
                 <w:color w:val="FFFFFF" w:themeColor="background1"/>
-                <w:lang/>
               </w:rPr>
               <w:t>Význam nastavovaného parame</w:t>
             </w:r>
@@ -11797,7 +12616,6 @@
               <w:rPr>
                 <w:rFonts w:eastAsia="Times New Roman" w:cs="Times New Roman"/>
                 <w:color w:val="FFFFFF" w:themeColor="background1"/>
-                <w:lang/>
               </w:rPr>
               <w:t>tru</w:t>
             </w:r>
@@ -11832,14 +12650,12 @@
               <w:rPr>
                 <w:rFonts w:eastAsia="Times New Roman" w:cs="Times New Roman"/>
                 <w:color w:val="FFFFFF" w:themeColor="background1"/>
-                <w:lang/>
               </w:rPr>
             </w:pPr>
             <w:r>
               <w:rPr>
                 <w:rFonts w:eastAsia="Times New Roman" w:cs="Times New Roman"/>
                 <w:color w:val="FFFFFF" w:themeColor="background1"/>
-                <w:lang/>
               </w:rPr>
               <w:t>Typ a rozsah hodnoty</w:t>
             </w:r>
@@ -11874,13 +12690,11 @@
               <w:spacing w:before="0"/>
               <w:rPr>
                 <w:rFonts w:eastAsia="Times New Roman" w:cs="Times New Roman"/>
-                <w:lang/>
-              </w:rPr>
-            </w:pPr>
-            <w:r>
-              <w:rPr>
-                <w:rFonts w:eastAsia="Times New Roman" w:cs="Times New Roman"/>
-                <w:lang/>
+              </w:rPr>
+            </w:pPr>
+            <w:r>
+              <w:rPr>
+                <w:rFonts w:eastAsia="Times New Roman" w:cs="Times New Roman"/>
               </w:rPr>
               <w:t>autoautoset</w:t>
             </w:r>
@@ -11913,20 +12727,17 @@
               <w:spacing w:before="0"/>
               <w:rPr>
                 <w:rFonts w:eastAsia="Times New Roman" w:cs="Times New Roman"/>
-                <w:lang/>
-              </w:rPr>
-            </w:pPr>
-            <w:r>
-              <w:rPr>
-                <w:rFonts w:eastAsia="Times New Roman" w:cs="Times New Roman"/>
-                <w:lang/>
+              </w:rPr>
+            </w:pPr>
+            <w:r>
+              <w:rPr>
+                <w:rFonts w:eastAsia="Times New Roman" w:cs="Times New Roman"/>
               </w:rPr>
               <w:t>Autoset p</w:t>
             </w:r>
             <w:r>
               <w:rPr>
                 <w:rFonts w:eastAsia="Times New Roman" w:cs="Times New Roman"/>
-                <w:lang/>
               </w:rPr>
               <w:t>o připojení</w:t>
             </w:r>
@@ -11959,13 +12770,11 @@
               <w:spacing w:before="0"/>
               <w:rPr>
                 <w:rFonts w:eastAsia="Times New Roman" w:cs="Times New Roman"/>
-                <w:lang/>
-              </w:rPr>
-            </w:pPr>
-            <w:r>
-              <w:rPr>
-                <w:rFonts w:eastAsia="Times New Roman" w:cs="Times New Roman"/>
-                <w:lang/>
+              </w:rPr>
+            </w:pPr>
+            <w:r>
+              <w:rPr>
+                <w:rFonts w:eastAsia="Times New Roman" w:cs="Times New Roman"/>
               </w:rPr>
               <w:t>0/1</w:t>
             </w:r>
@@ -12000,13 +12809,11 @@
               <w:spacing w:before="0"/>
               <w:rPr>
                 <w:rFonts w:eastAsia="Times New Roman" w:cs="Times New Roman"/>
-                <w:lang/>
-              </w:rPr>
-            </w:pPr>
-            <w:r>
-              <w:rPr>
-                <w:rFonts w:eastAsia="Times New Roman" w:cs="Times New Roman"/>
-                <w:lang/>
+              </w:rPr>
+            </w:pPr>
+            <w:r>
+              <w:rPr>
+                <w:rFonts w:eastAsia="Times New Roman" w:cs="Times New Roman"/>
               </w:rPr>
               <w:t>baud</w:t>
             </w:r>
@@ -12039,13 +12846,11 @@
               <w:spacing w:before="0"/>
               <w:rPr>
                 <w:rFonts w:eastAsia="Times New Roman" w:cs="Times New Roman"/>
-                <w:lang/>
-              </w:rPr>
-            </w:pPr>
-            <w:r>
-              <w:rPr>
-                <w:rFonts w:eastAsia="Times New Roman" w:cs="Times New Roman"/>
-                <w:lang/>
+              </w:rPr>
+            </w:pPr>
+            <w:r>
+              <w:rPr>
+                <w:rFonts w:eastAsia="Times New Roman" w:cs="Times New Roman"/>
               </w:rPr>
               <w:t>Baudrate</w:t>
             </w:r>
@@ -12078,13 +12883,11 @@
               <w:spacing w:before="0"/>
               <w:rPr>
                 <w:rFonts w:eastAsia="Times New Roman" w:cs="Times New Roman"/>
-                <w:lang/>
-              </w:rPr>
-            </w:pPr>
-            <w:r>
-              <w:rPr>
-                <w:rFonts w:eastAsia="Times New Roman" w:cs="Times New Roman"/>
-                <w:lang/>
+              </w:rPr>
+            </w:pPr>
+            <w:r>
+              <w:rPr>
+                <w:rFonts w:eastAsia="Times New Roman" w:cs="Times New Roman"/>
               </w:rPr>
               <w:t>(číslo)</w:t>
             </w:r>
@@ -12119,13 +12922,11 @@
               <w:spacing w:before="0"/>
               <w:rPr>
                 <w:rFonts w:eastAsia="Times New Roman" w:cs="Times New Roman"/>
-                <w:lang/>
-              </w:rPr>
-            </w:pPr>
-            <w:r>
-              <w:rPr>
-                <w:rFonts w:eastAsia="Times New Roman" w:cs="Times New Roman"/>
-                <w:lang/>
+              </w:rPr>
+            </w:pPr>
+            <w:r>
+              <w:rPr>
+                <w:rFonts w:eastAsia="Times New Roman" w:cs="Times New Roman"/>
               </w:rPr>
               <w:t>clearch</w:t>
             </w:r>
@@ -12158,13 +12959,11 @@
               <w:spacing w:before="0"/>
               <w:rPr>
                 <w:rFonts w:eastAsia="Times New Roman" w:cs="Times New Roman"/>
-                <w:lang/>
-              </w:rPr>
-            </w:pPr>
-            <w:r>
-              <w:rPr>
-                <w:rFonts w:eastAsia="Times New Roman" w:cs="Times New Roman"/>
-                <w:lang/>
+              </w:rPr>
+            </w:pPr>
+            <w:r>
+              <w:rPr>
+                <w:rFonts w:eastAsia="Times New Roman" w:cs="Times New Roman"/>
               </w:rPr>
               <w:t>Vymazat kanál</w:t>
             </w:r>
@@ -12197,13 +12996,11 @@
               <w:spacing w:before="0"/>
               <w:rPr>
                 <w:rFonts w:eastAsia="Times New Roman" w:cs="Times New Roman"/>
-                <w:lang/>
-              </w:rPr>
-            </w:pPr>
-            <w:r>
-              <w:rPr>
-                <w:rFonts w:eastAsia="Times New Roman" w:cs="Times New Roman"/>
-                <w:lang/>
+              </w:rPr>
+            </w:pPr>
+            <w:r>
+              <w:rPr>
+                <w:rFonts w:eastAsia="Times New Roman" w:cs="Times New Roman"/>
               </w:rPr>
               <w:t>1…16</w:t>
             </w:r>
@@ -12238,13 +13035,11 @@
               <w:spacing w:before="0"/>
               <w:rPr>
                 <w:rFonts w:eastAsia="Times New Roman" w:cs="Times New Roman"/>
-                <w:lang/>
-              </w:rPr>
-            </w:pPr>
-            <w:r>
-              <w:rPr>
-                <w:rFonts w:eastAsia="Times New Roman" w:cs="Times New Roman"/>
-                <w:lang/>
+              </w:rPr>
+            </w:pPr>
+            <w:r>
+              <w:rPr>
+                <w:rFonts w:eastAsia="Times New Roman" w:cs="Times New Roman"/>
               </w:rPr>
               <w:t>clearlog</w:t>
             </w:r>
@@ -12277,13 +13072,11 @@
               <w:spacing w:before="0"/>
               <w:rPr>
                 <w:rFonts w:eastAsia="Times New Roman" w:cs="Times New Roman"/>
-                <w:lang/>
-              </w:rPr>
-            </w:pPr>
-            <w:r>
-              <w:rPr>
-                <w:rFonts w:eastAsia="Times New Roman" w:cs="Times New Roman"/>
-                <w:lang/>
+              </w:rPr>
+            </w:pPr>
+            <w:r>
+              <w:rPr>
+                <w:rFonts w:eastAsia="Times New Roman" w:cs="Times New Roman"/>
               </w:rPr>
               <w:t>Vymaže logický kanál (ten pro přímé přidání)</w:t>
             </w:r>
@@ -12316,13 +13109,11 @@
               <w:spacing w:before="0"/>
               <w:rPr>
                 <w:rFonts w:eastAsia="Times New Roman" w:cs="Times New Roman"/>
-                <w:lang/>
-              </w:rPr>
-            </w:pPr>
-            <w:r>
-              <w:rPr>
-                <w:rFonts w:eastAsia="Times New Roman" w:cs="Times New Roman"/>
-                <w:lang/>
+              </w:rPr>
+            </w:pPr>
+            <w:r>
+              <w:rPr>
+                <w:rFonts w:eastAsia="Times New Roman" w:cs="Times New Roman"/>
               </w:rPr>
               <w:t>(žádný)</w:t>
             </w:r>
@@ -12357,13 +13148,11 @@
               <w:spacing w:before="0"/>
               <w:rPr>
                 <w:rFonts w:eastAsia="Times New Roman" w:cs="Times New Roman"/>
-                <w:lang/>
-              </w:rPr>
-            </w:pPr>
-            <w:r>
-              <w:rPr>
-                <w:rFonts w:eastAsia="Times New Roman" w:cs="Times New Roman"/>
-                <w:lang/>
+              </w:rPr>
+            </w:pPr>
+            <w:r>
+              <w:rPr>
+                <w:rFonts w:eastAsia="Times New Roman" w:cs="Times New Roman"/>
               </w:rPr>
               <w:t>clearonrec</w:t>
             </w:r>
@@ -12396,13 +13185,11 @@
               <w:spacing w:before="0"/>
               <w:rPr>
                 <w:rFonts w:eastAsia="Times New Roman" w:cs="Times New Roman"/>
-                <w:lang/>
-              </w:rPr>
-            </w:pPr>
-            <w:r>
-              <w:rPr>
-                <w:rFonts w:eastAsia="Times New Roman" w:cs="Times New Roman"/>
-                <w:lang/>
+              </w:rPr>
+            </w:pPr>
+            <w:r>
+              <w:rPr>
+                <w:rFonts w:eastAsia="Times New Roman" w:cs="Times New Roman"/>
               </w:rPr>
               <w:t>Vymazat graf po připojení</w:t>
             </w:r>
@@ -12435,13 +13222,11 @@
               <w:spacing w:before="0"/>
               <w:rPr>
                 <w:rFonts w:eastAsia="Times New Roman" w:cs="Times New Roman"/>
-                <w:lang/>
-              </w:rPr>
-            </w:pPr>
-            <w:r>
-              <w:rPr>
-                <w:rFonts w:eastAsia="Times New Roman" w:cs="Times New Roman"/>
-                <w:lang/>
+              </w:rPr>
+            </w:pPr>
+            <w:r>
+              <w:rPr>
+                <w:rFonts w:eastAsia="Times New Roman" w:cs="Times New Roman"/>
               </w:rPr>
               <w:t>0/1</w:t>
             </w:r>
@@ -12476,13 +13261,11 @@
               <w:spacing w:before="0"/>
               <w:rPr>
                 <w:rFonts w:eastAsia="Times New Roman" w:cs="Times New Roman"/>
-                <w:lang/>
-              </w:rPr>
-            </w:pPr>
-            <w:r>
-              <w:rPr>
-                <w:rFonts w:eastAsia="Times New Roman" w:cs="Times New Roman"/>
-                <w:lang/>
+              </w:rPr>
+            </w:pPr>
+            <w:r>
+              <w:rPr>
+                <w:rFonts w:eastAsia="Times New Roman" w:cs="Times New Roman"/>
               </w:rPr>
               <w:t>debuglvl</w:t>
             </w:r>
@@ -12515,13 +13298,11 @@
               <w:spacing w:before="0"/>
               <w:rPr>
                 <w:rFonts w:eastAsia="Times New Roman" w:cs="Times New Roman"/>
-                <w:lang/>
-              </w:rPr>
-            </w:pPr>
-            <w:r>
-              <w:rPr>
-                <w:rFonts w:eastAsia="Times New Roman" w:cs="Times New Roman"/>
-                <w:lang/>
+              </w:rPr>
+            </w:pPr>
+            <w:r>
+              <w:rPr>
+                <w:rFonts w:eastAsia="Times New Roman" w:cs="Times New Roman"/>
               </w:rPr>
               <w:t>Úroveň výpisu</w:t>
             </w:r>
@@ -12554,13 +13335,11 @@
               <w:spacing w:before="0"/>
               <w:rPr>
                 <w:rFonts w:eastAsia="Times New Roman" w:cs="Times New Roman"/>
-                <w:lang/>
-              </w:rPr>
-            </w:pPr>
-            <w:r>
-              <w:rPr>
-                <w:rFonts w:eastAsia="Times New Roman" w:cs="Times New Roman"/>
-                <w:lang/>
+              </w:rPr>
+            </w:pPr>
+            <w:r>
+              <w:rPr>
+                <w:rFonts w:eastAsia="Times New Roman" w:cs="Times New Roman"/>
               </w:rPr>
               <w:t>(index) 0~jen zařízení …3~vše</w:t>
             </w:r>
@@ -12595,13 +13374,11 @@
               <w:spacing w:before="0"/>
               <w:rPr>
                 <w:rFonts w:eastAsia="Times New Roman" w:cs="Times New Roman"/>
-                <w:lang/>
-              </w:rPr>
-            </w:pPr>
-            <w:r>
-              <w:rPr>
-                <w:rFonts w:eastAsia="Times New Roman" w:cs="Times New Roman"/>
-                <w:lang/>
+              </w:rPr>
+            </w:pPr>
+            <w:r>
+              <w:rPr>
+                <w:rFonts w:eastAsia="Times New Roman" w:cs="Times New Roman"/>
               </w:rPr>
               <w:t>haxis</w:t>
             </w:r>
@@ -12634,13 +13411,11 @@
               <w:spacing w:before="0"/>
               <w:rPr>
                 <w:rFonts w:eastAsia="Times New Roman" w:cs="Times New Roman"/>
-                <w:lang/>
-              </w:rPr>
-            </w:pPr>
-            <w:r>
-              <w:rPr>
-                <w:rFonts w:eastAsia="Times New Roman" w:cs="Times New Roman"/>
-                <w:lang/>
+              </w:rPr>
+            </w:pPr>
+            <w:r>
+              <w:rPr>
+                <w:rFonts w:eastAsia="Times New Roman" w:cs="Times New Roman"/>
               </w:rPr>
               <w:t>Typ časové osy</w:t>
             </w:r>
@@ -12673,13 +13448,11 @@
               <w:spacing w:before="0"/>
               <w:rPr>
                 <w:rFonts w:eastAsia="Times New Roman" w:cs="Times New Roman"/>
-                <w:lang/>
-              </w:rPr>
-            </w:pPr>
-            <w:r>
-              <w:rPr>
-                <w:rFonts w:eastAsia="Times New Roman" w:cs="Times New Roman"/>
-                <w:lang/>
+              </w:rPr>
+            </w:pPr>
+            <w:r>
+              <w:rPr>
+                <w:rFonts w:eastAsia="Times New Roman" w:cs="Times New Roman"/>
               </w:rPr>
               <w:t>(index) 0~skrytá…3~HH:MM:SS</w:t>
             </w:r>
@@ -12714,13 +13487,11 @@
               <w:spacing w:before="0"/>
               <w:rPr>
                 <w:rFonts w:eastAsia="Times New Roman" w:cs="Times New Roman"/>
-                <w:lang/>
-              </w:rPr>
-            </w:pPr>
-            <w:r>
-              <w:rPr>
-                <w:rFonts w:eastAsia="Times New Roman" w:cs="Times New Roman"/>
-                <w:lang/>
+              </w:rPr>
+            </w:pPr>
+            <w:r>
+              <w:rPr>
+                <w:rFonts w:eastAsia="Times New Roman" w:cs="Times New Roman"/>
               </w:rPr>
               <w:t>hlabel</w:t>
             </w:r>
@@ -12753,13 +13524,11 @@
               <w:spacing w:before="0"/>
               <w:rPr>
                 <w:rFonts w:eastAsia="Times New Roman" w:cs="Times New Roman"/>
-                <w:lang/>
-              </w:rPr>
-            </w:pPr>
-            <w:r>
-              <w:rPr>
-                <w:rFonts w:eastAsia="Times New Roman" w:cs="Times New Roman"/>
-                <w:lang/>
+              </w:rPr>
+            </w:pPr>
+            <w:r>
+              <w:rPr>
+                <w:rFonts w:eastAsia="Times New Roman" w:cs="Times New Roman"/>
               </w:rPr>
               <w:t>Popisek časové osy</w:t>
             </w:r>
@@ -12792,13 +13561,11 @@
               <w:spacing w:before="0"/>
               <w:rPr>
                 <w:rFonts w:eastAsia="Times New Roman" w:cs="Times New Roman"/>
-                <w:lang/>
-              </w:rPr>
-            </w:pPr>
-            <w:r>
-              <w:rPr>
-                <w:rFonts w:eastAsia="Times New Roman" w:cs="Times New Roman"/>
-                <w:lang/>
+              </w:rPr>
+            </w:pPr>
+            <w:r>
+              <w:rPr>
+                <w:rFonts w:eastAsia="Times New Roman" w:cs="Times New Roman"/>
               </w:rPr>
               <w:t>(text)</w:t>
             </w:r>
@@ -12833,13 +13600,11 @@
               <w:spacing w:before="0"/>
               <w:rPr>
                 <w:rFonts w:eastAsia="Times New Roman" w:cs="Times New Roman"/>
-                <w:lang/>
-              </w:rPr>
-            </w:pPr>
-            <w:r>
-              <w:rPr>
-                <w:rFonts w:eastAsia="Times New Roman" w:cs="Times New Roman"/>
-                <w:lang/>
+              </w:rPr>
+            </w:pPr>
+            <w:r>
+              <w:rPr>
+                <w:rFonts w:eastAsia="Times New Roman" w:cs="Times New Roman"/>
               </w:rPr>
               <w:t>hrange</w:t>
             </w:r>
@@ -12872,13 +13637,11 @@
               <w:spacing w:before="0"/>
               <w:rPr>
                 <w:rFonts w:eastAsia="Times New Roman" w:cs="Times New Roman"/>
-                <w:lang/>
-              </w:rPr>
-            </w:pPr>
-            <w:r>
-              <w:rPr>
-                <w:rFonts w:eastAsia="Times New Roman" w:cs="Times New Roman"/>
-                <w:lang/>
+              </w:rPr>
+            </w:pPr>
+            <w:r>
+              <w:rPr>
+                <w:rFonts w:eastAsia="Times New Roman" w:cs="Times New Roman"/>
               </w:rPr>
               <w:t>Rozsah času v rolling režimu</w:t>
             </w:r>
@@ -12911,13 +13674,11 @@
               <w:spacing w:before="0"/>
               <w:rPr>
                 <w:rFonts w:eastAsia="Times New Roman" w:cs="Times New Roman"/>
-                <w:lang/>
-              </w:rPr>
-            </w:pPr>
-            <w:r>
-              <w:rPr>
-                <w:rFonts w:eastAsia="Times New Roman" w:cs="Times New Roman"/>
-                <w:lang/>
+              </w:rPr>
+            </w:pPr>
+            <w:r>
+              <w:rPr>
+                <w:rFonts w:eastAsia="Times New Roman" w:cs="Times New Roman"/>
               </w:rPr>
               <w:t>0.001…1000000</w:t>
             </w:r>
@@ -12952,13 +13713,11 @@
               <w:spacing w:before="0"/>
               <w:rPr>
                 <w:rFonts w:eastAsia="Times New Roman" w:cs="Times New Roman"/>
-                <w:lang/>
-              </w:rPr>
-            </w:pPr>
-            <w:r>
-              <w:rPr>
-                <w:rFonts w:eastAsia="Times New Roman" w:cs="Times New Roman"/>
-                <w:lang/>
+              </w:rPr>
+            </w:pPr>
+            <w:r>
+              <w:rPr>
+                <w:rFonts w:eastAsia="Times New Roman" w:cs="Times New Roman"/>
               </w:rPr>
               <w:t>hunit</w:t>
             </w:r>
@@ -12991,13 +13750,11 @@
               <w:spacing w:before="0"/>
               <w:rPr>
                 <w:rFonts w:eastAsia="Times New Roman" w:cs="Times New Roman"/>
-                <w:lang/>
-              </w:rPr>
-            </w:pPr>
-            <w:r>
-              <w:rPr>
-                <w:rFonts w:eastAsia="Times New Roman" w:cs="Times New Roman"/>
-                <w:lang/>
+              </w:rPr>
+            </w:pPr>
+            <w:r>
+              <w:rPr>
+                <w:rFonts w:eastAsia="Times New Roman" w:cs="Times New Roman"/>
               </w:rPr>
               <w:t>Jednotka vodorovné osy</w:t>
             </w:r>
@@ -13030,13 +13787,11 @@
               <w:spacing w:before="0"/>
               <w:rPr>
                 <w:rFonts w:eastAsia="Times New Roman" w:cs="Times New Roman"/>
-                <w:lang/>
-              </w:rPr>
-            </w:pPr>
-            <w:r>
-              <w:rPr>
-                <w:rFonts w:eastAsia="Times New Roman" w:cs="Times New Roman"/>
-                <w:lang/>
+              </w:rPr>
+            </w:pPr>
+            <w:r>
+              <w:rPr>
+                <w:rFonts w:eastAsia="Times New Roman" w:cs="Times New Roman"/>
               </w:rPr>
               <w:t>(text)</w:t>
             </w:r>
@@ -13071,13 +13826,11 @@
               <w:spacing w:before="0"/>
               <w:rPr>
                 <w:rFonts w:eastAsia="Times New Roman" w:cs="Times New Roman"/>
-                <w:lang/>
-              </w:rPr>
-            </w:pPr>
-            <w:r>
-              <w:rPr>
-                <w:rFonts w:eastAsia="Times New Roman" w:cs="Times New Roman"/>
-                <w:lang/>
+              </w:rPr>
+            </w:pPr>
+            <w:r>
+              <w:rPr>
+                <w:rFonts w:eastAsia="Times New Roman" w:cs="Times New Roman"/>
               </w:rPr>
               <w:t>layout</w:t>
             </w:r>
@@ -13110,13 +13863,11 @@
               <w:spacing w:before="0"/>
               <w:rPr>
                 <w:rFonts w:eastAsia="Times New Roman" w:cs="Times New Roman"/>
-                <w:lang/>
-              </w:rPr>
-            </w:pPr>
-            <w:r>
-              <w:rPr>
-                <w:rFonts w:eastAsia="Times New Roman" w:cs="Times New Roman"/>
-                <w:lang/>
+              </w:rPr>
+            </w:pPr>
+            <w:r>
+              <w:rPr>
+                <w:rFonts w:eastAsia="Times New Roman" w:cs="Times New Roman"/>
               </w:rPr>
               <w:t>Zobrazené grafy</w:t>
             </w:r>
@@ -13149,13 +13900,11 @@
               <w:spacing w:before="0"/>
               <w:rPr>
                 <w:rFonts w:eastAsia="Times New Roman" w:cs="Times New Roman"/>
-                <w:lang/>
-              </w:rPr>
-            </w:pPr>
-            <w:r>
-              <w:rPr>
-                <w:rFonts w:eastAsia="Times New Roman" w:cs="Times New Roman"/>
-                <w:lang/>
+              </w:rPr>
+            </w:pPr>
+            <w:r>
+              <w:rPr>
+                <w:rFonts w:eastAsia="Times New Roman" w:cs="Times New Roman"/>
               </w:rPr>
               <w:t>„time“, „all“, „xy“, „fft“</w:t>
             </w:r>
@@ -13190,13 +13939,11 @@
               <w:spacing w:before="0"/>
               <w:rPr>
                 <w:rFonts w:eastAsia="Times New Roman" w:cs="Times New Roman"/>
-                <w:lang/>
-              </w:rPr>
-            </w:pPr>
-            <w:r>
-              <w:rPr>
-                <w:rFonts w:eastAsia="Times New Roman" w:cs="Times New Roman"/>
-                <w:lang/>
+              </w:rPr>
+            </w:pPr>
+            <w:r>
+              <w:rPr>
+                <w:rFonts w:eastAsia="Times New Roman" w:cs="Times New Roman"/>
               </w:rPr>
               <w:t>manualin</w:t>
             </w:r>
@@ -13229,13 +13976,11 @@
               <w:spacing w:before="0"/>
               <w:rPr>
                 <w:rFonts w:eastAsia="Times New Roman" w:cs="Times New Roman"/>
-                <w:lang/>
-              </w:rPr>
-            </w:pPr>
-            <w:r>
-              <w:rPr>
-                <w:rFonts w:eastAsia="Times New Roman" w:cs="Times New Roman"/>
-                <w:lang/>
+              </w:rPr>
+            </w:pPr>
+            <w:r>
+              <w:rPr>
+                <w:rFonts w:eastAsia="Times New Roman" w:cs="Times New Roman"/>
               </w:rPr>
               <w:t>Zobrazit manuální vstup</w:t>
             </w:r>
@@ -13268,13 +14013,11 @@
               <w:spacing w:before="0"/>
               <w:rPr>
                 <w:rFonts w:eastAsia="Times New Roman" w:cs="Times New Roman"/>
-                <w:lang/>
-              </w:rPr>
-            </w:pPr>
-            <w:r>
-              <w:rPr>
-                <w:rFonts w:eastAsia="Times New Roman" w:cs="Times New Roman"/>
-                <w:lang/>
+              </w:rPr>
+            </w:pPr>
+            <w:r>
+              <w:rPr>
+                <w:rFonts w:eastAsia="Times New Roman" w:cs="Times New Roman"/>
               </w:rPr>
               <w:t>0/1</w:t>
             </w:r>
@@ -13309,13 +14052,11 @@
               <w:spacing w:before="0"/>
               <w:rPr>
                 <w:rFonts w:eastAsia="Times New Roman" w:cs="Times New Roman"/>
-                <w:lang/>
-              </w:rPr>
-            </w:pPr>
-            <w:r>
-              <w:rPr>
-                <w:rFonts w:eastAsia="Times New Roman" w:cs="Times New Roman"/>
-                <w:lang/>
+              </w:rPr>
+            </w:pPr>
+            <w:r>
+              <w:rPr>
+                <w:rFonts w:eastAsia="Times New Roman" w:cs="Times New Roman"/>
               </w:rPr>
               <w:t>multisend</w:t>
             </w:r>
@@ -13348,13 +14089,11 @@
               <w:spacing w:before="0"/>
               <w:rPr>
                 <w:rFonts w:eastAsia="Times New Roman" w:cs="Times New Roman"/>
-                <w:lang/>
-              </w:rPr>
-            </w:pPr>
-            <w:r>
-              <w:rPr>
-                <w:rFonts w:eastAsia="Times New Roman" w:cs="Times New Roman"/>
-                <w:lang/>
+              </w:rPr>
+            </w:pPr>
+            <w:r>
+              <w:rPr>
+                <w:rFonts w:eastAsia="Times New Roman" w:cs="Times New Roman"/>
               </w:rPr>
               <w:t>Více řádků pro odeslání</w:t>
             </w:r>
@@ -13387,13 +14126,11 @@
               <w:spacing w:before="0"/>
               <w:rPr>
                 <w:rFonts w:eastAsia="Times New Roman" w:cs="Times New Roman"/>
-                <w:lang/>
-              </w:rPr>
-            </w:pPr>
-            <w:r>
-              <w:rPr>
-                <w:rFonts w:eastAsia="Times New Roman" w:cs="Times New Roman"/>
-                <w:lang/>
+              </w:rPr>
+            </w:pPr>
+            <w:r>
+              <w:rPr>
+                <w:rFonts w:eastAsia="Times New Roman" w:cs="Times New Roman"/>
               </w:rPr>
               <w:t>0/1</w:t>
             </w:r>
@@ -13428,13 +14165,11 @@
               <w:spacing w:before="0"/>
               <w:rPr>
                 <w:rFonts w:eastAsia="Times New Roman" w:cs="Times New Roman"/>
-                <w:lang/>
-              </w:rPr>
-            </w:pPr>
-            <w:r>
-              <w:rPr>
-                <w:rFonts w:eastAsia="Times New Roman" w:cs="Times New Roman"/>
-                <w:lang/>
+              </w:rPr>
+            </w:pPr>
+            <w:r>
+              <w:rPr>
+                <w:rFonts w:eastAsia="Times New Roman" w:cs="Times New Roman"/>
               </w:rPr>
               <w:t>noclickclr</w:t>
             </w:r>
@@ -13467,48 +14202,41 @@
               <w:spacing w:before="0"/>
               <w:rPr>
                 <w:rFonts w:eastAsia="Times New Roman" w:cs="Times New Roman"/>
-                <w:lang/>
-              </w:rPr>
-            </w:pPr>
-            <w:r>
-              <w:rPr>
-                <w:rFonts w:eastAsia="Times New Roman" w:cs="Times New Roman"/>
-                <w:lang/>
+              </w:rPr>
+            </w:pPr>
+            <w:r>
+              <w:rPr>
+                <w:rFonts w:eastAsia="Times New Roman" w:cs="Times New Roman"/>
               </w:rPr>
               <w:t xml:space="preserve">Seznam </w:t>
             </w:r>
             <w:r>
               <w:rPr>
                 <w:rFonts w:eastAsia="Times New Roman" w:cs="Times New Roman"/>
-                <w:lang/>
               </w:rPr>
               <w:t xml:space="preserve">barev </w:t>
             </w:r>
             <w:r>
               <w:rPr>
                 <w:rFonts w:eastAsia="Times New Roman" w:cs="Times New Roman"/>
-                <w:lang/>
               </w:rPr>
               <w:t>pozadí znak</w:t>
             </w:r>
             <w:r>
               <w:rPr>
                 <w:rFonts w:eastAsia="Times New Roman" w:cs="Times New Roman"/>
-                <w:lang/>
               </w:rPr>
               <w:t>ů</w:t>
             </w:r>
             <w:r>
               <w:rPr>
                 <w:rFonts w:eastAsia="Times New Roman" w:cs="Times New Roman"/>
-                <w:lang/>
               </w:rPr>
               <w:t>,</w:t>
             </w:r>
             <w:r>
               <w:rPr>
                 <w:rFonts w:eastAsia="Times New Roman" w:cs="Times New Roman"/>
-                <w:lang/>
               </w:rPr>
               <w:t xml:space="preserve"> které nelze odeslat</w:t>
             </w:r>
@@ -13541,13 +14269,11 @@
               <w:spacing w:before="0"/>
               <w:rPr>
                 <w:rFonts w:eastAsia="Times New Roman" w:cs="Times New Roman"/>
-                <w:lang/>
-              </w:rPr>
-            </w:pPr>
-            <w:r>
-              <w:rPr>
-                <w:rFonts w:eastAsia="Times New Roman" w:cs="Times New Roman"/>
-                <w:lang/>
+              </w:rPr>
+            </w:pPr>
+            <w:r>
+              <w:rPr>
+                <w:rFonts w:eastAsia="Times New Roman" w:cs="Times New Roman"/>
               </w:rPr>
               <w:t>(viz kapitola Interaktivní ovládání)</w:t>
             </w:r>
@@ -13582,13 +14308,11 @@
               <w:spacing w:before="0"/>
               <w:rPr>
                 <w:rFonts w:eastAsia="Times New Roman" w:cs="Times New Roman"/>
-                <w:lang/>
-              </w:rPr>
-            </w:pPr>
-            <w:r>
-              <w:rPr>
-                <w:rFonts w:eastAsia="Times New Roman" w:cs="Times New Roman"/>
-                <w:lang/>
+              </w:rPr>
+            </w:pPr>
+            <w:r>
+              <w:rPr>
+                <w:rFonts w:eastAsia="Times New Roman" w:cs="Times New Roman"/>
               </w:rPr>
               <w:t>noopengldialog</w:t>
             </w:r>
@@ -13621,13 +14345,11 @@
               <w:spacing w:before="0"/>
               <w:rPr>
                 <w:rFonts w:eastAsia="Times New Roman" w:cs="Times New Roman"/>
-                <w:lang/>
-              </w:rPr>
-            </w:pPr>
-            <w:r>
-              <w:rPr>
-                <w:rFonts w:eastAsia="Times New Roman" w:cs="Times New Roman"/>
-                <w:lang/>
+              </w:rPr>
+            </w:pPr>
+            <w:r>
+              <w:rPr>
+                <w:rFonts w:eastAsia="Times New Roman" w:cs="Times New Roman"/>
               </w:rPr>
               <w:t>Nebude se zobrazovat upozornění na OpenGL</w:t>
             </w:r>
@@ -13660,13 +14382,11 @@
               <w:spacing w:before="0"/>
               <w:rPr>
                 <w:rFonts w:eastAsia="Times New Roman" w:cs="Times New Roman"/>
-                <w:lang/>
-              </w:rPr>
-            </w:pPr>
-            <w:r>
-              <w:rPr>
-                <w:rFonts w:eastAsia="Times New Roman" w:cs="Times New Roman"/>
-                <w:lang/>
+              </w:rPr>
+            </w:pPr>
+            <w:r>
+              <w:rPr>
+                <w:rFonts w:eastAsia="Times New Roman" w:cs="Times New Roman"/>
               </w:rPr>
               <w:t>(žádný)</w:t>
             </w:r>
@@ -13701,13 +14421,11 @@
               <w:spacing w:before="0"/>
               <w:rPr>
                 <w:rFonts w:eastAsia="Times New Roman" w:cs="Times New Roman"/>
-                <w:lang/>
-              </w:rPr>
-            </w:pPr>
-            <w:r>
-              <w:rPr>
-                <w:rFonts w:eastAsia="Times New Roman" w:cs="Times New Roman"/>
-                <w:lang/>
+              </w:rPr>
+            </w:pPr>
+            <w:r>
+              <w:rPr>
+                <w:rFonts w:eastAsia="Times New Roman" w:cs="Times New Roman"/>
               </w:rPr>
               <w:t>nofreeze</w:t>
             </w:r>
@@ -13740,13 +14458,11 @@
               <w:spacing w:before="0"/>
               <w:rPr>
                 <w:rFonts w:eastAsia="Times New Roman" w:cs="Times New Roman"/>
-                <w:lang/>
-              </w:rPr>
-            </w:pPr>
-            <w:r>
-              <w:rPr>
-                <w:rFonts w:eastAsia="Times New Roman" w:cs="Times New Roman"/>
-                <w:lang/>
+              </w:rPr>
+            </w:pPr>
+            <w:r>
+              <w:rPr>
+                <w:rFonts w:eastAsia="Times New Roman" w:cs="Times New Roman"/>
               </w:rPr>
               <w:t>Automatické vypnutí výpisu, hrozí-li zaseknutí</w:t>
             </w:r>
@@ -13779,13 +14495,11 @@
               <w:spacing w:before="0"/>
               <w:rPr>
                 <w:rFonts w:eastAsia="Times New Roman" w:cs="Times New Roman"/>
-                <w:lang/>
-              </w:rPr>
-            </w:pPr>
-            <w:r>
-              <w:rPr>
-                <w:rFonts w:eastAsia="Times New Roman" w:cs="Times New Roman"/>
-                <w:lang/>
+              </w:rPr>
+            </w:pPr>
+            <w:r>
+              <w:rPr>
+                <w:rFonts w:eastAsia="Times New Roman" w:cs="Times New Roman"/>
               </w:rPr>
               <w:t>0/1</w:t>
             </w:r>
@@ -13820,13 +14534,11 @@
               <w:spacing w:before="0"/>
               <w:rPr>
                 <w:rFonts w:eastAsia="Times New Roman" w:cs="Times New Roman"/>
-                <w:lang/>
-              </w:rPr>
-            </w:pPr>
-            <w:r>
-              <w:rPr>
-                <w:rFonts w:eastAsia="Times New Roman" w:cs="Times New Roman"/>
-                <w:lang/>
+              </w:rPr>
+            </w:pPr>
+            <w:r>
+              <w:rPr>
+                <w:rFonts w:eastAsia="Times New Roman" w:cs="Times New Roman"/>
               </w:rPr>
               <w:t>opengl</w:t>
             </w:r>
@@ -13859,13 +14571,11 @@
               <w:spacing w:before="0"/>
               <w:rPr>
                 <w:rFonts w:eastAsia="Times New Roman" w:cs="Times New Roman"/>
-                <w:lang/>
-              </w:rPr>
-            </w:pPr>
-            <w:r>
-              <w:rPr>
-                <w:rFonts w:eastAsia="Times New Roman" w:cs="Times New Roman"/>
-                <w:lang/>
+              </w:rPr>
+            </w:pPr>
+            <w:r>
+              <w:rPr>
+                <w:rFonts w:eastAsia="Times New Roman" w:cs="Times New Roman"/>
               </w:rPr>
               <w:t>OpenGL</w:t>
             </w:r>
@@ -13898,13 +14608,11 @@
               <w:spacing w:before="0"/>
               <w:rPr>
                 <w:rFonts w:eastAsia="Times New Roman" w:cs="Times New Roman"/>
-                <w:lang/>
-              </w:rPr>
-            </w:pPr>
-            <w:r>
-              <w:rPr>
-                <w:rFonts w:eastAsia="Times New Roman" w:cs="Times New Roman"/>
-                <w:lang/>
+              </w:rPr>
+            </w:pPr>
+            <w:r>
+              <w:rPr>
+                <w:rFonts w:eastAsia="Times New Roman" w:cs="Times New Roman"/>
               </w:rPr>
               <w:t>0/1</w:t>
             </w:r>
@@ -13939,13 +14647,11 @@
               <w:spacing w:before="0"/>
               <w:rPr>
                 <w:rFonts w:eastAsia="Times New Roman" w:cs="Times New Roman"/>
-                <w:lang/>
-              </w:rPr>
-            </w:pPr>
-            <w:r>
-              <w:rPr>
-                <w:rFonts w:eastAsia="Times New Roman" w:cs="Times New Roman"/>
-                <w:lang/>
+              </w:rPr>
+            </w:pPr>
+            <w:r>
+              <w:rPr>
+                <w:rFonts w:eastAsia="Times New Roman" w:cs="Times New Roman"/>
               </w:rPr>
               <w:t>presetport</w:t>
             </w:r>
@@ -13978,13 +14684,11 @@
               <w:spacing w:before="0"/>
               <w:rPr>
                 <w:rFonts w:eastAsia="Times New Roman" w:cs="Times New Roman"/>
-                <w:lang/>
-              </w:rPr>
-            </w:pPr>
-            <w:r>
-              <w:rPr>
-                <w:rFonts w:eastAsia="Times New Roman" w:cs="Times New Roman"/>
-                <w:lang/>
+              </w:rPr>
+            </w:pPr>
+            <w:r>
+              <w:rPr>
+                <w:rFonts w:eastAsia="Times New Roman" w:cs="Times New Roman"/>
               </w:rPr>
               <w:t>Název nebo popis výchozího portu</w:t>
             </w:r>
@@ -14017,13 +14721,11 @@
               <w:spacing w:before="0"/>
               <w:rPr>
                 <w:rFonts w:eastAsia="Times New Roman" w:cs="Times New Roman"/>
-                <w:lang/>
-              </w:rPr>
-            </w:pPr>
-            <w:r>
-              <w:rPr>
-                <w:rFonts w:eastAsia="Times New Roman" w:cs="Times New Roman"/>
-                <w:lang/>
+              </w:rPr>
+            </w:pPr>
+            <w:r>
+              <w:rPr>
+                <w:rFonts w:eastAsia="Times New Roman" w:cs="Times New Roman"/>
               </w:rPr>
               <w:t>(text)</w:t>
             </w:r>
@@ -14058,13 +14760,11 @@
               <w:spacing w:before="0"/>
               <w:rPr>
                 <w:rFonts w:eastAsia="Times New Roman" w:cs="Times New Roman"/>
-                <w:lang/>
-              </w:rPr>
-            </w:pPr>
-            <w:r>
-              <w:rPr>
-                <w:rFonts w:eastAsia="Times New Roman" w:cs="Times New Roman"/>
-                <w:lang/>
+              </w:rPr>
+            </w:pPr>
+            <w:r>
+              <w:rPr>
+                <w:rFonts w:eastAsia="Times New Roman" w:cs="Times New Roman"/>
               </w:rPr>
               <w:t>rstcmd</w:t>
             </w:r>
@@ -14097,13 +14797,11 @@
               <w:spacing w:before="0"/>
               <w:rPr>
                 <w:rFonts w:eastAsia="Times New Roman" w:cs="Times New Roman"/>
-                <w:lang/>
-              </w:rPr>
-            </w:pPr>
-            <w:r>
-              <w:rPr>
-                <w:rFonts w:eastAsia="Times New Roman" w:cs="Times New Roman"/>
-                <w:lang/>
+              </w:rPr>
+            </w:pPr>
+            <w:r>
+              <w:rPr>
+                <w:rFonts w:eastAsia="Times New Roman" w:cs="Times New Roman"/>
               </w:rPr>
               <w:t>Příkaz k poslání po připojení</w:t>
             </w:r>
@@ -14136,13 +14834,11 @@
               <w:spacing w:before="0"/>
               <w:rPr>
                 <w:rFonts w:eastAsia="Times New Roman" w:cs="Times New Roman"/>
-                <w:lang/>
-              </w:rPr>
-            </w:pPr>
-            <w:r>
-              <w:rPr>
-                <w:rFonts w:eastAsia="Times New Roman" w:cs="Times New Roman"/>
-                <w:lang/>
+              </w:rPr>
+            </w:pPr>
+            <w:r>
+              <w:rPr>
+                <w:rFonts w:eastAsia="Times New Roman" w:cs="Times New Roman"/>
               </w:rPr>
               <w:t>(text)</w:t>
             </w:r>
@@ -14177,13 +14873,11 @@
               <w:spacing w:before="0"/>
               <w:rPr>
                 <w:rFonts w:eastAsia="Times New Roman" w:cs="Times New Roman"/>
-                <w:lang/>
-              </w:rPr>
-            </w:pPr>
-            <w:r>
-              <w:rPr>
-                <w:rFonts w:eastAsia="Times New Roman" w:cs="Times New Roman"/>
-                <w:lang/>
+              </w:rPr>
+            </w:pPr>
+            <w:r>
+              <w:rPr>
+                <w:rFonts w:eastAsia="Times New Roman" w:cs="Times New Roman"/>
               </w:rPr>
               <w:t>send1</w:t>
             </w:r>
@@ -14216,27 +14910,23 @@
               <w:spacing w:before="0"/>
               <w:rPr>
                 <w:rFonts w:eastAsia="Times New Roman" w:cs="Times New Roman"/>
-                <w:lang/>
-              </w:rPr>
-            </w:pPr>
-            <w:r>
-              <w:rPr>
-                <w:rFonts w:eastAsia="Times New Roman" w:cs="Times New Roman"/>
-                <w:lang/>
+              </w:rPr>
+            </w:pPr>
+            <w:r>
+              <w:rPr>
+                <w:rFonts w:eastAsia="Times New Roman" w:cs="Times New Roman"/>
               </w:rPr>
               <w:t xml:space="preserve">Předvyplní </w:t>
             </w:r>
             <w:r>
               <w:rPr>
                 <w:rFonts w:eastAsia="Times New Roman" w:cs="Times New Roman"/>
-                <w:lang/>
               </w:rPr>
               <w:t>řádek</w:t>
             </w:r>
             <w:r>
               <w:rPr>
                 <w:rFonts w:eastAsia="Times New Roman" w:cs="Times New Roman"/>
-                <w:lang/>
               </w:rPr>
               <w:t xml:space="preserve"> pro odeslání</w:t>
             </w:r>
@@ -14269,13 +14959,11 @@
               <w:spacing w:before="0"/>
               <w:rPr>
                 <w:rFonts w:eastAsia="Times New Roman" w:cs="Times New Roman"/>
-                <w:lang/>
-              </w:rPr>
-            </w:pPr>
-            <w:r>
-              <w:rPr>
-                <w:rFonts w:eastAsia="Times New Roman" w:cs="Times New Roman"/>
-                <w:lang/>
+              </w:rPr>
+            </w:pPr>
+            <w:r>
+              <w:rPr>
+                <w:rFonts w:eastAsia="Times New Roman" w:cs="Times New Roman"/>
               </w:rPr>
               <w:t>(text)</w:t>
             </w:r>
@@ -14310,13 +14998,11 @@
               <w:spacing w:before="0"/>
               <w:rPr>
                 <w:rFonts w:eastAsia="Times New Roman" w:cs="Times New Roman"/>
-                <w:lang/>
-              </w:rPr>
-            </w:pPr>
-            <w:r>
-              <w:rPr>
-                <w:rFonts w:eastAsia="Times New Roman" w:cs="Times New Roman"/>
-                <w:lang/>
+              </w:rPr>
+            </w:pPr>
+            <w:r>
+              <w:rPr>
+                <w:rFonts w:eastAsia="Times New Roman" w:cs="Times New Roman"/>
               </w:rPr>
               <w:t>send2</w:t>
             </w:r>
@@ -14349,27 +15035,23 @@
               <w:spacing w:before="0"/>
               <w:rPr>
                 <w:rFonts w:eastAsia="Times New Roman" w:cs="Times New Roman"/>
-                <w:lang/>
-              </w:rPr>
-            </w:pPr>
-            <w:r>
-              <w:rPr>
-                <w:rFonts w:eastAsia="Times New Roman" w:cs="Times New Roman"/>
-                <w:lang/>
+              </w:rPr>
+            </w:pPr>
+            <w:r>
+              <w:rPr>
+                <w:rFonts w:eastAsia="Times New Roman" w:cs="Times New Roman"/>
               </w:rPr>
               <w:t xml:space="preserve">Předvyplní </w:t>
             </w:r>
             <w:r>
               <w:rPr>
                 <w:rFonts w:eastAsia="Times New Roman" w:cs="Times New Roman"/>
-                <w:lang/>
               </w:rPr>
               <w:t>řádek</w:t>
             </w:r>
             <w:r>
               <w:rPr>
                 <w:rFonts w:eastAsia="Times New Roman" w:cs="Times New Roman"/>
-                <w:lang/>
               </w:rPr>
               <w:t xml:space="preserve"> pro odeslání</w:t>
             </w:r>
@@ -14402,13 +15084,11 @@
               <w:spacing w:before="0"/>
               <w:rPr>
                 <w:rFonts w:eastAsia="Times New Roman" w:cs="Times New Roman"/>
-                <w:lang/>
-              </w:rPr>
-            </w:pPr>
-            <w:r>
-              <w:rPr>
-                <w:rFonts w:eastAsia="Times New Roman" w:cs="Times New Roman"/>
-                <w:lang/>
+              </w:rPr>
+            </w:pPr>
+            <w:r>
+              <w:rPr>
+                <w:rFonts w:eastAsia="Times New Roman" w:cs="Times New Roman"/>
               </w:rPr>
               <w:t>(text)</w:t>
             </w:r>
@@ -14443,13 +15123,11 @@
               <w:spacing w:before="0"/>
               <w:rPr>
                 <w:rFonts w:eastAsia="Times New Roman" w:cs="Times New Roman"/>
-                <w:lang/>
-              </w:rPr>
-            </w:pPr>
-            <w:r>
-              <w:rPr>
-                <w:rFonts w:eastAsia="Times New Roman" w:cs="Times New Roman"/>
-                <w:lang/>
+              </w:rPr>
+            </w:pPr>
+            <w:r>
+              <w:rPr>
+                <w:rFonts w:eastAsia="Times New Roman" w:cs="Times New Roman"/>
               </w:rPr>
               <w:t>send3</w:t>
             </w:r>
@@ -14482,27 +15160,23 @@
               <w:spacing w:before="0"/>
               <w:rPr>
                 <w:rFonts w:eastAsia="Times New Roman" w:cs="Times New Roman"/>
-                <w:lang/>
-              </w:rPr>
-            </w:pPr>
-            <w:r>
-              <w:rPr>
-                <w:rFonts w:eastAsia="Times New Roman" w:cs="Times New Roman"/>
-                <w:lang/>
+              </w:rPr>
+            </w:pPr>
+            <w:r>
+              <w:rPr>
+                <w:rFonts w:eastAsia="Times New Roman" w:cs="Times New Roman"/>
               </w:rPr>
               <w:t xml:space="preserve">Předvyplní </w:t>
             </w:r>
             <w:r>
               <w:rPr>
                 <w:rFonts w:eastAsia="Times New Roman" w:cs="Times New Roman"/>
-                <w:lang/>
               </w:rPr>
               <w:t>řádek</w:t>
             </w:r>
             <w:r>
               <w:rPr>
                 <w:rFonts w:eastAsia="Times New Roman" w:cs="Times New Roman"/>
-                <w:lang/>
               </w:rPr>
               <w:t xml:space="preserve"> pro odeslání</w:t>
             </w:r>
@@ -14535,13 +15209,11 @@
               <w:spacing w:before="0"/>
               <w:rPr>
                 <w:rFonts w:eastAsia="Times New Roman" w:cs="Times New Roman"/>
-                <w:lang/>
-              </w:rPr>
-            </w:pPr>
-            <w:r>
-              <w:rPr>
-                <w:rFonts w:eastAsia="Times New Roman" w:cs="Times New Roman"/>
-                <w:lang/>
+              </w:rPr>
+            </w:pPr>
+            <w:r>
+              <w:rPr>
+                <w:rFonts w:eastAsia="Times New Roman" w:cs="Times New Roman"/>
               </w:rPr>
               <w:t>(text)</w:t>
             </w:r>
@@ -14576,13 +15248,11 @@
               <w:spacing w:before="0"/>
               <w:rPr>
                 <w:rFonts w:eastAsia="Times New Roman" w:cs="Times New Roman"/>
-                <w:lang/>
-              </w:rPr>
-            </w:pPr>
-            <w:r>
-              <w:rPr>
-                <w:rFonts w:eastAsia="Times New Roman" w:cs="Times New Roman"/>
-                <w:lang/>
+              </w:rPr>
+            </w:pPr>
+            <w:r>
+              <w:rPr>
+                <w:rFonts w:eastAsia="Times New Roman" w:cs="Times New Roman"/>
               </w:rPr>
               <w:t>send4</w:t>
             </w:r>
@@ -14615,27 +15285,23 @@
               <w:spacing w:before="0"/>
               <w:rPr>
                 <w:rFonts w:eastAsia="Times New Roman" w:cs="Times New Roman"/>
-                <w:lang/>
-              </w:rPr>
-            </w:pPr>
-            <w:r>
-              <w:rPr>
-                <w:rFonts w:eastAsia="Times New Roman" w:cs="Times New Roman"/>
-                <w:lang/>
+              </w:rPr>
+            </w:pPr>
+            <w:r>
+              <w:rPr>
+                <w:rFonts w:eastAsia="Times New Roman" w:cs="Times New Roman"/>
               </w:rPr>
               <w:t xml:space="preserve">Předvyplní </w:t>
             </w:r>
             <w:r>
               <w:rPr>
                 <w:rFonts w:eastAsia="Times New Roman" w:cs="Times New Roman"/>
-                <w:lang/>
               </w:rPr>
               <w:t>řádek</w:t>
             </w:r>
             <w:r>
               <w:rPr>
                 <w:rFonts w:eastAsia="Times New Roman" w:cs="Times New Roman"/>
-                <w:lang/>
               </w:rPr>
               <w:t xml:space="preserve"> pro odeslání</w:t>
             </w:r>
@@ -14668,13 +15334,11 @@
               <w:spacing w:before="0"/>
               <w:rPr>
                 <w:rFonts w:eastAsia="Times New Roman" w:cs="Times New Roman"/>
-                <w:lang/>
-              </w:rPr>
-            </w:pPr>
-            <w:r>
-              <w:rPr>
-                <w:rFonts w:eastAsia="Times New Roman" w:cs="Times New Roman"/>
-                <w:lang/>
+              </w:rPr>
+            </w:pPr>
+            <w:r>
+              <w:rPr>
+                <w:rFonts w:eastAsia="Times New Roman" w:cs="Times New Roman"/>
               </w:rPr>
               <w:t>(text)</w:t>
             </w:r>
@@ -14709,13 +15373,11 @@
               <w:spacing w:before="0"/>
               <w:rPr>
                 <w:rFonts w:eastAsia="Times New Roman" w:cs="Times New Roman"/>
-                <w:lang/>
-              </w:rPr>
-            </w:pPr>
-            <w:r>
-              <w:rPr>
-                <w:rFonts w:eastAsia="Times New Roman" w:cs="Times New Roman"/>
-                <w:lang/>
+              </w:rPr>
+            </w:pPr>
+            <w:r>
+              <w:rPr>
+                <w:rFonts w:eastAsia="Times New Roman" w:cs="Times New Roman"/>
               </w:rPr>
               <w:t>sendend</w:t>
             </w:r>
@@ -14748,13 +15410,11 @@
               <w:spacing w:before="0"/>
               <w:rPr>
                 <w:rFonts w:eastAsia="Times New Roman" w:cs="Times New Roman"/>
-                <w:lang/>
-              </w:rPr>
-            </w:pPr>
-            <w:r>
-              <w:rPr>
-                <w:rFonts w:eastAsia="Times New Roman" w:cs="Times New Roman"/>
-                <w:lang/>
+              </w:rPr>
+            </w:pPr>
+            <w:r>
+              <w:rPr>
+                <w:rFonts w:eastAsia="Times New Roman" w:cs="Times New Roman"/>
               </w:rPr>
               <w:t>Zakončení odeslaného řádku</w:t>
             </w:r>
@@ -14787,13 +15447,11 @@
               <w:spacing w:before="0"/>
               <w:rPr>
                 <w:rFonts w:eastAsia="Times New Roman" w:cs="Times New Roman"/>
-                <w:lang/>
-              </w:rPr>
-            </w:pPr>
-            <w:r>
-              <w:rPr>
-                <w:rFonts w:eastAsia="Times New Roman" w:cs="Times New Roman"/>
-                <w:lang/>
+              </w:rPr>
+            </w:pPr>
+            <w:r>
+              <w:rPr>
+                <w:rFonts w:eastAsia="Times New Roman" w:cs="Times New Roman"/>
               </w:rPr>
               <w:t>(index) 0~nic…3~CRLF</w:t>
             </w:r>
@@ -14828,13 +15486,11 @@
               <w:spacing w:before="0"/>
               <w:rPr>
                 <w:rFonts w:eastAsia="Times New Roman" w:cs="Times New Roman"/>
-                <w:lang/>
-              </w:rPr>
-            </w:pPr>
-            <w:r>
-              <w:rPr>
-                <w:rFonts w:eastAsia="Times New Roman" w:cs="Times New Roman"/>
-                <w:lang/>
+              </w:rPr>
+            </w:pPr>
+            <w:r>
+              <w:rPr>
+                <w:rFonts w:eastAsia="Times New Roman" w:cs="Times New Roman"/>
               </w:rPr>
               <w:t>sendonrec</w:t>
             </w:r>
@@ -14867,13 +15523,11 @@
               <w:spacing w:before="0"/>
               <w:rPr>
                 <w:rFonts w:eastAsia="Times New Roman" w:cs="Times New Roman"/>
-                <w:lang/>
-              </w:rPr>
-            </w:pPr>
-            <w:r>
-              <w:rPr>
-                <w:rFonts w:eastAsia="Times New Roman" w:cs="Times New Roman"/>
-                <w:lang/>
+              </w:rPr>
+            </w:pPr>
+            <w:r>
+              <w:rPr>
+                <w:rFonts w:eastAsia="Times New Roman" w:cs="Times New Roman"/>
               </w:rPr>
               <w:t>Po připojení odeslat (rstcmd)</w:t>
             </w:r>
@@ -14906,13 +15560,11 @@
               <w:spacing w:before="0"/>
               <w:rPr>
                 <w:rFonts w:eastAsia="Times New Roman" w:cs="Times New Roman"/>
-                <w:lang/>
-              </w:rPr>
-            </w:pPr>
-            <w:r>
-              <w:rPr>
-                <w:rFonts w:eastAsia="Times New Roman" w:cs="Times New Roman"/>
-                <w:lang/>
+              </w:rPr>
+            </w:pPr>
+            <w:r>
+              <w:rPr>
+                <w:rFonts w:eastAsia="Times New Roman" w:cs="Times New Roman"/>
               </w:rPr>
               <w:t>0/1</w:t>
             </w:r>
@@ -14947,13 +15599,11 @@
               <w:spacing w:before="0"/>
               <w:rPr>
                 <w:rFonts w:eastAsia="Times New Roman" w:cs="Times New Roman"/>
-                <w:lang/>
-              </w:rPr>
-            </w:pPr>
-            <w:r>
-              <w:rPr>
-                <w:rFonts w:eastAsia="Times New Roman" w:cs="Times New Roman"/>
-                <w:lang/>
+              </w:rPr>
+            </w:pPr>
+            <w:r>
+              <w:rPr>
+                <w:rFonts w:eastAsia="Times New Roman" w:cs="Times New Roman"/>
               </w:rPr>
               <w:t>serialmon</w:t>
             </w:r>
@@ -14986,13 +15636,11 @@
               <w:spacing w:before="0"/>
               <w:rPr>
                 <w:rFonts w:eastAsia="Times New Roman" w:cs="Times New Roman"/>
-                <w:lang/>
-              </w:rPr>
-            </w:pPr>
-            <w:r>
-              <w:rPr>
-                <w:rFonts w:eastAsia="Times New Roman" w:cs="Times New Roman"/>
-                <w:lang/>
+              </w:rPr>
+            </w:pPr>
+            <w:r>
+              <w:rPr>
+                <w:rFonts w:eastAsia="Times New Roman" w:cs="Times New Roman"/>
               </w:rPr>
               <w:t>Zobrazit serial monitor</w:t>
             </w:r>
@@ -15025,13 +15673,11 @@
               <w:spacing w:before="0"/>
               <w:rPr>
                 <w:rFonts w:eastAsia="Times New Roman" w:cs="Times New Roman"/>
-                <w:lang/>
-              </w:rPr>
-            </w:pPr>
-            <w:r>
-              <w:rPr>
-                <w:rFonts w:eastAsia="Times New Roman" w:cs="Times New Roman"/>
-                <w:lang/>
+              </w:rPr>
+            </w:pPr>
+            <w:r>
+              <w:rPr>
+                <w:rFonts w:eastAsia="Times New Roman" w:cs="Times New Roman"/>
               </w:rPr>
               <w:t>0/1</w:t>
             </w:r>
@@ -15066,13 +15712,11 @@
               <w:spacing w:before="0"/>
               <w:rPr>
                 <w:rFonts w:eastAsia="Times New Roman" w:cs="Times New Roman"/>
-                <w:lang/>
-              </w:rPr>
-            </w:pPr>
-            <w:r>
-              <w:rPr>
-                <w:rFonts w:eastAsia="Times New Roman" w:cs="Times New Roman"/>
-                <w:lang/>
+              </w:rPr>
+            </w:pPr>
+            <w:r>
+              <w:rPr>
+                <w:rFonts w:eastAsia="Times New Roman" w:cs="Times New Roman"/>
               </w:rPr>
               <w:t>vaxis</w:t>
             </w:r>
@@ -15105,13 +15749,11 @@
               <w:spacing w:before="0"/>
               <w:rPr>
                 <w:rFonts w:eastAsia="Times New Roman" w:cs="Times New Roman"/>
-                <w:lang/>
-              </w:rPr>
-            </w:pPr>
-            <w:r>
-              <w:rPr>
-                <w:rFonts w:eastAsia="Times New Roman" w:cs="Times New Roman"/>
-                <w:lang/>
+              </w:rPr>
+            </w:pPr>
+            <w:r>
+              <w:rPr>
+                <w:rFonts w:eastAsia="Times New Roman" w:cs="Times New Roman"/>
               </w:rPr>
               <w:t>Zobrazit hodnoty na svislé ose</w:t>
             </w:r>
@@ -15144,13 +15786,11 @@
               <w:spacing w:before="0"/>
               <w:rPr>
                 <w:rFonts w:eastAsia="Times New Roman" w:cs="Times New Roman"/>
-                <w:lang/>
-              </w:rPr>
-            </w:pPr>
-            <w:r>
-              <w:rPr>
-                <w:rFonts w:eastAsia="Times New Roman" w:cs="Times New Roman"/>
-                <w:lang/>
+              </w:rPr>
+            </w:pPr>
+            <w:r>
+              <w:rPr>
+                <w:rFonts w:eastAsia="Times New Roman" w:cs="Times New Roman"/>
               </w:rPr>
               <w:t>0/1</w:t>
             </w:r>
@@ -15185,13 +15825,11 @@
               <w:spacing w:before="0"/>
               <w:rPr>
                 <w:rFonts w:eastAsia="Times New Roman" w:cs="Times New Roman"/>
-                <w:lang/>
-              </w:rPr>
-            </w:pPr>
-            <w:r>
-              <w:rPr>
-                <w:rFonts w:eastAsia="Times New Roman" w:cs="Times New Roman"/>
-                <w:lang/>
+              </w:rPr>
+            </w:pPr>
+            <w:r>
+              <w:rPr>
+                <w:rFonts w:eastAsia="Times New Roman" w:cs="Times New Roman"/>
               </w:rPr>
               <w:t>vlabel</w:t>
             </w:r>
@@ -15224,13 +15862,11 @@
               <w:spacing w:before="0"/>
               <w:rPr>
                 <w:rFonts w:eastAsia="Times New Roman" w:cs="Times New Roman"/>
-                <w:lang/>
-              </w:rPr>
-            </w:pPr>
-            <w:r>
-              <w:rPr>
-                <w:rFonts w:eastAsia="Times New Roman" w:cs="Times New Roman"/>
-                <w:lang/>
+              </w:rPr>
+            </w:pPr>
+            <w:r>
+              <w:rPr>
+                <w:rFonts w:eastAsia="Times New Roman" w:cs="Times New Roman"/>
               </w:rPr>
               <w:t>Popisek svislé osy</w:t>
             </w:r>
@@ -15263,13 +15899,11 @@
               <w:spacing w:before="0"/>
               <w:rPr>
                 <w:rFonts w:eastAsia="Times New Roman" w:cs="Times New Roman"/>
-                <w:lang/>
-              </w:rPr>
-            </w:pPr>
-            <w:r>
-              <w:rPr>
-                <w:rFonts w:eastAsia="Times New Roman" w:cs="Times New Roman"/>
-                <w:lang/>
+              </w:rPr>
+            </w:pPr>
+            <w:r>
+              <w:rPr>
+                <w:rFonts w:eastAsia="Times New Roman" w:cs="Times New Roman"/>
               </w:rPr>
               <w:t>(text)</w:t>
             </w:r>
@@ -15304,13 +15938,11 @@
               <w:spacing w:before="0"/>
               <w:rPr>
                 <w:rFonts w:eastAsia="Times New Roman" w:cs="Times New Roman"/>
-                <w:lang/>
-              </w:rPr>
-            </w:pPr>
-            <w:r>
-              <w:rPr>
-                <w:rFonts w:eastAsia="Times New Roman" w:cs="Times New Roman"/>
-                <w:lang/>
+              </w:rPr>
+            </w:pPr>
+            <w:r>
+              <w:rPr>
+                <w:rFonts w:eastAsia="Times New Roman" w:cs="Times New Roman"/>
               </w:rPr>
               <w:t>vpos</w:t>
             </w:r>
@@ -15343,13 +15975,11 @@
               <w:spacing w:before="0"/>
               <w:rPr>
                 <w:rFonts w:eastAsia="Times New Roman" w:cs="Times New Roman"/>
-                <w:lang/>
-              </w:rPr>
-            </w:pPr>
-            <w:r>
-              <w:rPr>
-                <w:rFonts w:eastAsia="Times New Roman" w:cs="Times New Roman"/>
-                <w:lang/>
+              </w:rPr>
+            </w:pPr>
+            <w:r>
+              <w:rPr>
+                <w:rFonts w:eastAsia="Times New Roman" w:cs="Times New Roman"/>
               </w:rPr>
               <w:t>Svislá pozice nuly v grafu</w:t>
             </w:r>
@@ -15382,13 +16012,11 @@
               <w:spacing w:before="0"/>
               <w:rPr>
                 <w:rFonts w:eastAsia="Times New Roman" w:cs="Times New Roman"/>
-                <w:lang/>
-              </w:rPr>
-            </w:pPr>
-            <w:r>
-              <w:rPr>
-                <w:rFonts w:eastAsia="Times New Roman" w:cs="Times New Roman"/>
-                <w:lang/>
+              </w:rPr>
+            </w:pPr>
+            <w:r>
+              <w:rPr>
+                <w:rFonts w:eastAsia="Times New Roman" w:cs="Times New Roman"/>
               </w:rPr>
               <w:t>-100~jen záporné…100~jen kladné</w:t>
             </w:r>
@@ -15423,13 +16051,11 @@
               <w:spacing w:before="0"/>
               <w:rPr>
                 <w:rFonts w:eastAsia="Times New Roman" w:cs="Times New Roman"/>
-                <w:lang/>
-              </w:rPr>
-            </w:pPr>
-            <w:r>
-              <w:rPr>
-                <w:rFonts w:eastAsia="Times New Roman" w:cs="Times New Roman"/>
-                <w:lang/>
+              </w:rPr>
+            </w:pPr>
+            <w:r>
+              <w:rPr>
+                <w:rFonts w:eastAsia="Times New Roman" w:cs="Times New Roman"/>
               </w:rPr>
               <w:t>vrange</w:t>
             </w:r>
@@ -15462,13 +16088,11 @@
               <w:spacing w:before="0"/>
               <w:rPr>
                 <w:rFonts w:eastAsia="Times New Roman" w:cs="Times New Roman"/>
-                <w:lang/>
-              </w:rPr>
-            </w:pPr>
-            <w:r>
-              <w:rPr>
-                <w:rFonts w:eastAsia="Times New Roman" w:cs="Times New Roman"/>
-                <w:lang/>
+              </w:rPr>
+            </w:pPr>
+            <w:r>
+              <w:rPr>
+                <w:rFonts w:eastAsia="Times New Roman" w:cs="Times New Roman"/>
               </w:rPr>
               <w:t>Rozsah hodnot</w:t>
             </w:r>
@@ -15501,13 +16125,11 @@
               <w:spacing w:before="0"/>
               <w:rPr>
                 <w:rFonts w:eastAsia="Times New Roman" w:cs="Times New Roman"/>
-                <w:lang/>
-              </w:rPr>
-            </w:pPr>
-            <w:r>
-              <w:rPr>
-                <w:rFonts w:eastAsia="Times New Roman" w:cs="Times New Roman"/>
-                <w:lang/>
+              </w:rPr>
+            </w:pPr>
+            <w:r>
+              <w:rPr>
+                <w:rFonts w:eastAsia="Times New Roman" w:cs="Times New Roman"/>
               </w:rPr>
               <w:t>0.000001…1000000</w:t>
             </w:r>
@@ -15542,13 +16164,11 @@
               <w:spacing w:before="0"/>
               <w:rPr>
                 <w:rFonts w:eastAsia="Times New Roman" w:cs="Times New Roman"/>
-                <w:lang/>
-              </w:rPr>
-            </w:pPr>
-            <w:r>
-              <w:rPr>
-                <w:rFonts w:eastAsia="Times New Roman" w:cs="Times New Roman"/>
-                <w:lang/>
+              </w:rPr>
+            </w:pPr>
+            <w:r>
+              <w:rPr>
+                <w:rFonts w:eastAsia="Times New Roman" w:cs="Times New Roman"/>
               </w:rPr>
               <w:t>vunit</w:t>
             </w:r>
@@ -15581,13 +16201,11 @@
               <w:spacing w:before="0"/>
               <w:rPr>
                 <w:rFonts w:eastAsia="Times New Roman" w:cs="Times New Roman"/>
-                <w:lang/>
-              </w:rPr>
-            </w:pPr>
-            <w:r>
-              <w:rPr>
-                <w:rFonts w:eastAsia="Times New Roman" w:cs="Times New Roman"/>
-                <w:lang/>
+              </w:rPr>
+            </w:pPr>
+            <w:r>
+              <w:rPr>
+                <w:rFonts w:eastAsia="Times New Roman" w:cs="Times New Roman"/>
               </w:rPr>
               <w:t>Jednotka hodnot na svislé ose</w:t>
             </w:r>
@@ -15620,13 +16238,11 @@
               <w:spacing w:before="0"/>
               <w:rPr>
                 <w:rFonts w:eastAsia="Times New Roman" w:cs="Times New Roman"/>
-                <w:lang/>
-              </w:rPr>
-            </w:pPr>
-            <w:r>
-              <w:rPr>
-                <w:rFonts w:eastAsia="Times New Roman" w:cs="Times New Roman"/>
-                <w:lang/>
+              </w:rPr>
+            </w:pPr>
+            <w:r>
+              <w:rPr>
+                <w:rFonts w:eastAsia="Times New Roman" w:cs="Times New Roman"/>
               </w:rPr>
               <w:t>(text)</w:t>
             </w:r>
@@ -15661,13 +16277,11 @@
               <w:spacing w:before="0"/>
               <w:rPr>
                 <w:rFonts w:eastAsia="Times New Roman" w:cs="Times New Roman"/>
-                <w:lang/>
-              </w:rPr>
-            </w:pPr>
-            <w:r>
-              <w:rPr>
-                <w:rFonts w:eastAsia="Times New Roman" w:cs="Times New Roman"/>
-                <w:lang/>
+              </w:rPr>
+            </w:pPr>
+            <w:r>
+              <w:rPr>
+                <w:rFonts w:eastAsia="Times New Roman" w:cs="Times New Roman"/>
               </w:rPr>
               <w:t>plotrange</w:t>
             </w:r>
@@ -15700,13 +16314,11 @@
               <w:spacing w:before="0"/>
               <w:rPr>
                 <w:rFonts w:eastAsia="Times New Roman" w:cs="Times New Roman"/>
-                <w:lang/>
-              </w:rPr>
-            </w:pPr>
-            <w:r>
-              <w:rPr>
-                <w:rFonts w:eastAsia="Times New Roman" w:cs="Times New Roman"/>
-                <w:lang/>
+              </w:rPr>
+            </w:pPr>
+            <w:r>
+              <w:rPr>
+                <w:rFonts w:eastAsia="Times New Roman" w:cs="Times New Roman"/>
               </w:rPr>
               <w:t>Typ rozsahu grafu</w:t>
             </w:r>
@@ -15739,13 +16351,11 @@
               <w:spacing w:before="0"/>
               <w:rPr>
                 <w:rFonts w:eastAsia="Times New Roman" w:cs="Times New Roman"/>
-                <w:lang/>
-              </w:rPr>
-            </w:pPr>
-            <w:r>
-              <w:rPr>
-                <w:rFonts w:eastAsia="Times New Roman" w:cs="Times New Roman"/>
-                <w:lang/>
+              </w:rPr>
+            </w:pPr>
+            <w:r>
+              <w:rPr>
+                <w:rFonts w:eastAsia="Times New Roman" w:cs="Times New Roman"/>
               </w:rPr>
               <w:t>fix, free, roll</w:t>
             </w:r>
@@ -15780,13 +16390,11 @@
               <w:spacing w:before="0"/>
               <w:rPr>
                 <w:rFonts w:eastAsia="Times New Roman" w:cs="Times New Roman"/>
-                <w:lang/>
-              </w:rPr>
-            </w:pPr>
-            <w:r>
-              <w:rPr>
-                <w:rFonts w:eastAsia="Times New Roman" w:cs="Times New Roman"/>
-                <w:lang/>
+              </w:rPr>
+            </w:pPr>
+            <w:r>
+              <w:rPr>
+                <w:rFonts w:eastAsia="Times New Roman" w:cs="Times New Roman"/>
               </w:rPr>
               <w:t>terminal</w:t>
             </w:r>
@@ -15819,13 +16427,11 @@
               <w:spacing w:before="0"/>
               <w:rPr>
                 <w:rFonts w:eastAsia="Times New Roman" w:cs="Times New Roman"/>
-                <w:lang/>
-              </w:rPr>
-            </w:pPr>
-            <w:r>
-              <w:rPr>
-                <w:rFonts w:eastAsia="Times New Roman" w:cs="Times New Roman"/>
-                <w:lang/>
+              </w:rPr>
+            </w:pPr>
+            <w:r>
+              <w:rPr>
+                <w:rFonts w:eastAsia="Times New Roman" w:cs="Times New Roman"/>
               </w:rPr>
               <w:t>Interaktivní režim terminálu</w:t>
             </w:r>
@@ -15858,13 +16464,11 @@
               <w:spacing w:before="0"/>
               <w:rPr>
                 <w:rFonts w:eastAsia="Times New Roman" w:cs="Times New Roman"/>
-                <w:lang/>
-              </w:rPr>
-            </w:pPr>
-            <w:r>
-              <w:rPr>
-                <w:rFonts w:eastAsia="Times New Roman" w:cs="Times New Roman"/>
-                <w:lang/>
+              </w:rPr>
+            </w:pPr>
+            <w:r>
+              <w:rPr>
+                <w:rFonts w:eastAsia="Times New Roman" w:cs="Times New Roman"/>
               </w:rPr>
               <w:t>clicksend, select, nointeract</w:t>
             </w:r>
@@ -15899,13 +16503,11 @@
               <w:spacing w:before="0"/>
               <w:rPr>
                 <w:rFonts w:eastAsia="Times New Roman" w:cs="Times New Roman"/>
-                <w:lang/>
-              </w:rPr>
-            </w:pPr>
-            <w:r>
-              <w:rPr>
-                <w:rFonts w:eastAsia="Times New Roman" w:cs="Times New Roman"/>
-                <w:lang/>
+              </w:rPr>
+            </w:pPr>
+            <w:r>
+              <w:rPr>
+                <w:rFonts w:eastAsia="Times New Roman" w:cs="Times New Roman"/>
               </w:rPr>
               <w:t>trigline</w:t>
             </w:r>
@@ -15938,13 +16540,11 @@
               <w:spacing w:before="0"/>
               <w:rPr>
                 <w:rFonts w:eastAsia="Times New Roman" w:cs="Times New Roman"/>
-                <w:lang/>
-              </w:rPr>
-            </w:pPr>
-            <w:r>
-              <w:rPr>
-                <w:rFonts w:eastAsia="Times New Roman" w:cs="Times New Roman"/>
-                <w:lang/>
+              </w:rPr>
+            </w:pPr>
+            <w:r>
+              <w:rPr>
+                <w:rFonts w:eastAsia="Times New Roman" w:cs="Times New Roman"/>
               </w:rPr>
               <w:t>Režim čáry zobrazující úroveň triggeru</w:t>
             </w:r>
@@ -15977,13 +16577,11 @@
               <w:spacing w:before="0"/>
               <w:rPr>
                 <w:rFonts w:eastAsia="Times New Roman" w:cs="Times New Roman"/>
-                <w:lang/>
-              </w:rPr>
-            </w:pPr>
-            <w:r>
-              <w:rPr>
-                <w:rFonts w:eastAsia="Times New Roman" w:cs="Times New Roman"/>
-                <w:lang/>
+              </w:rPr>
+            </w:pPr>
+            <w:r>
+              <w:rPr>
+                <w:rFonts w:eastAsia="Times New Roman" w:cs="Times New Roman"/>
               </w:rPr>
               <w:t>„on“, „off“, „auto“</w:t>
             </w:r>
@@ -16018,13 +16616,11 @@
               <w:spacing w:before="0"/>
               <w:rPr>
                 <w:rFonts w:eastAsia="Times New Roman" w:cs="Times New Roman"/>
-                <w:lang/>
-              </w:rPr>
-            </w:pPr>
-            <w:r>
-              <w:rPr>
-                <w:rFonts w:eastAsia="Times New Roman" w:cs="Times New Roman"/>
-                <w:lang/>
+              </w:rPr>
+            </w:pPr>
+            <w:r>
+              <w:rPr>
+                <w:rFonts w:eastAsia="Times New Roman" w:cs="Times New Roman"/>
               </w:rPr>
               <w:t>trigch</w:t>
             </w:r>
@@ -16057,13 +16653,11 @@
               <w:spacing w:before="0"/>
               <w:rPr>
                 <w:rFonts w:eastAsia="Times New Roman" w:cs="Times New Roman"/>
-                <w:lang/>
-              </w:rPr>
-            </w:pPr>
-            <w:r>
-              <w:rPr>
-                <w:rFonts w:eastAsia="Times New Roman" w:cs="Times New Roman"/>
-                <w:lang/>
+              </w:rPr>
+            </w:pPr>
+            <w:r>
+              <w:rPr>
+                <w:rFonts w:eastAsia="Times New Roman" w:cs="Times New Roman"/>
               </w:rPr>
               <w:t>Kanál, na kterém je trigger</w:t>
             </w:r>
@@ -16096,13 +16690,11 @@
               <w:spacing w:before="0"/>
               <w:rPr>
                 <w:rFonts w:eastAsia="Times New Roman" w:cs="Times New Roman"/>
-                <w:lang/>
-              </w:rPr>
-            </w:pPr>
-            <w:r>
-              <w:rPr>
-                <w:rFonts w:eastAsia="Times New Roman" w:cs="Times New Roman"/>
-                <w:lang/>
+              </w:rPr>
+            </w:pPr>
+            <w:r>
+              <w:rPr>
+                <w:rFonts w:eastAsia="Times New Roman" w:cs="Times New Roman"/>
               </w:rPr>
               <w:t>1…16</w:t>
             </w:r>
@@ -16137,13 +16729,11 @@
               <w:spacing w:before="0"/>
               <w:rPr>
                 <w:rFonts w:eastAsia="Times New Roman" w:cs="Times New Roman"/>
-                <w:lang/>
-              </w:rPr>
-            </w:pPr>
-            <w:r>
-              <w:rPr>
-                <w:rFonts w:eastAsia="Times New Roman" w:cs="Times New Roman"/>
-                <w:lang/>
+              </w:rPr>
+            </w:pPr>
+            <w:r>
+              <w:rPr>
+                <w:rFonts w:eastAsia="Times New Roman" w:cs="Times New Roman"/>
               </w:rPr>
               <w:t>trigpos</w:t>
             </w:r>
@@ -16176,13 +16766,11 @@
               <w:spacing w:before="0"/>
               <w:rPr>
                 <w:rFonts w:eastAsia="Times New Roman" w:cs="Times New Roman"/>
-                <w:lang/>
-              </w:rPr>
-            </w:pPr>
-            <w:r>
-              <w:rPr>
-                <w:rFonts w:eastAsia="Times New Roman" w:cs="Times New Roman"/>
-                <w:lang/>
+              </w:rPr>
+            </w:pPr>
+            <w:r>
+              <w:rPr>
+                <w:rFonts w:eastAsia="Times New Roman" w:cs="Times New Roman"/>
               </w:rPr>
               <w:t>Hodnota triggeru</w:t>
             </w:r>
@@ -16215,13 +16803,11 @@
               <w:spacing w:before="0"/>
               <w:rPr>
                 <w:rFonts w:eastAsia="Times New Roman" w:cs="Times New Roman"/>
-                <w:lang/>
-              </w:rPr>
-            </w:pPr>
-            <w:r>
-              <w:rPr>
-                <w:rFonts w:eastAsia="Times New Roman" w:cs="Times New Roman"/>
-                <w:lang/>
+              </w:rPr>
+            </w:pPr>
+            <w:r>
+              <w:rPr>
+                <w:rFonts w:eastAsia="Times New Roman" w:cs="Times New Roman"/>
               </w:rPr>
               <w:t>(číslo)</w:t>
             </w:r>
@@ -16256,13 +16842,11 @@
               <w:spacing w:before="0"/>
               <w:rPr>
                 <w:rFonts w:eastAsia="Times New Roman" w:cs="Times New Roman"/>
-                <w:lang/>
-              </w:rPr>
-            </w:pPr>
-            <w:r>
-              <w:rPr>
-                <w:rFonts w:eastAsia="Times New Roman" w:cs="Times New Roman"/>
-                <w:lang/>
+              </w:rPr>
+            </w:pPr>
+            <w:r>
+              <w:rPr>
+                <w:rFonts w:eastAsia="Times New Roman" w:cs="Times New Roman"/>
               </w:rPr>
               <w:t>lang</w:t>
             </w:r>
@@ -16295,13 +16879,11 @@
               <w:spacing w:before="0"/>
               <w:rPr>
                 <w:rFonts w:eastAsia="Times New Roman" w:cs="Times New Roman"/>
-                <w:lang/>
-              </w:rPr>
-            </w:pPr>
-            <w:r>
-              <w:rPr>
-                <w:rFonts w:eastAsia="Times New Roman" w:cs="Times New Roman"/>
-                <w:lang/>
+              </w:rPr>
+            </w:pPr>
+            <w:r>
+              <w:rPr>
+                <w:rFonts w:eastAsia="Times New Roman" w:cs="Times New Roman"/>
               </w:rPr>
               <w:t>Jazyk GUI</w:t>
             </w:r>
@@ -16334,13 +16916,11 @@
               <w:spacing w:before="0"/>
               <w:rPr>
                 <w:rFonts w:eastAsia="Times New Roman" w:cs="Times New Roman"/>
-                <w:lang/>
-              </w:rPr>
-            </w:pPr>
-            <w:r>
-              <w:rPr>
-                <w:rFonts w:eastAsia="Times New Roman" w:cs="Times New Roman"/>
-                <w:lang/>
+              </w:rPr>
+            </w:pPr>
+            <w:r>
+              <w:rPr>
+                <w:rFonts w:eastAsia="Times New Roman" w:cs="Times New Roman"/>
               </w:rPr>
               <w:t>cz, en</w:t>
             </w:r>
@@ -16375,13 +16955,11 @@
               <w:spacing w:before="0"/>
               <w:rPr>
                 <w:rFonts w:eastAsia="Times New Roman" w:cs="Times New Roman"/>
-                <w:lang/>
-              </w:rPr>
-            </w:pPr>
-            <w:r>
-              <w:rPr>
-                <w:rFonts w:eastAsia="Times New Roman" w:cs="Times New Roman"/>
-                <w:lang/>
+              </w:rPr>
+            </w:pPr>
+            <w:r>
+              <w:rPr>
+                <w:rFonts w:eastAsia="Times New Roman" w:cs="Times New Roman"/>
               </w:rPr>
               <w:t>csvsep</w:t>
             </w:r>
@@ -16414,13 +16992,11 @@
               <w:spacing w:before="0"/>
               <w:rPr>
                 <w:rFonts w:eastAsia="Times New Roman" w:cs="Times New Roman"/>
-                <w:lang/>
-              </w:rPr>
-            </w:pPr>
-            <w:r>
-              <w:rPr>
-                <w:rFonts w:eastAsia="Times New Roman" w:cs="Times New Roman"/>
-                <w:lang/>
+              </w:rPr>
+            </w:pPr>
+            <w:r>
+              <w:rPr>
+                <w:rFonts w:eastAsia="Times New Roman" w:cs="Times New Roman"/>
               </w:rPr>
               <w:t>Oddělovače pro CSV</w:t>
             </w:r>
@@ -16453,13 +17029,11 @@
               <w:spacing w:before="0"/>
               <w:rPr>
                 <w:rFonts w:eastAsia="Times New Roman" w:cs="Times New Roman"/>
-                <w:lang/>
-              </w:rPr>
-            </w:pPr>
-            <w:r>
-              <w:rPr>
-                <w:rFonts w:eastAsia="Times New Roman" w:cs="Times New Roman"/>
-                <w:lang/>
+              </w:rPr>
+            </w:pPr>
+            <w:r>
+              <w:rPr>
+                <w:rFonts w:eastAsia="Times New Roman" w:cs="Times New Roman"/>
               </w:rPr>
               <w:t>cs, dc</w:t>
             </w:r>
@@ -16494,13 +17068,11 @@
               <w:spacing w:before="0"/>
               <w:rPr>
                 <w:rFonts w:eastAsia="Times New Roman" w:cs="Times New Roman"/>
-                <w:lang/>
-              </w:rPr>
-            </w:pPr>
-            <w:r>
-              <w:rPr>
-                <w:rFonts w:eastAsia="Times New Roman" w:cs="Times New Roman"/>
-                <w:lang/>
+              </w:rPr>
+            </w:pPr>
+            <w:r>
+              <w:rPr>
+                <w:rFonts w:eastAsia="Times New Roman" w:cs="Times New Roman"/>
               </w:rPr>
               <w:t>xyclr</w:t>
             </w:r>
@@ -16533,13 +17105,11 @@
               <w:spacing w:before="0"/>
               <w:rPr>
                 <w:rFonts w:eastAsia="Times New Roman" w:cs="Times New Roman"/>
-                <w:lang/>
-              </w:rPr>
-            </w:pPr>
-            <w:r>
-              <w:rPr>
-                <w:rFonts w:eastAsia="Times New Roman" w:cs="Times New Roman"/>
-                <w:lang/>
+              </w:rPr>
+            </w:pPr>
+            <w:r>
+              <w:rPr>
+                <w:rFonts w:eastAsia="Times New Roman" w:cs="Times New Roman"/>
               </w:rPr>
               <w:t>Barva XY grafu</w:t>
             </w:r>
@@ -16572,13 +17142,11 @@
               <w:spacing w:before="0"/>
               <w:rPr>
                 <w:rFonts w:eastAsia="Times New Roman" w:cs="Times New Roman"/>
-                <w:lang/>
-              </w:rPr>
-            </w:pPr>
-            <w:r>
-              <w:rPr>
-                <w:rFonts w:eastAsia="Times New Roman" w:cs="Times New Roman"/>
-                <w:lang/>
+              </w:rPr>
+            </w:pPr>
+            <w:r>
+              <w:rPr>
+                <w:rFonts w:eastAsia="Times New Roman" w:cs="Times New Roman"/>
               </w:rPr>
               <w:t>“0,0,0”…”255,255,255”</w:t>
             </w:r>
@@ -16613,13 +17181,11 @@
               <w:spacing w:before="0"/>
               <w:rPr>
                 <w:rFonts w:eastAsia="Times New Roman" w:cs="Times New Roman"/>
-                <w:lang/>
-              </w:rPr>
-            </w:pPr>
-            <w:r>
-              <w:rPr>
-                <w:rFonts w:eastAsia="Times New Roman" w:cs="Times New Roman"/>
-                <w:lang/>
+              </w:rPr>
+            </w:pPr>
+            <w:r>
+              <w:rPr>
+                <w:rFonts w:eastAsia="Times New Roman" w:cs="Times New Roman"/>
               </w:rPr>
               <w:t>ch:?:sty</w:t>
             </w:r>
@@ -16652,13 +17218,11 @@
               <w:spacing w:before="0"/>
               <w:rPr>
                 <w:rFonts w:eastAsia="Times New Roman" w:cs="Times New Roman"/>
-                <w:lang/>
-              </w:rPr>
-            </w:pPr>
-            <w:r>
-              <w:rPr>
-                <w:rFonts w:eastAsia="Times New Roman" w:cs="Times New Roman"/>
-                <w:lang/>
+              </w:rPr>
+            </w:pPr>
+            <w:r>
+              <w:rPr>
+                <w:rFonts w:eastAsia="Times New Roman" w:cs="Times New Roman"/>
               </w:rPr>
               <w:t>Styl kanálu (?=1…16 nebo 17…19 pro math)</w:t>
             </w:r>
@@ -16691,13 +17255,11 @@
               <w:spacing w:before="0"/>
               <w:rPr>
                 <w:rFonts w:eastAsia="Times New Roman" w:cs="Times New Roman"/>
-                <w:lang/>
-              </w:rPr>
-            </w:pPr>
-            <w:r>
-              <w:rPr>
-                <w:rFonts w:eastAsia="Times New Roman" w:cs="Times New Roman"/>
-                <w:lang/>
+              </w:rPr>
+            </w:pPr>
+            <w:r>
+              <w:rPr>
+                <w:rFonts w:eastAsia="Times New Roman" w:cs="Times New Roman"/>
               </w:rPr>
               <w:t>0~line…5~squareFilled</w:t>
             </w:r>
@@ -16732,13 +17294,11 @@
               <w:spacing w:before="0"/>
               <w:rPr>
                 <w:rFonts w:eastAsia="Times New Roman" w:cs="Times New Roman"/>
-                <w:lang/>
-              </w:rPr>
-            </w:pPr>
-            <w:r>
-              <w:rPr>
-                <w:rFonts w:eastAsia="Times New Roman" w:cs="Times New Roman"/>
-                <w:lang/>
+              </w:rPr>
+            </w:pPr>
+            <w:r>
+              <w:rPr>
+                <w:rFonts w:eastAsia="Times New Roman" w:cs="Times New Roman"/>
               </w:rPr>
               <w:t>ch:?:clr</w:t>
             </w:r>
@@ -16771,13 +17331,11 @@
               <w:spacing w:before="0"/>
               <w:rPr>
                 <w:rFonts w:eastAsia="Times New Roman" w:cs="Times New Roman"/>
-                <w:lang/>
-              </w:rPr>
-            </w:pPr>
-            <w:r>
-              <w:rPr>
-                <w:rFonts w:eastAsia="Times New Roman" w:cs="Times New Roman"/>
-                <w:lang/>
+              </w:rPr>
+            </w:pPr>
+            <w:r>
+              <w:rPr>
+                <w:rFonts w:eastAsia="Times New Roman" w:cs="Times New Roman"/>
               </w:rPr>
               <w:t>Barva kanálu (?=1…16 nebo 17…19 pro math)</w:t>
             </w:r>
@@ -16810,13 +17368,11 @@
               <w:spacing w:before="0"/>
               <w:rPr>
                 <w:rFonts w:eastAsia="Times New Roman" w:cs="Times New Roman"/>
-                <w:lang/>
-              </w:rPr>
-            </w:pPr>
-            <w:r>
-              <w:rPr>
-                <w:rFonts w:eastAsia="Times New Roman" w:cs="Times New Roman"/>
-                <w:lang/>
+              </w:rPr>
+            </w:pPr>
+            <w:r>
+              <w:rPr>
+                <w:rFonts w:eastAsia="Times New Roman" w:cs="Times New Roman"/>
               </w:rPr>
               <w:t>“0,0,0”…”255,255,255”</w:t>
             </w:r>
@@ -16851,13 +17407,11 @@
               <w:spacing w:before="0"/>
               <w:rPr>
                 <w:rFonts w:eastAsia="Times New Roman" w:cs="Times New Roman"/>
-                <w:lang/>
-              </w:rPr>
-            </w:pPr>
-            <w:r>
-              <w:rPr>
-                <w:rFonts w:eastAsia="Times New Roman" w:cs="Times New Roman"/>
-                <w:lang/>
+              </w:rPr>
+            </w:pPr>
+            <w:r>
+              <w:rPr>
+                <w:rFonts w:eastAsia="Times New Roman" w:cs="Times New Roman"/>
               </w:rPr>
               <w:t>log:?:sty</w:t>
             </w:r>
@@ -16890,27 +17444,23 @@
               <w:spacing w:before="0"/>
               <w:rPr>
                 <w:rFonts w:eastAsia="Times New Roman" w:cs="Times New Roman"/>
-                <w:lang/>
-              </w:rPr>
-            </w:pPr>
-            <w:r>
-              <w:rPr>
-                <w:rFonts w:eastAsia="Times New Roman" w:cs="Times New Roman"/>
-                <w:lang/>
+              </w:rPr>
+            </w:pPr>
+            <w:r>
+              <w:rPr>
+                <w:rFonts w:eastAsia="Times New Roman" w:cs="Times New Roman"/>
               </w:rPr>
               <w:t>Styl log</w:t>
             </w:r>
             <w:r>
               <w:rPr>
                 <w:rFonts w:eastAsia="Times New Roman" w:cs="Times New Roman"/>
-                <w:lang/>
               </w:rPr>
               <w:t>.</w:t>
             </w:r>
             <w:r>
               <w:rPr>
                 <w:rFonts w:eastAsia="Times New Roman" w:cs="Times New Roman"/>
-                <w:lang/>
               </w:rPr>
               <w:t xml:space="preserve"> kanálů (?=1/2 = Logic1/2, ?=3=Logic)</w:t>
             </w:r>
@@ -16943,13 +17493,11 @@
               <w:spacing w:before="0"/>
               <w:rPr>
                 <w:rFonts w:eastAsia="Times New Roman" w:cs="Times New Roman"/>
-                <w:lang/>
-              </w:rPr>
-            </w:pPr>
-            <w:r>
-              <w:rPr>
-                <w:rFonts w:eastAsia="Times New Roman" w:cs="Times New Roman"/>
-                <w:lang/>
+              </w:rPr>
+            </w:pPr>
+            <w:r>
+              <w:rPr>
+                <w:rFonts w:eastAsia="Times New Roman" w:cs="Times New Roman"/>
               </w:rPr>
               <w:t>0~line…5~squareFilled</w:t>
             </w:r>
@@ -16984,13 +17532,11 @@
               <w:spacing w:before="0"/>
               <w:rPr>
                 <w:rFonts w:eastAsia="Times New Roman" w:cs="Times New Roman"/>
-                <w:lang/>
-              </w:rPr>
-            </w:pPr>
-            <w:r>
-              <w:rPr>
-                <w:rFonts w:eastAsia="Times New Roman" w:cs="Times New Roman"/>
-                <w:lang/>
+              </w:rPr>
+            </w:pPr>
+            <w:r>
+              <w:rPr>
+                <w:rFonts w:eastAsia="Times New Roman" w:cs="Times New Roman"/>
               </w:rPr>
               <w:t>log:?:clr</w:t>
             </w:r>
@@ -17023,27 +17569,23 @@
               <w:spacing w:before="0"/>
               <w:rPr>
                 <w:rFonts w:eastAsia="Times New Roman" w:cs="Times New Roman"/>
-                <w:lang/>
-              </w:rPr>
-            </w:pPr>
-            <w:r>
-              <w:rPr>
-                <w:rFonts w:eastAsia="Times New Roman" w:cs="Times New Roman"/>
-                <w:lang/>
+              </w:rPr>
+            </w:pPr>
+            <w:r>
+              <w:rPr>
+                <w:rFonts w:eastAsia="Times New Roman" w:cs="Times New Roman"/>
               </w:rPr>
               <w:t>Barva log</w:t>
             </w:r>
             <w:r>
               <w:rPr>
                 <w:rFonts w:eastAsia="Times New Roman" w:cs="Times New Roman"/>
-                <w:lang/>
               </w:rPr>
               <w:t>.</w:t>
             </w:r>
             <w:r>
               <w:rPr>
                 <w:rFonts w:eastAsia="Times New Roman" w:cs="Times New Roman"/>
-                <w:lang/>
               </w:rPr>
               <w:t xml:space="preserve"> kanálů (?=1/2 = Logic1/2, ?=3=Logic)</w:t>
             </w:r>
@@ -17076,13 +17618,11 @@
               <w:spacing w:before="0"/>
               <w:rPr>
                 <w:rFonts w:eastAsia="Times New Roman" w:cs="Times New Roman"/>
-                <w:lang/>
-              </w:rPr>
-            </w:pPr>
-            <w:r>
-              <w:rPr>
-                <w:rFonts w:eastAsia="Times New Roman" w:cs="Times New Roman"/>
-                <w:lang/>
+              </w:rPr>
+            </w:pPr>
+            <w:r>
+              <w:rPr>
+                <w:rFonts w:eastAsia="Times New Roman" w:cs="Times New Roman"/>
               </w:rPr>
               <w:t>“0,0,0”…”255,255,255”</w:t>
             </w:r>
@@ -21782,7 +22322,7 @@
   <w:style w:type="paragraph" w:default="1" w:styleId="Normal">
     <w:name w:val="Normal"/>
     <w:qFormat/>
-    <w:rsid w:val="00A960D4"/>
+    <w:rsid w:val="002A1D39"/>
     <w:rPr>
       <w:rFonts w:ascii="Times New Roman" w:hAnsi="Times New Roman"/>
     </w:rPr>
@@ -22884,6 +23424,16 @@
       <w:shd w:val="clear" w:color="auto" w:fill="052F61" w:themeFill="accent1"/>
     </w:rPr>
   </w:style>
+  <w:style w:type="character" w:styleId="PlaceholderText">
+    <w:name w:val="Placeholder Text"/>
+    <w:basedOn w:val="DefaultParagraphFont"/>
+    <w:uiPriority w:val="99"/>
+    <w:semiHidden/>
+    <w:rsid w:val="00E10DBD"/>
+    <w:rPr>
+      <w:color w:val="808080"/>
+    </w:rPr>
+  </w:style>
 </w:styles>
 </file>
 

</xml_diff>

<commit_message>
fixed terminal font on init, updated manual
</commit_message>
<xml_diff>
--- a/documentation/Návod.docx
+++ b/documentation/Návod.docx
@@ -1154,7 +1154,7 @@
                 <w:noProof/>
                 <w:webHidden/>
               </w:rPr>
-              <w:t>4</w:t>
+              <w:t>5</w:t>
             </w:r>
             <w:r>
               <w:rPr>
@@ -1223,7 +1223,7 @@
                 <w:noProof/>
                 <w:webHidden/>
               </w:rPr>
-              <w:t>5</w:t>
+              <w:t>6</w:t>
             </w:r>
             <w:r>
               <w:rPr>
@@ -1292,7 +1292,7 @@
                 <w:noProof/>
                 <w:webHidden/>
               </w:rPr>
-              <w:t>5</w:t>
+              <w:t>6</w:t>
             </w:r>
             <w:r>
               <w:rPr>
@@ -1361,7 +1361,7 @@
                 <w:noProof/>
                 <w:webHidden/>
               </w:rPr>
-              <w:t>5</w:t>
+              <w:t>6</w:t>
             </w:r>
             <w:r>
               <w:rPr>
@@ -1430,7 +1430,7 @@
                 <w:noProof/>
                 <w:webHidden/>
               </w:rPr>
-              <w:t>5</w:t>
+              <w:t>6</w:t>
             </w:r>
             <w:r>
               <w:rPr>
@@ -1499,7 +1499,7 @@
                 <w:noProof/>
                 <w:webHidden/>
               </w:rPr>
-              <w:t>6</w:t>
+              <w:t>7</w:t>
             </w:r>
             <w:r>
               <w:rPr>
@@ -1568,7 +1568,7 @@
                 <w:noProof/>
                 <w:webHidden/>
               </w:rPr>
-              <w:t>6</w:t>
+              <w:t>7</w:t>
             </w:r>
             <w:r>
               <w:rPr>
@@ -1637,7 +1637,7 @@
                 <w:noProof/>
                 <w:webHidden/>
               </w:rPr>
-              <w:t>6</w:t>
+              <w:t>7</w:t>
             </w:r>
             <w:r>
               <w:rPr>
@@ -1706,7 +1706,7 @@
                 <w:noProof/>
                 <w:webHidden/>
               </w:rPr>
-              <w:t>7</w:t>
+              <w:t>8</w:t>
             </w:r>
             <w:r>
               <w:rPr>
@@ -1775,7 +1775,7 @@
                 <w:noProof/>
                 <w:webHidden/>
               </w:rPr>
-              <w:t>8</w:t>
+              <w:t>9</w:t>
             </w:r>
             <w:r>
               <w:rPr>
@@ -1844,7 +1844,7 @@
                 <w:noProof/>
                 <w:webHidden/>
               </w:rPr>
-              <w:t>8</w:t>
+              <w:t>9</w:t>
             </w:r>
             <w:r>
               <w:rPr>
@@ -1913,7 +1913,7 @@
                 <w:noProof/>
                 <w:webHidden/>
               </w:rPr>
-              <w:t>9</w:t>
+              <w:t>10</w:t>
             </w:r>
             <w:r>
               <w:rPr>
@@ -1982,7 +1982,7 @@
                 <w:noProof/>
                 <w:webHidden/>
               </w:rPr>
-              <w:t>9</w:t>
+              <w:t>10</w:t>
             </w:r>
             <w:r>
               <w:rPr>
@@ -2051,7 +2051,7 @@
                 <w:noProof/>
                 <w:webHidden/>
               </w:rPr>
-              <w:t>10</w:t>
+              <w:t>11</w:t>
             </w:r>
             <w:r>
               <w:rPr>
@@ -2120,7 +2120,7 @@
                 <w:noProof/>
                 <w:webHidden/>
               </w:rPr>
-              <w:t>10</w:t>
+              <w:t>11</w:t>
             </w:r>
             <w:r>
               <w:rPr>
@@ -2189,7 +2189,7 @@
                 <w:noProof/>
                 <w:webHidden/>
               </w:rPr>
-              <w:t>11</w:t>
+              <w:t>12</w:t>
             </w:r>
             <w:r>
               <w:rPr>
@@ -2258,7 +2258,7 @@
                 <w:noProof/>
                 <w:webHidden/>
               </w:rPr>
-              <w:t>11</w:t>
+              <w:t>12</w:t>
             </w:r>
             <w:r>
               <w:rPr>
@@ -2327,7 +2327,7 @@
                 <w:noProof/>
                 <w:webHidden/>
               </w:rPr>
-              <w:t>12</w:t>
+              <w:t>13</w:t>
             </w:r>
             <w:r>
               <w:rPr>
@@ -2396,7 +2396,7 @@
                 <w:noProof/>
                 <w:webHidden/>
               </w:rPr>
-              <w:t>12</w:t>
+              <w:t>13</w:t>
             </w:r>
             <w:r>
               <w:rPr>
@@ -2465,7 +2465,7 @@
                 <w:noProof/>
                 <w:webHidden/>
               </w:rPr>
-              <w:t>13</w:t>
+              <w:t>14</w:t>
             </w:r>
             <w:r>
               <w:rPr>
@@ -2534,7 +2534,7 @@
                 <w:noProof/>
                 <w:webHidden/>
               </w:rPr>
-              <w:t>13</w:t>
+              <w:t>14</w:t>
             </w:r>
             <w:r>
               <w:rPr>
@@ -2603,7 +2603,7 @@
                 <w:noProof/>
                 <w:webHidden/>
               </w:rPr>
-              <w:t>13</w:t>
+              <w:t>14</w:t>
             </w:r>
             <w:r>
               <w:rPr>
@@ -2672,7 +2672,7 @@
                 <w:noProof/>
                 <w:webHidden/>
               </w:rPr>
-              <w:t>13</w:t>
+              <w:t>14</w:t>
             </w:r>
             <w:r>
               <w:rPr>
@@ -2741,7 +2741,7 @@
                 <w:noProof/>
                 <w:webHidden/>
               </w:rPr>
-              <w:t>14</w:t>
+              <w:t>15</w:t>
             </w:r>
             <w:r>
               <w:rPr>
@@ -2810,7 +2810,7 @@
                 <w:noProof/>
                 <w:webHidden/>
               </w:rPr>
-              <w:t>14</w:t>
+              <w:t>15</w:t>
             </w:r>
             <w:r>
               <w:rPr>
@@ -2879,7 +2879,7 @@
                 <w:noProof/>
                 <w:webHidden/>
               </w:rPr>
-              <w:t>14</w:t>
+              <w:t>15</w:t>
             </w:r>
             <w:r>
               <w:rPr>
@@ -2948,7 +2948,7 @@
                 <w:noProof/>
                 <w:webHidden/>
               </w:rPr>
-              <w:t>14</w:t>
+              <w:t>15</w:t>
             </w:r>
             <w:r>
               <w:rPr>
@@ -3017,7 +3017,7 @@
                 <w:noProof/>
                 <w:webHidden/>
               </w:rPr>
-              <w:t>15</w:t>
+              <w:t>16</w:t>
             </w:r>
             <w:r>
               <w:rPr>
@@ -3086,7 +3086,7 @@
                 <w:noProof/>
                 <w:webHidden/>
               </w:rPr>
-              <w:t>15</w:t>
+              <w:t>16</w:t>
             </w:r>
             <w:r>
               <w:rPr>
@@ -3155,7 +3155,7 @@
                 <w:noProof/>
                 <w:webHidden/>
               </w:rPr>
-              <w:t>15</w:t>
+              <w:t>16</w:t>
             </w:r>
             <w:r>
               <w:rPr>
@@ -3224,7 +3224,7 @@
                 <w:noProof/>
                 <w:webHidden/>
               </w:rPr>
-              <w:t>16</w:t>
+              <w:t>17</w:t>
             </w:r>
             <w:r>
               <w:rPr>
@@ -3293,7 +3293,7 @@
                 <w:noProof/>
                 <w:webHidden/>
               </w:rPr>
-              <w:t>16</w:t>
+              <w:t>17</w:t>
             </w:r>
             <w:r>
               <w:rPr>
@@ -3362,7 +3362,7 @@
                 <w:noProof/>
                 <w:webHidden/>
               </w:rPr>
-              <w:t>16</w:t>
+              <w:t>17</w:t>
             </w:r>
             <w:r>
               <w:rPr>
@@ -3431,7 +3431,7 @@
                 <w:noProof/>
                 <w:webHidden/>
               </w:rPr>
-              <w:t>17</w:t>
+              <w:t>18</w:t>
             </w:r>
             <w:r>
               <w:rPr>
@@ -3500,7 +3500,7 @@
                 <w:noProof/>
                 <w:webHidden/>
               </w:rPr>
-              <w:t>17</w:t>
+              <w:t>18</w:t>
             </w:r>
             <w:r>
               <w:rPr>
@@ -3569,7 +3569,7 @@
                 <w:noProof/>
                 <w:webHidden/>
               </w:rPr>
-              <w:t>17</w:t>
+              <w:t>18</w:t>
             </w:r>
             <w:r>
               <w:rPr>
@@ -3638,7 +3638,7 @@
                 <w:noProof/>
                 <w:webHidden/>
               </w:rPr>
-              <w:t>18</w:t>
+              <w:t>19</w:t>
             </w:r>
             <w:r>
               <w:rPr>
@@ -3707,7 +3707,7 @@
                 <w:noProof/>
                 <w:webHidden/>
               </w:rPr>
-              <w:t>18</w:t>
+              <w:t>19</w:t>
             </w:r>
             <w:r>
               <w:rPr>
@@ -3776,7 +3776,7 @@
                 <w:noProof/>
                 <w:webHidden/>
               </w:rPr>
-              <w:t>18</w:t>
+              <w:t>19</w:t>
             </w:r>
             <w:r>
               <w:rPr>
@@ -3845,7 +3845,7 @@
                 <w:noProof/>
                 <w:webHidden/>
               </w:rPr>
-              <w:t>18</w:t>
+              <w:t>19</w:t>
             </w:r>
             <w:r>
               <w:rPr>
@@ -3914,7 +3914,7 @@
                 <w:noProof/>
                 <w:webHidden/>
               </w:rPr>
-              <w:t>19</w:t>
+              <w:t>20</w:t>
             </w:r>
             <w:r>
               <w:rPr>
@@ -3983,7 +3983,7 @@
                 <w:noProof/>
                 <w:webHidden/>
               </w:rPr>
-              <w:t>20</w:t>
+              <w:t>21</w:t>
             </w:r>
             <w:r>
               <w:rPr>
@@ -5215,6 +5215,144 @@
       </w:pPr>
       <w:r>
         <w:rPr>
+          <w:rStyle w:val="KdChar"/>
+        </w:rPr>
+        <w:t>$$</w:t>
+      </w:r>
+      <w:r>
+        <w:rPr>
+          <w:rStyle w:val="KdChar"/>
+        </w:rPr>
+        <w:t>R</w:t>
+      </w:r>
+      <w:r>
+        <w:rPr>
+          <w:rStyle w:val="KdChar"/>
+        </w:rPr>
+        <w:t xml:space="preserve"> </w:t>
+      </w:r>
+      <w:r>
+        <w:t>žádost o zaslání souboru</w:t>
+      </w:r>
+    </w:p>
+    <w:p>
+      <w:pPr>
+        <w:pStyle w:val="Odstavecseseznamem"/>
+        <w:numPr>
+          <w:ilvl w:val="0"/>
+          <w:numId w:val="8"/>
+        </w:numPr>
+        <w:jc w:val="both"/>
+      </w:pPr>
+      <w:r>
+        <w:rPr>
+          <w:rStyle w:val="KdChar"/>
+        </w:rPr>
+        <w:t>$$</w:t>
+      </w:r>
+      <w:r>
+        <w:rPr>
+          <w:rStyle w:val="KdChar"/>
+        </w:rPr>
+        <w:t>F</w:t>
+      </w:r>
+      <w:r>
+        <w:rPr>
+          <w:rStyle w:val="KdChar"/>
+        </w:rPr>
+        <w:t xml:space="preserve"> </w:t>
+      </w:r>
+      <w:r>
+        <w:t>uložení do soubor</w:t>
+      </w:r>
+    </w:p>
+    <w:p>
+      <w:pPr>
+        <w:pStyle w:val="Odstavecseseznamem"/>
+        <w:numPr>
+          <w:ilvl w:val="0"/>
+          <w:numId w:val="8"/>
+        </w:numPr>
+        <w:jc w:val="both"/>
+      </w:pPr>
+      <w:r>
+        <w:rPr>
+          <w:rStyle w:val="KdChar"/>
+        </w:rPr>
+        <w:t>$$</w:t>
+      </w:r>
+      <w:r>
+        <w:rPr>
+          <w:rStyle w:val="KdChar"/>
+        </w:rPr>
+        <w:t>Q</w:t>
+      </w:r>
+      <w:r>
+        <w:rPr>
+          <w:rStyle w:val="KdChar"/>
+        </w:rPr>
+        <w:t xml:space="preserve"> </w:t>
+      </w:r>
+      <w:r>
+        <w:t>QML terminál</w:t>
+      </w:r>
+    </w:p>
+    <w:p>
+      <w:pPr>
+        <w:pStyle w:val="Odstavecseseznamem"/>
+        <w:numPr>
+          <w:ilvl w:val="0"/>
+          <w:numId w:val="8"/>
+        </w:numPr>
+        <w:jc w:val="both"/>
+        <w:rPr>
+          <w:rStyle w:val="KdChar"/>
+          <w:rFonts w:ascii="Times New Roman" w:hAnsi="Times New Roman" w:cstheme="minorBidi"/>
+          <w:b w:val="0"/>
+          <w:bCs w:val="0"/>
+          <w:noProof w:val="0"/>
+        </w:rPr>
+      </w:pPr>
+      <w:r>
+        <w:rPr>
+          <w:rStyle w:val="KdChar"/>
+        </w:rPr>
+        <w:t xml:space="preserve">$$D </w:t>
+      </w:r>
+      <w:r>
+        <w:t>vstup QML terminálu</w:t>
+      </w:r>
+    </w:p>
+    <w:p>
+      <w:pPr>
+        <w:pStyle w:val="Odstavecseseznamem"/>
+        <w:numPr>
+          <w:ilvl w:val="0"/>
+          <w:numId w:val="8"/>
+        </w:numPr>
+        <w:jc w:val="both"/>
+      </w:pPr>
+      <w:r>
+        <w:rPr>
+          <w:rStyle w:val="KdChar"/>
+        </w:rPr>
+        <w:t xml:space="preserve">$$V </w:t>
+      </w:r>
+      <w:r>
+        <w:t>proměnná QML terminálu</w:t>
+      </w:r>
+    </w:p>
+    <w:p>
+      <w:pPr>
+        <w:pStyle w:val="Odstavecseseznamem"/>
+        <w:numPr>
+          <w:ilvl w:val="0"/>
+          <w:numId w:val="8"/>
+        </w:numPr>
+        <w:jc w:val="both"/>
+      </w:pPr>
+      <w:r>
+        <w:rPr>
           <w:rFonts w:ascii="Courier New" w:hAnsi="Courier New" w:cs="Courier New"/>
           <w:b/>
           <w:bCs/>
@@ -5653,12 +5791,25 @@
     </w:tbl>
     <w:p>
       <w:pPr>
-        <w:pStyle w:val="Nadpis2"/>
+        <w:rPr>
+          <w:caps/>
+          <w:spacing w:val="15"/>
+          <w:lang w:val="cs"/>
+        </w:rPr>
       </w:pPr>
       <w:bookmarkStart w:id="23" w:name="_Toc60687588"/>
       <w:bookmarkStart w:id="24" w:name="_Toc60688140"/>
       <w:bookmarkStart w:id="25" w:name="_Toc95944566"/>
       <w:r>
+        <w:br w:type="page"/>
+      </w:r>
+    </w:p>
+    <w:p>
+      <w:pPr>
+        <w:pStyle w:val="Nadpis2"/>
+      </w:pPr>
+      <w:r>
+        <w:lastRenderedPageBreak/>
         <w:t>Nastavení</w:t>
       </w:r>
       <w:bookmarkEnd w:id="23"/>
@@ -5986,19 +6137,7 @@
         <w:rPr>
           <w:lang w:val="cs"/>
         </w:rPr>
-        <w:t>$$</w:t>
-      </w:r>
-      <w:r>
-        <w:rPr>
-          <w:lang w:val="cs"/>
-        </w:rPr>
-        <w:t>D</w:t>
-      </w:r>
-      <w:r>
-        <w:rPr>
-          <w:lang w:val="cs"/>
-        </w:rPr>
-        <w:t>(data)\0</w:t>
+        <w:t>$$D(data)\0</w:t>
       </w:r>
     </w:p>
     <w:p>
@@ -6040,37 +6179,7 @@
         <w:rPr>
           <w:lang w:val="cs"/>
         </w:rPr>
-        <w:t>$$</w:t>
-      </w:r>
-      <w:r>
-        <w:rPr>
-          <w:lang w:val="cs"/>
-        </w:rPr>
-        <w:t>V</w:t>
-      </w:r>
-      <w:r>
-        <w:rPr>
-          <w:lang w:val="cs"/>
-        </w:rPr>
-        <w:t>(</w:t>
-      </w:r>
-      <w:r>
-        <w:rPr>
-          <w:lang w:val="cs"/>
-        </w:rPr>
-        <w:t>název</w:t>
-      </w:r>
-      <w:r>
-        <w:rPr>
-          <w:lang w:val="cs"/>
-        </w:rPr>
-        <w:t>)</w:t>
-      </w:r>
-      <w:r>
-        <w:rPr>
-          <w:lang w:val="cs"/>
-        </w:rPr>
-        <w:t>:(hodnota)</w:t>
+        <w:t>$$V(název):(hodnota)</w:t>
       </w:r>
       <w:r>
         <w:t>;</w:t>
@@ -11877,13 +11986,13 @@
       <w:pPr>
         <w:pStyle w:val="Nadpis2"/>
       </w:pPr>
-      <w:bookmarkStart w:id="65" w:name="_Toc60687603"/>
-      <w:bookmarkStart w:id="66" w:name="_Toc60688154"/>
-      <w:bookmarkStart w:id="67" w:name="_Toc95944594"/>
+      <w:bookmarkStart w:id="65" w:name="_Toc95944594"/>
+      <w:bookmarkStart w:id="66" w:name="_Toc60687603"/>
+      <w:bookmarkStart w:id="67" w:name="_Toc60688154"/>
       <w:r>
         <w:t>Měření</w:t>
       </w:r>
-      <w:bookmarkEnd w:id="67"/>
+      <w:bookmarkEnd w:id="65"/>
     </w:p>
     <w:p>
       <w:pPr>
@@ -12171,8 +12280,8 @@
         <w:lastRenderedPageBreak/>
         <w:t>Export</w:t>
       </w:r>
-      <w:bookmarkEnd w:id="65"/>
       <w:bookmarkEnd w:id="66"/>
+      <w:bookmarkEnd w:id="67"/>
       <w:bookmarkEnd w:id="69"/>
     </w:p>
     <w:p>
@@ -13228,9 +13337,9 @@
       </w:pPr>
       <w:bookmarkStart w:id="86" w:name="_Toc60687613"/>
       <w:bookmarkStart w:id="87" w:name="_Toc60688164"/>
-      <w:bookmarkStart w:id="88" w:name="_Toc60687611"/>
-      <w:bookmarkStart w:id="89" w:name="_Toc60688162"/>
-      <w:bookmarkStart w:id="90" w:name="_Toc95944603"/>
+      <w:bookmarkStart w:id="88" w:name="_Toc95944603"/>
+      <w:bookmarkStart w:id="89" w:name="_Toc60687611"/>
+      <w:bookmarkStart w:id="90" w:name="_Toc60688162"/>
       <w:r>
         <w:rPr>
           <w:rStyle w:val="Nadpis1Char"/>
@@ -13244,7 +13353,7 @@
       </w:r>
       <w:bookmarkEnd w:id="86"/>
       <w:bookmarkEnd w:id="87"/>
-      <w:bookmarkEnd w:id="90"/>
+      <w:bookmarkEnd w:id="88"/>
       <w:r>
         <w:t xml:space="preserve"> </w:t>
       </w:r>
@@ -13516,8 +13625,8 @@
       <w:bookmarkStart w:id="91" w:name="_Toc60687612"/>
       <w:bookmarkStart w:id="92" w:name="_Toc60688163"/>
       <w:bookmarkStart w:id="93" w:name="_Toc95944604"/>
-      <w:bookmarkEnd w:id="88"/>
       <w:bookmarkEnd w:id="89"/>
+      <w:bookmarkEnd w:id="90"/>
       <w:r>
         <w:rPr>
           <w:rStyle w:val="Nadpis1Char"/>
@@ -13613,9 +13722,9 @@
           <w:shd w:val="clear" w:color="auto" w:fill="auto"/>
         </w:rPr>
       </w:pPr>
-      <w:bookmarkStart w:id="94" w:name="_Toc60687615"/>
-      <w:bookmarkStart w:id="95" w:name="_Toc60688166"/>
-      <w:bookmarkStart w:id="96" w:name="_Toc95944605"/>
+      <w:bookmarkStart w:id="94" w:name="_Toc95944605"/>
+      <w:bookmarkStart w:id="95" w:name="_Toc60687615"/>
+      <w:bookmarkStart w:id="96" w:name="_Toc60688166"/>
       <w:r>
         <w:rPr>
           <w:rStyle w:val="Nadpis1Char"/>
@@ -13627,7 +13736,7 @@
         </w:rPr>
         <w:t>Návrh a odladění</w:t>
       </w:r>
-      <w:bookmarkEnd w:id="96"/>
+      <w:bookmarkEnd w:id="94"/>
     </w:p>
     <w:p>
       <w:pPr>
@@ -13982,8 +14091,8 @@
         <w:t xml:space="preserve"> nastavením.</w:t>
       </w:r>
     </w:p>
-    <w:bookmarkEnd w:id="94"/>
     <w:bookmarkEnd w:id="95"/>
+    <w:bookmarkEnd w:id="96"/>
     <w:p>
       <w:pPr>
         <w:jc w:val="both"/>
@@ -20236,10 +20345,10 @@
               <w:fldChar w:fldCharType="end"/>
             </w:r>
             <w:r>
-              <w:t xml:space="preserve"> z 1</w:t>
-            </w:r>
-            <w:r>
-              <w:t>9</w:t>
+              <w:t xml:space="preserve"> z </w:t>
+            </w:r>
+            <w:r>
+              <w:t>21</w:t>
             </w:r>
           </w:sdtContent>
         </w:sdt>
@@ -25049,7 +25158,6 @@
   <w:style w:type="character" w:default="1" w:styleId="Standardnpsmoodstavce">
     <w:name w:val="Default Paragraph Font"/>
     <w:uiPriority w:val="1"/>
-    <w:semiHidden/>
     <w:unhideWhenUsed/>
   </w:style>
   <w:style w:type="table" w:default="1" w:styleId="Normlntabulka">

</xml_diff>